<commit_message>
improve the proto buffer
</commit_message>
<xml_diff>
--- a/Protobuf/Protocol.docx
+++ b/Protobuf/Protocol.docx
@@ -1,19 +1,17 @@
 
 <file path=word/document.xml><?xml version="1.0" encoding="utf-8"?>
-<w:document xmlns:wpc="http://schemas.microsoft.com/office/word/2010/wordprocessingCanvas" xmlns:cx="http://schemas.microsoft.com/office/drawing/2014/chartex" xmlns:cx1="http://schemas.microsoft.com/office/drawing/2015/9/8/chartex" xmlns:cx2="http://schemas.microsoft.com/office/drawing/2015/10/21/chartex" xmlns:mc="http://schemas.openxmlformats.org/markup-compatibility/2006" xmlns:o="urn:schemas-microsoft-com:office:office" xmlns:r="http://schemas.openxmlformats.org/officeDocument/2006/relationships" xmlns:m="http://schemas.openxmlformats.org/officeDocument/2006/math" xmlns:v="urn:schemas-microsoft-com:vml" xmlns:wp14="http://schemas.microsoft.com/office/word/2010/wordprocessingDrawing" xmlns:wp="http://schemas.openxmlformats.org/drawingml/2006/wordprocessingDrawing" xmlns:w10="urn:schemas-microsoft-com:office:word" xmlns:w="http://schemas.openxmlformats.org/wordprocessingml/2006/main" xmlns:w14="http://schemas.microsoft.com/office/word/2010/wordml" xmlns:w15="http://schemas.microsoft.com/office/word/2012/wordml" xmlns:w16se="http://schemas.microsoft.com/office/word/2015/wordml/symex" xmlns:wpg="http://schemas.microsoft.com/office/word/2010/wordprocessingGroup" xmlns:wpi="http://schemas.microsoft.com/office/word/2010/wordprocessingInk" xmlns:wne="http://schemas.microsoft.com/office/word/2006/wordml" xmlns:wps="http://schemas.microsoft.com/office/word/2010/wordprocessingShape" mc:Ignorable="w14 w15 w16se wp14">
+<w:document xmlns:wpc="http://schemas.microsoft.com/office/word/2010/wordprocessingCanvas" xmlns:mc="http://schemas.openxmlformats.org/markup-compatibility/2006" xmlns:o="urn:schemas-microsoft-com:office:office" xmlns:r="http://schemas.openxmlformats.org/officeDocument/2006/relationships" xmlns:m="http://schemas.openxmlformats.org/officeDocument/2006/math" xmlns:v="urn:schemas-microsoft-com:vml" xmlns:wp14="http://schemas.microsoft.com/office/word/2010/wordprocessingDrawing" xmlns:wp="http://schemas.openxmlformats.org/drawingml/2006/wordprocessingDrawing" xmlns:w="http://schemas.openxmlformats.org/wordprocessingml/2006/main" xmlns:w14="http://schemas.microsoft.com/office/word/2010/wordml" xmlns:w10="urn:schemas-microsoft-com:office:word" xmlns:w15="http://schemas.microsoft.com/office/word/2012/wordml" xmlns:wpg="http://schemas.microsoft.com/office/word/2010/wordprocessingGroup" xmlns:wpi="http://schemas.microsoft.com/office/word/2010/wordprocessingInk" xmlns:wne="http://schemas.microsoft.com/office/word/2006/wordml" xmlns:wps="http://schemas.microsoft.com/office/word/2010/wordprocessingShape" xmlns:wpsCustomData="http://www.wps.cn/officeDocument/2013/wpsCustomData" mc:Ignorable="w14 w15 wp14">
   <w:body>
     <w:p>
       <w:pPr>
-        <w:pStyle w:val="Heading1"/>
+        <w:pStyle w:val="2"/>
       </w:pPr>
-      <w:proofErr w:type="spellStart"/>
       <w:r>
         <w:rPr>
           <w:rFonts w:hint="eastAsia"/>
         </w:rPr>
         <w:t>Protobuf</w:t>
       </w:r>
-      <w:proofErr w:type="spellEnd"/>
     </w:p>
     <w:p>
       <w:r>
@@ -26,39 +24,70 @@
     <w:p/>
     <w:tbl>
       <w:tblPr>
-        <w:tblStyle w:val="TableGrid"/>
+        <w:tblStyle w:val="7"/>
         <w:tblW w:w="3480" w:type="dxa"/>
         <w:jc w:val="center"/>
+        <w:tblInd w:w="0" w:type="dxa"/>
+        <w:tblBorders>
+          <w:top w:val="single" w:color="auto" w:sz="4" w:space="0"/>
+          <w:left w:val="single" w:color="auto" w:sz="4" w:space="0"/>
+          <w:bottom w:val="single" w:color="auto" w:sz="4" w:space="0"/>
+          <w:right w:val="single" w:color="auto" w:sz="4" w:space="0"/>
+          <w:insideH w:val="single" w:color="auto" w:sz="4" w:space="0"/>
+          <w:insideV w:val="single" w:color="auto" w:sz="4" w:space="0"/>
+        </w:tblBorders>
         <w:tblLayout w:type="fixed"/>
-        <w:tblLook w:val="04A0" w:firstRow="1" w:lastRow="0" w:firstColumn="1" w:lastColumn="0" w:noHBand="0" w:noVBand="1"/>
+        <w:tblCellMar>
+          <w:top w:w="0" w:type="dxa"/>
+          <w:left w:w="108" w:type="dxa"/>
+          <w:bottom w:w="0" w:type="dxa"/>
+          <w:right w:w="108" w:type="dxa"/>
+        </w:tblCellMar>
       </w:tblPr>
       <w:tblGrid>
         <w:gridCol w:w="1740"/>
         <w:gridCol w:w="1740"/>
       </w:tblGrid>
       <w:tr>
+        <w:tblPrEx>
+          <w:tblBorders>
+            <w:top w:val="single" w:color="auto" w:sz="4" w:space="0"/>
+            <w:left w:val="single" w:color="auto" w:sz="4" w:space="0"/>
+            <w:bottom w:val="single" w:color="auto" w:sz="4" w:space="0"/>
+            <w:right w:val="single" w:color="auto" w:sz="4" w:space="0"/>
+            <w:insideH w:val="single" w:color="auto" w:sz="4" w:space="0"/>
+            <w:insideV w:val="single" w:color="auto" w:sz="4" w:space="0"/>
+          </w:tblBorders>
+          <w:tblLayout w:type="fixed"/>
+          <w:tblCellMar>
+            <w:top w:w="0" w:type="dxa"/>
+            <w:left w:w="108" w:type="dxa"/>
+            <w:bottom w:w="0" w:type="dxa"/>
+            <w:right w:w="108" w:type="dxa"/>
+          </w:tblCellMar>
+        </w:tblPrEx>
         <w:trPr>
-          <w:trHeight w:val="329"/>
+          <w:trHeight w:val="329" w:hRule="atLeast"/>
           <w:jc w:val="center"/>
         </w:trPr>
         <w:tc>
           <w:tcPr>
             <w:tcW w:w="1740" w:type="dxa"/>
-            <w:shd w:val="clear" w:color="auto" w:fill="808080" w:themeFill="text1" w:themeFillTint="7F"/>
-            <w:vAlign w:val="center"/>
-          </w:tcPr>
-          <w:p>
-            <w:pPr>
-              <w:spacing w:line="120" w:lineRule="auto"/>
-              <w:jc w:val="center"/>
-              <w:rPr>
-                <w:rFonts w:ascii="宋体" w:hAnsi="宋体" w:cs="宋体"/>
-                <w:sz w:val="24"/>
-              </w:rPr>
-            </w:pPr>
-            <w:r>
-              <w:rPr>
-                <w:rFonts w:ascii="宋体" w:hAnsi="宋体" w:cs="宋体" w:hint="eastAsia"/>
+            <w:shd w:val="clear" w:color="auto" w:fill="7F7F7F" w:themeFill="text1" w:themeFillTint="7F"/>
+            <w:vAlign w:val="center"/>
+          </w:tcPr>
+          <w:p>
+            <w:pPr>
+              <w:spacing w:line="120" w:lineRule="auto"/>
+              <w:jc w:val="center"/>
+              <w:rPr>
+                <w:rFonts w:ascii="宋体" w:hAnsi="宋体" w:cs="宋体"/>
+                <w:sz w:val="24"/>
+              </w:rPr>
+            </w:pPr>
+            <w:r>
+              <w:rPr>
+                <w:rFonts w:hint="eastAsia" w:ascii="宋体" w:hAnsi="宋体" w:cs="宋体"/>
                 <w:sz w:val="24"/>
               </w:rPr>
               <w:t>意义</w:t>
@@ -68,21 +97,21 @@
         <w:tc>
           <w:tcPr>
             <w:tcW w:w="1740" w:type="dxa"/>
-            <w:shd w:val="clear" w:color="auto" w:fill="808080" w:themeFill="text1" w:themeFillTint="7F"/>
-            <w:vAlign w:val="center"/>
-          </w:tcPr>
-          <w:p>
-            <w:pPr>
-              <w:spacing w:line="120" w:lineRule="auto"/>
-              <w:jc w:val="center"/>
-              <w:rPr>
-                <w:rFonts w:ascii="宋体" w:hAnsi="宋体" w:cs="宋体"/>
-                <w:sz w:val="24"/>
-              </w:rPr>
-            </w:pPr>
-            <w:r>
-              <w:rPr>
-                <w:rFonts w:ascii="宋体" w:hAnsi="宋体" w:cs="宋体" w:hint="eastAsia"/>
+            <w:shd w:val="clear" w:color="auto" w:fill="7F7F7F" w:themeFill="text1" w:themeFillTint="7F"/>
+            <w:vAlign w:val="center"/>
+          </w:tcPr>
+          <w:p>
+            <w:pPr>
+              <w:spacing w:line="120" w:lineRule="auto"/>
+              <w:jc w:val="center"/>
+              <w:rPr>
+                <w:rFonts w:ascii="宋体" w:hAnsi="宋体" w:cs="宋体"/>
+                <w:sz w:val="24"/>
+              </w:rPr>
+            </w:pPr>
+            <w:r>
+              <w:rPr>
+                <w:rFonts w:hint="eastAsia" w:ascii="宋体" w:hAnsi="宋体" w:cs="宋体"/>
                 <w:sz w:val="24"/>
               </w:rPr>
               <w:t>数据类型</w:t>
@@ -91,8 +120,25 @@
         </w:tc>
       </w:tr>
       <w:tr>
+        <w:tblPrEx>
+          <w:tblBorders>
+            <w:top w:val="single" w:color="auto" w:sz="4" w:space="0"/>
+            <w:left w:val="single" w:color="auto" w:sz="4" w:space="0"/>
+            <w:bottom w:val="single" w:color="auto" w:sz="4" w:space="0"/>
+            <w:right w:val="single" w:color="auto" w:sz="4" w:space="0"/>
+            <w:insideH w:val="single" w:color="auto" w:sz="4" w:space="0"/>
+            <w:insideV w:val="single" w:color="auto" w:sz="4" w:space="0"/>
+          </w:tblBorders>
+          <w:tblLayout w:type="fixed"/>
+          <w:tblCellMar>
+            <w:top w:w="0" w:type="dxa"/>
+            <w:left w:w="108" w:type="dxa"/>
+            <w:bottom w:w="0" w:type="dxa"/>
+            <w:right w:w="108" w:type="dxa"/>
+          </w:tblCellMar>
+        </w:tblPrEx>
         <w:trPr>
-          <w:trHeight w:val="329"/>
+          <w:trHeight w:val="329" w:hRule="atLeast"/>
           <w:jc w:val="center"/>
         </w:trPr>
         <w:tc>
@@ -111,7 +157,7 @@
             </w:pPr>
             <w:r>
               <w:rPr>
-                <w:rFonts w:ascii="宋体" w:hAnsi="宋体" w:cs="宋体" w:hint="eastAsia"/>
+                <w:rFonts w:hint="eastAsia" w:ascii="宋体" w:hAnsi="宋体" w:cs="宋体"/>
                 <w:sz w:val="24"/>
               </w:rPr>
               <w:t>指令类型</w:t>
@@ -134,7 +180,7 @@
             </w:pPr>
             <w:r>
               <w:rPr>
-                <w:rFonts w:ascii="宋体" w:hAnsi="宋体" w:cs="宋体" w:hint="eastAsia"/>
+                <w:rFonts w:hint="eastAsia" w:ascii="宋体" w:hAnsi="宋体" w:cs="宋体"/>
                 <w:sz w:val="24"/>
               </w:rPr>
               <w:t>char</w:t>
@@ -143,8 +189,25 @@
         </w:tc>
       </w:tr>
       <w:tr>
+        <w:tblPrEx>
+          <w:tblBorders>
+            <w:top w:val="single" w:color="auto" w:sz="4" w:space="0"/>
+            <w:left w:val="single" w:color="auto" w:sz="4" w:space="0"/>
+            <w:bottom w:val="single" w:color="auto" w:sz="4" w:space="0"/>
+            <w:right w:val="single" w:color="auto" w:sz="4" w:space="0"/>
+            <w:insideH w:val="single" w:color="auto" w:sz="4" w:space="0"/>
+            <w:insideV w:val="single" w:color="auto" w:sz="4" w:space="0"/>
+          </w:tblBorders>
+          <w:tblLayout w:type="fixed"/>
+          <w:tblCellMar>
+            <w:top w:w="0" w:type="dxa"/>
+            <w:left w:w="108" w:type="dxa"/>
+            <w:bottom w:w="0" w:type="dxa"/>
+            <w:right w:w="108" w:type="dxa"/>
+          </w:tblCellMar>
+        </w:tblPrEx>
         <w:trPr>
-          <w:trHeight w:val="329"/>
+          <w:trHeight w:val="329" w:hRule="atLeast"/>
           <w:jc w:val="center"/>
         </w:trPr>
         <w:tc>
@@ -163,7 +226,7 @@
             </w:pPr>
             <w:r>
               <w:rPr>
-                <w:rFonts w:ascii="宋体" w:hAnsi="宋体" w:cs="宋体" w:hint="eastAsia"/>
+                <w:rFonts w:hint="eastAsia" w:ascii="宋体" w:hAnsi="宋体" w:cs="宋体"/>
                 <w:sz w:val="24"/>
               </w:rPr>
               <w:t>指令号</w:t>
@@ -186,7 +249,7 @@
             </w:pPr>
             <w:r>
               <w:rPr>
-                <w:rFonts w:ascii="宋体" w:hAnsi="宋体" w:cs="宋体" w:hint="eastAsia"/>
+                <w:rFonts w:hint="eastAsia" w:ascii="宋体" w:hAnsi="宋体" w:cs="宋体"/>
                 <w:sz w:val="24"/>
               </w:rPr>
               <w:t>char</w:t>
@@ -195,8 +258,25 @@
         </w:tc>
       </w:tr>
       <w:tr>
+        <w:tblPrEx>
+          <w:tblBorders>
+            <w:top w:val="single" w:color="auto" w:sz="4" w:space="0"/>
+            <w:left w:val="single" w:color="auto" w:sz="4" w:space="0"/>
+            <w:bottom w:val="single" w:color="auto" w:sz="4" w:space="0"/>
+            <w:right w:val="single" w:color="auto" w:sz="4" w:space="0"/>
+            <w:insideH w:val="single" w:color="auto" w:sz="4" w:space="0"/>
+            <w:insideV w:val="single" w:color="auto" w:sz="4" w:space="0"/>
+          </w:tblBorders>
+          <w:tblLayout w:type="fixed"/>
+          <w:tblCellMar>
+            <w:top w:w="0" w:type="dxa"/>
+            <w:left w:w="108" w:type="dxa"/>
+            <w:bottom w:w="0" w:type="dxa"/>
+            <w:right w:w="108" w:type="dxa"/>
+          </w:tblCellMar>
+        </w:tblPrEx>
         <w:trPr>
-          <w:trHeight w:val="329"/>
+          <w:trHeight w:val="329" w:hRule="atLeast"/>
           <w:jc w:val="center"/>
         </w:trPr>
         <w:tc>
@@ -215,7 +295,7 @@
             </w:pPr>
             <w:r>
               <w:rPr>
-                <w:rFonts w:ascii="宋体" w:hAnsi="宋体" w:cs="宋体" w:hint="eastAsia"/>
+                <w:rFonts w:hint="eastAsia" w:ascii="宋体" w:hAnsi="宋体" w:cs="宋体"/>
                 <w:sz w:val="24"/>
               </w:rPr>
               <w:t>序列号</w:t>
@@ -238,7 +318,7 @@
             </w:pPr>
             <w:r>
               <w:rPr>
-                <w:rFonts w:ascii="宋体" w:hAnsi="宋体" w:cs="宋体" w:hint="eastAsia"/>
+                <w:rFonts w:hint="eastAsia" w:ascii="宋体" w:hAnsi="宋体" w:cs="宋体"/>
                 <w:sz w:val="24"/>
               </w:rPr>
               <w:t>int32</w:t>
@@ -247,8 +327,25 @@
         </w:tc>
       </w:tr>
       <w:tr>
+        <w:tblPrEx>
+          <w:tblBorders>
+            <w:top w:val="single" w:color="auto" w:sz="4" w:space="0"/>
+            <w:left w:val="single" w:color="auto" w:sz="4" w:space="0"/>
+            <w:bottom w:val="single" w:color="auto" w:sz="4" w:space="0"/>
+            <w:right w:val="single" w:color="auto" w:sz="4" w:space="0"/>
+            <w:insideH w:val="single" w:color="auto" w:sz="4" w:space="0"/>
+            <w:insideV w:val="single" w:color="auto" w:sz="4" w:space="0"/>
+          </w:tblBorders>
+          <w:tblLayout w:type="fixed"/>
+          <w:tblCellMar>
+            <w:top w:w="0" w:type="dxa"/>
+            <w:left w:w="108" w:type="dxa"/>
+            <w:bottom w:w="0" w:type="dxa"/>
+            <w:right w:w="108" w:type="dxa"/>
+          </w:tblCellMar>
+        </w:tblPrEx>
         <w:trPr>
-          <w:trHeight w:val="329"/>
+          <w:trHeight w:val="329" w:hRule="atLeast"/>
           <w:jc w:val="center"/>
         </w:trPr>
         <w:tc>
@@ -267,7 +364,7 @@
             </w:pPr>
             <w:r>
               <w:rPr>
-                <w:rFonts w:ascii="宋体" w:hAnsi="宋体" w:cs="宋体" w:hint="eastAsia"/>
+                <w:rFonts w:hint="eastAsia" w:ascii="宋体" w:hAnsi="宋体" w:cs="宋体"/>
                 <w:sz w:val="24"/>
               </w:rPr>
               <w:t>版本号</w:t>
@@ -290,7 +387,7 @@
             </w:pPr>
             <w:r>
               <w:rPr>
-                <w:rFonts w:ascii="宋体" w:hAnsi="宋体" w:cs="宋体" w:hint="eastAsia"/>
+                <w:rFonts w:hint="eastAsia" w:ascii="宋体" w:hAnsi="宋体" w:cs="宋体"/>
                 <w:sz w:val="24"/>
               </w:rPr>
               <w:t>char</w:t>
@@ -299,8 +396,25 @@
         </w:tc>
       </w:tr>
       <w:tr>
+        <w:tblPrEx>
+          <w:tblBorders>
+            <w:top w:val="single" w:color="auto" w:sz="4" w:space="0"/>
+            <w:left w:val="single" w:color="auto" w:sz="4" w:space="0"/>
+            <w:bottom w:val="single" w:color="auto" w:sz="4" w:space="0"/>
+            <w:right w:val="single" w:color="auto" w:sz="4" w:space="0"/>
+            <w:insideH w:val="single" w:color="auto" w:sz="4" w:space="0"/>
+            <w:insideV w:val="single" w:color="auto" w:sz="4" w:space="0"/>
+          </w:tblBorders>
+          <w:tblLayout w:type="fixed"/>
+          <w:tblCellMar>
+            <w:top w:w="0" w:type="dxa"/>
+            <w:left w:w="108" w:type="dxa"/>
+            <w:bottom w:w="0" w:type="dxa"/>
+            <w:right w:w="108" w:type="dxa"/>
+          </w:tblCellMar>
+        </w:tblPrEx>
         <w:trPr>
-          <w:trHeight w:val="329"/>
+          <w:trHeight w:val="329" w:hRule="atLeast"/>
           <w:jc w:val="center"/>
         </w:trPr>
         <w:tc>
@@ -319,7 +433,7 @@
             </w:pPr>
             <w:r>
               <w:rPr>
-                <w:rFonts w:ascii="宋体" w:hAnsi="宋体" w:cs="宋体" w:hint="eastAsia"/>
+                <w:rFonts w:hint="eastAsia" w:ascii="宋体" w:hAnsi="宋体" w:cs="宋体"/>
                 <w:sz w:val="24"/>
               </w:rPr>
               <w:t>包体长度</w:t>
@@ -342,7 +456,7 @@
             </w:pPr>
             <w:r>
               <w:rPr>
-                <w:rFonts w:ascii="宋体" w:hAnsi="宋体" w:cs="宋体" w:hint="eastAsia"/>
+                <w:rFonts w:hint="eastAsia" w:ascii="宋体" w:hAnsi="宋体" w:cs="宋体"/>
                 <w:sz w:val="24"/>
               </w:rPr>
               <w:t>int32</w:t>
@@ -357,28 +471,30 @@
         <w:rPr>
           <w:rFonts w:hint="eastAsia"/>
         </w:rPr>
-        <w:t>连接协议</w:t>
-      </w:r>
-      <w:r>
-        <w:rPr>
-          <w:rFonts w:hint="eastAsia"/>
-        </w:rPr>
-        <w:t xml:space="preserve"> </w:t>
-      </w:r>
-      <w:r>
-        <w:rPr>
-          <w:rFonts w:hint="eastAsia"/>
-        </w:rPr>
-        <w:t>（控制套接字）</w:t>
+        <w:t>连接协议 （控制套接字）</w:t>
       </w:r>
     </w:p>
     <w:p/>
     <w:tbl>
       <w:tblPr>
-        <w:tblStyle w:val="TableGrid"/>
+        <w:tblStyle w:val="7"/>
         <w:tblW w:w="8522" w:type="dxa"/>
+        <w:tblInd w:w="0" w:type="dxa"/>
+        <w:tblBorders>
+          <w:top w:val="single" w:color="auto" w:sz="4" w:space="0"/>
+          <w:left w:val="single" w:color="auto" w:sz="4" w:space="0"/>
+          <w:bottom w:val="single" w:color="auto" w:sz="4" w:space="0"/>
+          <w:right w:val="single" w:color="auto" w:sz="4" w:space="0"/>
+          <w:insideH w:val="single" w:color="auto" w:sz="4" w:space="0"/>
+          <w:insideV w:val="single" w:color="auto" w:sz="4" w:space="0"/>
+        </w:tblBorders>
         <w:tblLayout w:type="fixed"/>
-        <w:tblLook w:val="04A0" w:firstRow="1" w:lastRow="0" w:firstColumn="1" w:lastColumn="0" w:noHBand="0" w:noVBand="1"/>
+        <w:tblCellMar>
+          <w:top w:w="0" w:type="dxa"/>
+          <w:left w:w="108" w:type="dxa"/>
+          <w:bottom w:w="0" w:type="dxa"/>
+          <w:right w:w="108" w:type="dxa"/>
+        </w:tblCellMar>
       </w:tblPr>
       <w:tblGrid>
         <w:gridCol w:w="1523"/>
@@ -387,24 +503,41 @@
         <w:gridCol w:w="4433"/>
       </w:tblGrid>
       <w:tr>
+        <w:tblPrEx>
+          <w:tblBorders>
+            <w:top w:val="single" w:color="auto" w:sz="4" w:space="0"/>
+            <w:left w:val="single" w:color="auto" w:sz="4" w:space="0"/>
+            <w:bottom w:val="single" w:color="auto" w:sz="4" w:space="0"/>
+            <w:right w:val="single" w:color="auto" w:sz="4" w:space="0"/>
+            <w:insideH w:val="single" w:color="auto" w:sz="4" w:space="0"/>
+            <w:insideV w:val="single" w:color="auto" w:sz="4" w:space="0"/>
+          </w:tblBorders>
+          <w:tblLayout w:type="fixed"/>
+          <w:tblCellMar>
+            <w:top w:w="0" w:type="dxa"/>
+            <w:left w:w="108" w:type="dxa"/>
+            <w:bottom w:w="0" w:type="dxa"/>
+            <w:right w:w="108" w:type="dxa"/>
+          </w:tblCellMar>
+        </w:tblPrEx>
         <w:tc>
           <w:tcPr>
             <w:tcW w:w="1523" w:type="dxa"/>
-            <w:shd w:val="clear" w:color="auto" w:fill="808080" w:themeFill="text1" w:themeFillTint="7F"/>
-            <w:vAlign w:val="center"/>
-          </w:tcPr>
-          <w:p>
-            <w:pPr>
-              <w:spacing w:line="120" w:lineRule="auto"/>
-              <w:jc w:val="center"/>
-              <w:rPr>
-                <w:rFonts w:ascii="宋体" w:hAnsi="宋体" w:cs="宋体"/>
-                <w:sz w:val="24"/>
-              </w:rPr>
-            </w:pPr>
-            <w:r>
-              <w:rPr>
-                <w:rFonts w:ascii="宋体" w:hAnsi="宋体" w:cs="宋体" w:hint="eastAsia"/>
+            <w:shd w:val="clear" w:color="auto" w:fill="7F7F7F" w:themeFill="text1" w:themeFillTint="7F"/>
+            <w:vAlign w:val="center"/>
+          </w:tcPr>
+          <w:p>
+            <w:pPr>
+              <w:spacing w:line="120" w:lineRule="auto"/>
+              <w:jc w:val="center"/>
+              <w:rPr>
+                <w:rFonts w:ascii="宋体" w:hAnsi="宋体" w:cs="宋体"/>
+                <w:sz w:val="24"/>
+              </w:rPr>
+            </w:pPr>
+            <w:r>
+              <w:rPr>
+                <w:rFonts w:hint="eastAsia" w:ascii="宋体" w:hAnsi="宋体" w:cs="宋体"/>
                 <w:sz w:val="24"/>
               </w:rPr>
               <w:t>功能</w:t>
@@ -414,21 +547,21 @@
         <w:tc>
           <w:tcPr>
             <w:tcW w:w="1416" w:type="dxa"/>
-            <w:shd w:val="clear" w:color="auto" w:fill="808080" w:themeFill="text1" w:themeFillTint="7F"/>
-            <w:vAlign w:val="center"/>
-          </w:tcPr>
-          <w:p>
-            <w:pPr>
-              <w:spacing w:line="120" w:lineRule="auto"/>
-              <w:jc w:val="center"/>
-              <w:rPr>
-                <w:rFonts w:ascii="宋体" w:hAnsi="宋体" w:cs="宋体"/>
-                <w:sz w:val="24"/>
-              </w:rPr>
-            </w:pPr>
-            <w:r>
-              <w:rPr>
-                <w:rFonts w:ascii="宋体" w:hAnsi="宋体" w:cs="宋体" w:hint="eastAsia"/>
+            <w:shd w:val="clear" w:color="auto" w:fill="7F7F7F" w:themeFill="text1" w:themeFillTint="7F"/>
+            <w:vAlign w:val="center"/>
+          </w:tcPr>
+          <w:p>
+            <w:pPr>
+              <w:spacing w:line="120" w:lineRule="auto"/>
+              <w:jc w:val="center"/>
+              <w:rPr>
+                <w:rFonts w:ascii="宋体" w:hAnsi="宋体" w:cs="宋体"/>
+                <w:sz w:val="24"/>
+              </w:rPr>
+            </w:pPr>
+            <w:r>
+              <w:rPr>
+                <w:rFonts w:hint="eastAsia" w:ascii="宋体" w:hAnsi="宋体" w:cs="宋体"/>
                 <w:sz w:val="24"/>
               </w:rPr>
               <w:t>指令类型</w:t>
@@ -438,21 +571,21 @@
         <w:tc>
           <w:tcPr>
             <w:tcW w:w="1150" w:type="dxa"/>
-            <w:shd w:val="clear" w:color="auto" w:fill="808080" w:themeFill="text1" w:themeFillTint="7F"/>
-            <w:vAlign w:val="center"/>
-          </w:tcPr>
-          <w:p>
-            <w:pPr>
-              <w:spacing w:line="120" w:lineRule="auto"/>
-              <w:jc w:val="center"/>
-              <w:rPr>
-                <w:rFonts w:ascii="宋体" w:hAnsi="宋体" w:cs="宋体"/>
-                <w:sz w:val="24"/>
-              </w:rPr>
-            </w:pPr>
-            <w:r>
-              <w:rPr>
-                <w:rFonts w:ascii="宋体" w:hAnsi="宋体" w:cs="宋体" w:hint="eastAsia"/>
+            <w:shd w:val="clear" w:color="auto" w:fill="7F7F7F" w:themeFill="text1" w:themeFillTint="7F"/>
+            <w:vAlign w:val="center"/>
+          </w:tcPr>
+          <w:p>
+            <w:pPr>
+              <w:spacing w:line="120" w:lineRule="auto"/>
+              <w:jc w:val="center"/>
+              <w:rPr>
+                <w:rFonts w:ascii="宋体" w:hAnsi="宋体" w:cs="宋体"/>
+                <w:sz w:val="24"/>
+              </w:rPr>
+            </w:pPr>
+            <w:r>
+              <w:rPr>
+                <w:rFonts w:hint="eastAsia" w:ascii="宋体" w:hAnsi="宋体" w:cs="宋体"/>
                 <w:sz w:val="24"/>
               </w:rPr>
               <w:t>指令号</w:t>
@@ -462,21 +595,21 @@
         <w:tc>
           <w:tcPr>
             <w:tcW w:w="4433" w:type="dxa"/>
-            <w:shd w:val="clear" w:color="auto" w:fill="808080" w:themeFill="text1" w:themeFillTint="7F"/>
-            <w:vAlign w:val="center"/>
-          </w:tcPr>
-          <w:p>
-            <w:pPr>
-              <w:spacing w:line="120" w:lineRule="auto"/>
-              <w:jc w:val="center"/>
-              <w:rPr>
-                <w:rFonts w:ascii="宋体" w:hAnsi="宋体" w:cs="宋体"/>
-                <w:sz w:val="24"/>
-              </w:rPr>
-            </w:pPr>
-            <w:r>
-              <w:rPr>
-                <w:rFonts w:ascii="宋体" w:hAnsi="宋体" w:cs="宋体" w:hint="eastAsia"/>
+            <w:shd w:val="clear" w:color="auto" w:fill="7F7F7F" w:themeFill="text1" w:themeFillTint="7F"/>
+            <w:vAlign w:val="center"/>
+          </w:tcPr>
+          <w:p>
+            <w:pPr>
+              <w:spacing w:line="120" w:lineRule="auto"/>
+              <w:jc w:val="center"/>
+              <w:rPr>
+                <w:rFonts w:ascii="宋体" w:hAnsi="宋体" w:cs="宋体"/>
+                <w:sz w:val="24"/>
+              </w:rPr>
+            </w:pPr>
+            <w:r>
+              <w:rPr>
+                <w:rFonts w:hint="eastAsia" w:ascii="宋体" w:hAnsi="宋体" w:cs="宋体"/>
                 <w:sz w:val="24"/>
               </w:rPr>
               <w:t>内容</w:t>
@@ -485,6 +618,23 @@
         </w:tc>
       </w:tr>
       <w:tr>
+        <w:tblPrEx>
+          <w:tblBorders>
+            <w:top w:val="single" w:color="auto" w:sz="4" w:space="0"/>
+            <w:left w:val="single" w:color="auto" w:sz="4" w:space="0"/>
+            <w:bottom w:val="single" w:color="auto" w:sz="4" w:space="0"/>
+            <w:right w:val="single" w:color="auto" w:sz="4" w:space="0"/>
+            <w:insideH w:val="single" w:color="auto" w:sz="4" w:space="0"/>
+            <w:insideV w:val="single" w:color="auto" w:sz="4" w:space="0"/>
+          </w:tblBorders>
+          <w:tblLayout w:type="fixed"/>
+          <w:tblCellMar>
+            <w:top w:w="0" w:type="dxa"/>
+            <w:left w:w="108" w:type="dxa"/>
+            <w:bottom w:w="0" w:type="dxa"/>
+            <w:right w:w="108" w:type="dxa"/>
+          </w:tblCellMar>
+        </w:tblPrEx>
         <w:tc>
           <w:tcPr>
             <w:tcW w:w="1523" w:type="dxa"/>
@@ -501,7 +651,7 @@
             </w:pPr>
             <w:r>
               <w:rPr>
-                <w:rFonts w:ascii="宋体" w:hAnsi="宋体" w:cs="宋体" w:hint="eastAsia"/>
+                <w:rFonts w:hint="eastAsia" w:ascii="宋体" w:hAnsi="宋体" w:cs="宋体"/>
                 <w:sz w:val="24"/>
               </w:rPr>
               <w:t>请求连接</w:t>
@@ -524,7 +674,7 @@
             </w:pPr>
             <w:r>
               <w:rPr>
-                <w:rFonts w:ascii="宋体" w:hAnsi="宋体" w:cs="宋体" w:hint="eastAsia"/>
+                <w:rFonts w:hint="eastAsia" w:ascii="宋体" w:hAnsi="宋体" w:cs="宋体"/>
                 <w:sz w:val="24"/>
               </w:rPr>
               <w:t>1</w:t>
@@ -547,7 +697,7 @@
             </w:pPr>
             <w:r>
               <w:rPr>
-                <w:rFonts w:ascii="宋体" w:hAnsi="宋体" w:cs="宋体" w:hint="eastAsia"/>
+                <w:rFonts w:hint="eastAsia" w:ascii="宋体" w:hAnsi="宋体" w:cs="宋体"/>
                 <w:sz w:val="24"/>
               </w:rPr>
               <w:t>1</w:t>
@@ -571,6 +721,23 @@
         </w:tc>
       </w:tr>
       <w:tr>
+        <w:tblPrEx>
+          <w:tblBorders>
+            <w:top w:val="single" w:color="auto" w:sz="4" w:space="0"/>
+            <w:left w:val="single" w:color="auto" w:sz="4" w:space="0"/>
+            <w:bottom w:val="single" w:color="auto" w:sz="4" w:space="0"/>
+            <w:right w:val="single" w:color="auto" w:sz="4" w:space="0"/>
+            <w:insideH w:val="single" w:color="auto" w:sz="4" w:space="0"/>
+            <w:insideV w:val="single" w:color="auto" w:sz="4" w:space="0"/>
+          </w:tblBorders>
+          <w:tblLayout w:type="fixed"/>
+          <w:tblCellMar>
+            <w:top w:w="0" w:type="dxa"/>
+            <w:left w:w="108" w:type="dxa"/>
+            <w:bottom w:w="0" w:type="dxa"/>
+            <w:right w:w="108" w:type="dxa"/>
+          </w:tblCellMar>
+        </w:tblPrEx>
         <w:tc>
           <w:tcPr>
             <w:tcW w:w="1523" w:type="dxa"/>
@@ -587,7 +754,7 @@
             </w:pPr>
             <w:r>
               <w:rPr>
-                <w:rFonts w:ascii="宋体" w:hAnsi="宋体" w:cs="宋体" w:hint="eastAsia"/>
+                <w:rFonts w:hint="eastAsia" w:ascii="宋体" w:hAnsi="宋体" w:cs="宋体"/>
                 <w:sz w:val="24"/>
               </w:rPr>
               <w:t>退出连接</w:t>
@@ -610,7 +777,7 @@
             </w:pPr>
             <w:r>
               <w:rPr>
-                <w:rFonts w:ascii="宋体" w:hAnsi="宋体" w:cs="宋体" w:hint="eastAsia"/>
+                <w:rFonts w:hint="eastAsia" w:ascii="宋体" w:hAnsi="宋体" w:cs="宋体"/>
                 <w:sz w:val="24"/>
               </w:rPr>
               <w:t>1</w:t>
@@ -633,7 +800,7 @@
             </w:pPr>
             <w:r>
               <w:rPr>
-                <w:rFonts w:ascii="宋体" w:hAnsi="宋体" w:cs="宋体" w:hint="eastAsia"/>
+                <w:rFonts w:hint="eastAsia" w:ascii="宋体" w:hAnsi="宋体" w:cs="宋体"/>
                 <w:sz w:val="24"/>
               </w:rPr>
               <w:t>2</w:t>
@@ -658,6 +825,23 @@
         </w:tc>
       </w:tr>
       <w:tr>
+        <w:tblPrEx>
+          <w:tblBorders>
+            <w:top w:val="single" w:color="auto" w:sz="4" w:space="0"/>
+            <w:left w:val="single" w:color="auto" w:sz="4" w:space="0"/>
+            <w:bottom w:val="single" w:color="auto" w:sz="4" w:space="0"/>
+            <w:right w:val="single" w:color="auto" w:sz="4" w:space="0"/>
+            <w:insideH w:val="single" w:color="auto" w:sz="4" w:space="0"/>
+            <w:insideV w:val="single" w:color="auto" w:sz="4" w:space="0"/>
+          </w:tblBorders>
+          <w:tblLayout w:type="fixed"/>
+          <w:tblCellMar>
+            <w:top w:w="0" w:type="dxa"/>
+            <w:left w:w="108" w:type="dxa"/>
+            <w:bottom w:w="0" w:type="dxa"/>
+            <w:right w:w="108" w:type="dxa"/>
+          </w:tblCellMar>
+        </w:tblPrEx>
         <w:tc>
           <w:tcPr>
             <w:tcW w:w="1523" w:type="dxa"/>
@@ -674,7 +858,7 @@
             </w:pPr>
             <w:r>
               <w:rPr>
-                <w:rFonts w:ascii="宋体" w:hAnsi="宋体" w:cs="宋体" w:hint="eastAsia"/>
+                <w:rFonts w:hint="eastAsia" w:ascii="宋体" w:hAnsi="宋体" w:cs="宋体"/>
                 <w:sz w:val="24"/>
               </w:rPr>
               <w:t>请求连接回复</w:t>
@@ -697,7 +881,7 @@
             </w:pPr>
             <w:r>
               <w:rPr>
-                <w:rFonts w:ascii="宋体" w:hAnsi="宋体" w:cs="宋体" w:hint="eastAsia"/>
+                <w:rFonts w:hint="eastAsia" w:ascii="宋体" w:hAnsi="宋体" w:cs="宋体"/>
                 <w:sz w:val="24"/>
               </w:rPr>
               <w:t>1</w:t>
@@ -720,7 +904,7 @@
             </w:pPr>
             <w:r>
               <w:rPr>
-                <w:rFonts w:ascii="宋体" w:hAnsi="宋体" w:cs="宋体" w:hint="eastAsia"/>
+                <w:rFonts w:hint="eastAsia" w:ascii="宋体" w:hAnsi="宋体" w:cs="宋体"/>
                 <w:sz w:val="24"/>
               </w:rPr>
               <w:t>100</w:t>
@@ -742,7 +926,7 @@
             </w:pPr>
             <w:r>
               <w:rPr>
-                <w:rFonts w:ascii="宋体" w:hAnsi="宋体" w:cs="宋体" w:hint="eastAsia"/>
+                <w:rFonts w:hint="eastAsia" w:ascii="宋体" w:hAnsi="宋体" w:cs="宋体"/>
                 <w:sz w:val="24"/>
               </w:rPr>
               <w:t>{</w:t>
@@ -756,34 +940,25 @@
                 <w:sz w:val="24"/>
               </w:rPr>
             </w:pPr>
-            <w:proofErr w:type="spellStart"/>
-            <w:r>
-              <w:rPr>
-                <w:rFonts w:ascii="宋体" w:hAnsi="宋体" w:cs="宋体" w:hint="eastAsia"/>
-                <w:sz w:val="24"/>
-              </w:rPr>
-              <w:t>resultType</w:t>
-            </w:r>
-            <w:proofErr w:type="spellEnd"/>
-            <w:r>
-              <w:rPr>
-                <w:rFonts w:ascii="宋体" w:hAnsi="宋体" w:cs="宋体" w:hint="eastAsia"/>
-                <w:sz w:val="24"/>
-              </w:rPr>
-              <w:t>:“int32”</w:t>
-            </w:r>
-          </w:p>
-          <w:p>
-            <w:pPr>
-              <w:spacing w:line="120" w:lineRule="auto"/>
-              <w:rPr>
-                <w:rFonts w:ascii="宋体" w:hAnsi="宋体" w:cs="宋体"/>
-                <w:sz w:val="24"/>
-              </w:rPr>
-            </w:pPr>
-            <w:r>
-              <w:rPr>
-                <w:rFonts w:ascii="宋体" w:hAnsi="宋体" w:cs="宋体" w:hint="eastAsia"/>
+            <w:r>
+              <w:rPr>
+                <w:rFonts w:hint="eastAsia" w:ascii="宋体" w:hAnsi="宋体" w:cs="宋体"/>
+                <w:sz w:val="24"/>
+              </w:rPr>
+              <w:t>resultType:“int32”</w:t>
+            </w:r>
+          </w:p>
+          <w:p>
+            <w:pPr>
+              <w:spacing w:line="120" w:lineRule="auto"/>
+              <w:rPr>
+                <w:rFonts w:ascii="宋体" w:hAnsi="宋体" w:cs="宋体"/>
+                <w:sz w:val="24"/>
+              </w:rPr>
+            </w:pPr>
+            <w:r>
+              <w:rPr>
+                <w:rFonts w:hint="eastAsia" w:ascii="宋体" w:hAnsi="宋体" w:cs="宋体"/>
                 <w:sz w:val="24"/>
               </w:rPr>
               <w:t>//1成功，-100失败</w:t>
@@ -797,21 +972,12 @@
                 <w:sz w:val="24"/>
               </w:rPr>
             </w:pPr>
-            <w:proofErr w:type="spellStart"/>
-            <w:r>
-              <w:rPr>
-                <w:rFonts w:ascii="宋体" w:hAnsi="宋体" w:cs="宋体" w:hint="eastAsia"/>
-                <w:sz w:val="24"/>
-              </w:rPr>
-              <w:t>failReason</w:t>
-            </w:r>
-            <w:proofErr w:type="spellEnd"/>
-            <w:r>
-              <w:rPr>
-                <w:rFonts w:ascii="宋体" w:hAnsi="宋体" w:cs="宋体" w:hint="eastAsia"/>
-                <w:sz w:val="24"/>
-              </w:rPr>
-              <w:t>:“string</w:t>
+            <w:r>
+              <w:rPr>
+                <w:rFonts w:hint="eastAsia" w:ascii="宋体" w:hAnsi="宋体" w:cs="宋体"/>
+                <w:sz w:val="24"/>
+              </w:rPr>
+              <w:t>failReason:“string</w:t>
             </w:r>
             <w:r>
               <w:rPr>
@@ -829,18 +995,108 @@
                 <w:sz w:val="24"/>
               </w:rPr>
             </w:pPr>
-          </w:p>
-          <w:p>
-            <w:pPr>
-              <w:spacing w:line="120" w:lineRule="auto"/>
-              <w:rPr>
-                <w:rFonts w:ascii="宋体" w:hAnsi="宋体" w:cs="宋体"/>
-                <w:sz w:val="24"/>
-              </w:rPr>
-            </w:pPr>
-            <w:r>
-              <w:rPr>
-                <w:rFonts w:ascii="宋体" w:hAnsi="宋体" w:cs="宋体" w:hint="eastAsia"/>
+            <w:r>
+              <w:rPr>
+                <w:rFonts w:hint="eastAsia" w:ascii="宋体" w:hAnsi="宋体" w:cs="宋体"/>
+                <w:sz w:val="24"/>
+              </w:rPr>
+              <w:t>colorPort:“int32”//端口号</w:t>
+            </w:r>
+          </w:p>
+          <w:p>
+            <w:pPr>
+              <w:spacing w:line="120" w:lineRule="auto"/>
+              <w:rPr>
+                <w:rFonts w:ascii="宋体" w:hAnsi="宋体" w:cs="宋体"/>
+                <w:sz w:val="24"/>
+              </w:rPr>
+            </w:pPr>
+            <w:r>
+              <w:rPr>
+                <w:rFonts w:hint="eastAsia" w:ascii="宋体" w:hAnsi="宋体" w:cs="宋体"/>
+                <w:sz w:val="24"/>
+              </w:rPr>
+              <w:t>depthPort:</w:t>
+            </w:r>
+            <w:r>
+              <w:rPr>
+                <w:rFonts w:ascii="宋体" w:hAnsi="宋体" w:cs="宋体"/>
+                <w:sz w:val="24"/>
+              </w:rPr>
+              <w:t>”</w:t>
+            </w:r>
+            <w:r>
+              <w:rPr>
+                <w:rFonts w:hint="eastAsia" w:ascii="宋体" w:hAnsi="宋体" w:cs="宋体"/>
+                <w:sz w:val="24"/>
+              </w:rPr>
+              <w:t>int32</w:t>
+            </w:r>
+            <w:r>
+              <w:rPr>
+                <w:rFonts w:ascii="宋体" w:hAnsi="宋体" w:cs="宋体"/>
+                <w:sz w:val="24"/>
+              </w:rPr>
+              <w:t>”</w:t>
+            </w:r>
+          </w:p>
+          <w:p>
+            <w:pPr>
+              <w:spacing w:line="120" w:lineRule="auto"/>
+              <w:rPr>
+                <w:rFonts w:ascii="宋体" w:hAnsi="宋体" w:cs="宋体"/>
+                <w:sz w:val="24"/>
+              </w:rPr>
+            </w:pPr>
+            <w:r>
+              <w:rPr>
+                <w:rFonts w:hint="eastAsia" w:ascii="宋体" w:hAnsi="宋体" w:cs="宋体"/>
+                <w:sz w:val="24"/>
+              </w:rPr>
+              <w:t>skelePort:</w:t>
+            </w:r>
+            <w:r>
+              <w:rPr>
+                <w:rFonts w:ascii="宋体" w:hAnsi="宋体" w:cs="宋体"/>
+                <w:sz w:val="24"/>
+              </w:rPr>
+              <w:t>”</w:t>
+            </w:r>
+            <w:r>
+              <w:rPr>
+                <w:rFonts w:hint="eastAsia" w:ascii="宋体" w:hAnsi="宋体" w:cs="宋体"/>
+                <w:sz w:val="24"/>
+              </w:rPr>
+              <w:t>int32</w:t>
+            </w:r>
+            <w:r>
+              <w:rPr>
+                <w:rFonts w:ascii="宋体" w:hAnsi="宋体" w:cs="宋体"/>
+                <w:sz w:val="24"/>
+              </w:rPr>
+              <w:t>”</w:t>
+            </w:r>
+          </w:p>
+          <w:p>
+            <w:pPr>
+              <w:spacing w:line="120" w:lineRule="auto"/>
+              <w:rPr>
+                <w:rFonts w:ascii="宋体" w:hAnsi="宋体" w:cs="宋体"/>
+                <w:sz w:val="24"/>
+              </w:rPr>
+            </w:pPr>
+          </w:p>
+          <w:p>
+            <w:pPr>
+              <w:spacing w:line="120" w:lineRule="auto"/>
+              <w:rPr>
+                <w:rFonts w:ascii="宋体" w:hAnsi="宋体" w:cs="宋体"/>
+                <w:sz w:val="24"/>
+              </w:rPr>
+            </w:pPr>
+            <w:r>
+              <w:rPr>
+                <w:rFonts w:hint="eastAsia" w:ascii="宋体" w:hAnsi="宋体" w:cs="宋体"/>
                 <w:sz w:val="24"/>
               </w:rPr>
               <w:t>}</w:t>
@@ -849,6 +1105,23 @@
         </w:tc>
       </w:tr>
       <w:tr>
+        <w:tblPrEx>
+          <w:tblBorders>
+            <w:top w:val="single" w:color="auto" w:sz="4" w:space="0"/>
+            <w:left w:val="single" w:color="auto" w:sz="4" w:space="0"/>
+            <w:bottom w:val="single" w:color="auto" w:sz="4" w:space="0"/>
+            <w:right w:val="single" w:color="auto" w:sz="4" w:space="0"/>
+            <w:insideH w:val="single" w:color="auto" w:sz="4" w:space="0"/>
+            <w:insideV w:val="single" w:color="auto" w:sz="4" w:space="0"/>
+          </w:tblBorders>
+          <w:tblLayout w:type="fixed"/>
+          <w:tblCellMar>
+            <w:top w:w="0" w:type="dxa"/>
+            <w:left w:w="108" w:type="dxa"/>
+            <w:bottom w:w="0" w:type="dxa"/>
+            <w:right w:w="108" w:type="dxa"/>
+          </w:tblCellMar>
+        </w:tblPrEx>
         <w:tc>
           <w:tcPr>
             <w:tcW w:w="1523" w:type="dxa"/>
@@ -865,7 +1138,7 @@
             </w:pPr>
             <w:r>
               <w:rPr>
-                <w:rFonts w:ascii="宋体" w:hAnsi="宋体" w:cs="宋体" w:hint="eastAsia"/>
+                <w:rFonts w:hint="eastAsia" w:ascii="宋体" w:hAnsi="宋体" w:cs="宋体"/>
                 <w:sz w:val="24"/>
               </w:rPr>
               <w:t>请求设备列表</w:t>
@@ -888,7 +1161,7 @@
             </w:pPr>
             <w:r>
               <w:rPr>
-                <w:rFonts w:ascii="宋体" w:hAnsi="宋体" w:cs="宋体" w:hint="eastAsia"/>
+                <w:rFonts w:hint="eastAsia" w:ascii="宋体" w:hAnsi="宋体" w:cs="宋体"/>
                 <w:sz w:val="24"/>
               </w:rPr>
               <w:t>1</w:t>
@@ -911,7 +1184,7 @@
             </w:pPr>
             <w:r>
               <w:rPr>
-                <w:rFonts w:ascii="宋体" w:hAnsi="宋体" w:cs="宋体" w:hint="eastAsia"/>
+                <w:rFonts w:hint="eastAsia" w:ascii="宋体" w:hAnsi="宋体" w:cs="宋体"/>
                 <w:sz w:val="24"/>
               </w:rPr>
               <w:t>3</w:t>
@@ -935,6 +1208,23 @@
         </w:tc>
       </w:tr>
       <w:tr>
+        <w:tblPrEx>
+          <w:tblBorders>
+            <w:top w:val="single" w:color="auto" w:sz="4" w:space="0"/>
+            <w:left w:val="single" w:color="auto" w:sz="4" w:space="0"/>
+            <w:bottom w:val="single" w:color="auto" w:sz="4" w:space="0"/>
+            <w:right w:val="single" w:color="auto" w:sz="4" w:space="0"/>
+            <w:insideH w:val="single" w:color="auto" w:sz="4" w:space="0"/>
+            <w:insideV w:val="single" w:color="auto" w:sz="4" w:space="0"/>
+          </w:tblBorders>
+          <w:tblLayout w:type="fixed"/>
+          <w:tblCellMar>
+            <w:top w:w="0" w:type="dxa"/>
+            <w:left w:w="108" w:type="dxa"/>
+            <w:bottom w:w="0" w:type="dxa"/>
+            <w:right w:w="108" w:type="dxa"/>
+          </w:tblCellMar>
+        </w:tblPrEx>
         <w:tc>
           <w:tcPr>
             <w:tcW w:w="1523" w:type="dxa"/>
@@ -951,7 +1241,7 @@
             </w:pPr>
             <w:r>
               <w:rPr>
-                <w:rFonts w:ascii="宋体" w:hAnsi="宋体" w:cs="宋体" w:hint="eastAsia"/>
+                <w:rFonts w:hint="eastAsia" w:ascii="宋体" w:hAnsi="宋体" w:cs="宋体"/>
                 <w:sz w:val="24"/>
               </w:rPr>
               <w:t>回复设备列表</w:t>
@@ -974,7 +1264,7 @@
             </w:pPr>
             <w:r>
               <w:rPr>
-                <w:rFonts w:ascii="宋体" w:hAnsi="宋体" w:cs="宋体" w:hint="eastAsia"/>
+                <w:rFonts w:hint="eastAsia" w:ascii="宋体" w:hAnsi="宋体" w:cs="宋体"/>
                 <w:sz w:val="24"/>
               </w:rPr>
               <w:t xml:space="preserve">1 </w:t>
@@ -997,7 +1287,7 @@
             </w:pPr>
             <w:r>
               <w:rPr>
-                <w:rFonts w:ascii="宋体" w:hAnsi="宋体" w:cs="宋体" w:hint="eastAsia"/>
+                <w:rFonts w:hint="eastAsia" w:ascii="宋体" w:hAnsi="宋体" w:cs="宋体"/>
                 <w:sz w:val="24"/>
               </w:rPr>
               <w:t>101</w:t>
@@ -1019,7 +1309,7 @@
             </w:pPr>
             <w:r>
               <w:rPr>
-                <w:rFonts w:ascii="宋体" w:hAnsi="宋体" w:cs="宋体" w:hint="eastAsia"/>
+                <w:rFonts w:hint="eastAsia" w:ascii="宋体" w:hAnsi="宋体" w:cs="宋体"/>
                 <w:sz w:val="24"/>
               </w:rPr>
               <w:t>{</w:t>
@@ -1033,21 +1323,12 @@
                 <w:sz w:val="24"/>
               </w:rPr>
             </w:pPr>
-            <w:proofErr w:type="spellStart"/>
-            <w:r>
-              <w:rPr>
-                <w:rFonts w:ascii="宋体" w:hAnsi="宋体" w:cs="宋体" w:hint="eastAsia"/>
-                <w:sz w:val="24"/>
-              </w:rPr>
-              <w:t>deviceList</w:t>
-            </w:r>
-            <w:proofErr w:type="spellEnd"/>
-            <w:r>
-              <w:rPr>
-                <w:rFonts w:ascii="宋体" w:hAnsi="宋体" w:cs="宋体" w:hint="eastAsia"/>
-                <w:sz w:val="24"/>
-              </w:rPr>
-              <w:t xml:space="preserve">: </w:t>
+            <w:r>
+              <w:rPr>
+                <w:rFonts w:hint="eastAsia" w:ascii="宋体" w:hAnsi="宋体" w:cs="宋体"/>
+                <w:sz w:val="24"/>
+              </w:rPr>
+              <w:t xml:space="preserve">deviceList: </w:t>
             </w:r>
             <w:r>
               <w:rPr>
@@ -1058,7 +1339,7 @@
             </w:r>
             <w:r>
               <w:rPr>
-                <w:rFonts w:ascii="宋体" w:hAnsi="宋体" w:cs="宋体" w:hint="eastAsia"/>
+                <w:rFonts w:hint="eastAsia" w:ascii="宋体" w:hAnsi="宋体" w:cs="宋体"/>
                 <w:sz w:val="24"/>
               </w:rPr>
               <w:t>string</w:t>
@@ -1081,7 +1362,7 @@
             </w:pPr>
             <w:r>
               <w:rPr>
-                <w:rFonts w:ascii="宋体" w:hAnsi="宋体" w:cs="宋体" w:hint="eastAsia"/>
+                <w:rFonts w:hint="eastAsia" w:ascii="宋体" w:hAnsi="宋体" w:cs="宋体"/>
                 <w:sz w:val="24"/>
               </w:rPr>
               <w:t xml:space="preserve">Separator: </w:t>
@@ -1095,7 +1376,7 @@
             </w:r>
             <w:r>
               <w:rPr>
-                <w:rFonts w:ascii="宋体" w:hAnsi="宋体" w:cs="宋体" w:hint="eastAsia"/>
+                <w:rFonts w:hint="eastAsia" w:ascii="宋体" w:hAnsi="宋体" w:cs="宋体"/>
                 <w:sz w:val="24"/>
               </w:rPr>
               <w:t>string</w:t>
@@ -1118,7 +1399,7 @@
             </w:pPr>
             <w:r>
               <w:rPr>
-                <w:rFonts w:ascii="宋体" w:hAnsi="宋体" w:cs="宋体" w:hint="eastAsia"/>
+                <w:rFonts w:hint="eastAsia" w:ascii="宋体" w:hAnsi="宋体" w:cs="宋体"/>
                 <w:sz w:val="24"/>
               </w:rPr>
               <w:t>}</w:t>
@@ -1133,34 +1414,30 @@
         <w:rPr>
           <w:rFonts w:hint="eastAsia"/>
         </w:rPr>
-        <w:t>骨骼</w:t>
-      </w:r>
-      <w:r>
-        <w:rPr>
-          <w:rFonts w:hint="eastAsia"/>
-        </w:rPr>
-        <w:t>,</w:t>
-      </w:r>
-      <w:r>
-        <w:rPr>
-          <w:rFonts w:hint="eastAsia"/>
-        </w:rPr>
-        <w:t>三维点云协议</w:t>
-      </w:r>
-      <w:r>
-        <w:rPr>
-          <w:rFonts w:hint="eastAsia"/>
-        </w:rPr>
-        <w:t>（控制套接字）</w:t>
+        <w:t>骨骼,三维点云协议（控制套接字）</w:t>
       </w:r>
     </w:p>
     <w:p/>
     <w:tbl>
       <w:tblPr>
-        <w:tblStyle w:val="TableGrid"/>
+        <w:tblStyle w:val="7"/>
         <w:tblW w:w="8522" w:type="dxa"/>
+        <w:tblInd w:w="0" w:type="dxa"/>
+        <w:tblBorders>
+          <w:top w:val="single" w:color="auto" w:sz="4" w:space="0"/>
+          <w:left w:val="single" w:color="auto" w:sz="4" w:space="0"/>
+          <w:bottom w:val="single" w:color="auto" w:sz="4" w:space="0"/>
+          <w:right w:val="single" w:color="auto" w:sz="4" w:space="0"/>
+          <w:insideH w:val="single" w:color="auto" w:sz="4" w:space="0"/>
+          <w:insideV w:val="single" w:color="auto" w:sz="4" w:space="0"/>
+        </w:tblBorders>
         <w:tblLayout w:type="fixed"/>
-        <w:tblLook w:val="04A0" w:firstRow="1" w:lastRow="0" w:firstColumn="1" w:lastColumn="0" w:noHBand="0" w:noVBand="1"/>
+        <w:tblCellMar>
+          <w:top w:w="0" w:type="dxa"/>
+          <w:left w:w="108" w:type="dxa"/>
+          <w:bottom w:w="0" w:type="dxa"/>
+          <w:right w:w="108" w:type="dxa"/>
+        </w:tblCellMar>
       </w:tblPr>
       <w:tblGrid>
         <w:gridCol w:w="1242"/>
@@ -1169,24 +1446,41 @@
         <w:gridCol w:w="5012"/>
       </w:tblGrid>
       <w:tr>
+        <w:tblPrEx>
+          <w:tblBorders>
+            <w:top w:val="single" w:color="auto" w:sz="4" w:space="0"/>
+            <w:left w:val="single" w:color="auto" w:sz="4" w:space="0"/>
+            <w:bottom w:val="single" w:color="auto" w:sz="4" w:space="0"/>
+            <w:right w:val="single" w:color="auto" w:sz="4" w:space="0"/>
+            <w:insideH w:val="single" w:color="auto" w:sz="4" w:space="0"/>
+            <w:insideV w:val="single" w:color="auto" w:sz="4" w:space="0"/>
+          </w:tblBorders>
+          <w:tblLayout w:type="fixed"/>
+          <w:tblCellMar>
+            <w:top w:w="0" w:type="dxa"/>
+            <w:left w:w="108" w:type="dxa"/>
+            <w:bottom w:w="0" w:type="dxa"/>
+            <w:right w:w="108" w:type="dxa"/>
+          </w:tblCellMar>
+        </w:tblPrEx>
         <w:tc>
           <w:tcPr>
             <w:tcW w:w="1242" w:type="dxa"/>
-            <w:shd w:val="clear" w:color="auto" w:fill="808080" w:themeFill="text1" w:themeFillTint="7F"/>
-            <w:vAlign w:val="center"/>
-          </w:tcPr>
-          <w:p>
-            <w:pPr>
-              <w:spacing w:line="120" w:lineRule="auto"/>
-              <w:jc w:val="center"/>
-              <w:rPr>
-                <w:rFonts w:ascii="宋体" w:hAnsi="宋体" w:cs="宋体"/>
-                <w:sz w:val="24"/>
-              </w:rPr>
-            </w:pPr>
-            <w:r>
-              <w:rPr>
-                <w:rFonts w:ascii="宋体" w:hAnsi="宋体" w:cs="宋体" w:hint="eastAsia"/>
+            <w:shd w:val="clear" w:color="auto" w:fill="7F7F7F" w:themeFill="text1" w:themeFillTint="7F"/>
+            <w:vAlign w:val="center"/>
+          </w:tcPr>
+          <w:p>
+            <w:pPr>
+              <w:spacing w:line="120" w:lineRule="auto"/>
+              <w:jc w:val="center"/>
+              <w:rPr>
+                <w:rFonts w:ascii="宋体" w:hAnsi="宋体" w:cs="宋体"/>
+                <w:sz w:val="24"/>
+              </w:rPr>
+            </w:pPr>
+            <w:r>
+              <w:rPr>
+                <w:rFonts w:hint="eastAsia" w:ascii="宋体" w:hAnsi="宋体" w:cs="宋体"/>
                 <w:sz w:val="24"/>
               </w:rPr>
               <w:t>功能</w:t>
@@ -1196,21 +1490,21 @@
         <w:tc>
           <w:tcPr>
             <w:tcW w:w="1276" w:type="dxa"/>
-            <w:shd w:val="clear" w:color="auto" w:fill="808080" w:themeFill="text1" w:themeFillTint="7F"/>
-            <w:vAlign w:val="center"/>
-          </w:tcPr>
-          <w:p>
-            <w:pPr>
-              <w:spacing w:line="120" w:lineRule="auto"/>
-              <w:jc w:val="center"/>
-              <w:rPr>
-                <w:rFonts w:ascii="宋体" w:hAnsi="宋体" w:cs="宋体"/>
-                <w:sz w:val="24"/>
-              </w:rPr>
-            </w:pPr>
-            <w:r>
-              <w:rPr>
-                <w:rFonts w:ascii="宋体" w:hAnsi="宋体" w:cs="宋体" w:hint="eastAsia"/>
+            <w:shd w:val="clear" w:color="auto" w:fill="7F7F7F" w:themeFill="text1" w:themeFillTint="7F"/>
+            <w:vAlign w:val="center"/>
+          </w:tcPr>
+          <w:p>
+            <w:pPr>
+              <w:spacing w:line="120" w:lineRule="auto"/>
+              <w:jc w:val="center"/>
+              <w:rPr>
+                <w:rFonts w:ascii="宋体" w:hAnsi="宋体" w:cs="宋体"/>
+                <w:sz w:val="24"/>
+              </w:rPr>
+            </w:pPr>
+            <w:r>
+              <w:rPr>
+                <w:rFonts w:hint="eastAsia" w:ascii="宋体" w:hAnsi="宋体" w:cs="宋体"/>
                 <w:sz w:val="24"/>
               </w:rPr>
               <w:t>指令类型</w:t>
@@ -1220,21 +1514,21 @@
         <w:tc>
           <w:tcPr>
             <w:tcW w:w="992" w:type="dxa"/>
-            <w:shd w:val="clear" w:color="auto" w:fill="808080" w:themeFill="text1" w:themeFillTint="7F"/>
-            <w:vAlign w:val="center"/>
-          </w:tcPr>
-          <w:p>
-            <w:pPr>
-              <w:spacing w:line="120" w:lineRule="auto"/>
-              <w:jc w:val="center"/>
-              <w:rPr>
-                <w:rFonts w:ascii="宋体" w:hAnsi="宋体" w:cs="宋体"/>
-                <w:sz w:val="24"/>
-              </w:rPr>
-            </w:pPr>
-            <w:r>
-              <w:rPr>
-                <w:rFonts w:ascii="宋体" w:hAnsi="宋体" w:cs="宋体" w:hint="eastAsia"/>
+            <w:shd w:val="clear" w:color="auto" w:fill="7F7F7F" w:themeFill="text1" w:themeFillTint="7F"/>
+            <w:vAlign w:val="center"/>
+          </w:tcPr>
+          <w:p>
+            <w:pPr>
+              <w:spacing w:line="120" w:lineRule="auto"/>
+              <w:jc w:val="center"/>
+              <w:rPr>
+                <w:rFonts w:ascii="宋体" w:hAnsi="宋体" w:cs="宋体"/>
+                <w:sz w:val="24"/>
+              </w:rPr>
+            </w:pPr>
+            <w:r>
+              <w:rPr>
+                <w:rFonts w:hint="eastAsia" w:ascii="宋体" w:hAnsi="宋体" w:cs="宋体"/>
                 <w:sz w:val="24"/>
               </w:rPr>
               <w:t>指令号</w:t>
@@ -1244,21 +1538,21 @@
         <w:tc>
           <w:tcPr>
             <w:tcW w:w="5012" w:type="dxa"/>
-            <w:shd w:val="clear" w:color="auto" w:fill="808080" w:themeFill="text1" w:themeFillTint="7F"/>
-            <w:vAlign w:val="center"/>
-          </w:tcPr>
-          <w:p>
-            <w:pPr>
-              <w:spacing w:line="120" w:lineRule="auto"/>
-              <w:jc w:val="center"/>
-              <w:rPr>
-                <w:rFonts w:ascii="宋体" w:hAnsi="宋体" w:cs="宋体"/>
-                <w:sz w:val="24"/>
-              </w:rPr>
-            </w:pPr>
-            <w:r>
-              <w:rPr>
-                <w:rFonts w:ascii="宋体" w:hAnsi="宋体" w:cs="宋体" w:hint="eastAsia"/>
+            <w:shd w:val="clear" w:color="auto" w:fill="7F7F7F" w:themeFill="text1" w:themeFillTint="7F"/>
+            <w:vAlign w:val="center"/>
+          </w:tcPr>
+          <w:p>
+            <w:pPr>
+              <w:spacing w:line="120" w:lineRule="auto"/>
+              <w:jc w:val="center"/>
+              <w:rPr>
+                <w:rFonts w:ascii="宋体" w:hAnsi="宋体" w:cs="宋体"/>
+                <w:sz w:val="24"/>
+              </w:rPr>
+            </w:pPr>
+            <w:r>
+              <w:rPr>
+                <w:rFonts w:hint="eastAsia" w:ascii="宋体" w:hAnsi="宋体" w:cs="宋体"/>
                 <w:sz w:val="24"/>
               </w:rPr>
               <w:t>内容</w:t>
@@ -1267,6 +1561,23 @@
         </w:tc>
       </w:tr>
       <w:tr>
+        <w:tblPrEx>
+          <w:tblBorders>
+            <w:top w:val="single" w:color="auto" w:sz="4" w:space="0"/>
+            <w:left w:val="single" w:color="auto" w:sz="4" w:space="0"/>
+            <w:bottom w:val="single" w:color="auto" w:sz="4" w:space="0"/>
+            <w:right w:val="single" w:color="auto" w:sz="4" w:space="0"/>
+            <w:insideH w:val="single" w:color="auto" w:sz="4" w:space="0"/>
+            <w:insideV w:val="single" w:color="auto" w:sz="4" w:space="0"/>
+          </w:tblBorders>
+          <w:tblLayout w:type="fixed"/>
+          <w:tblCellMar>
+            <w:top w:w="0" w:type="dxa"/>
+            <w:left w:w="108" w:type="dxa"/>
+            <w:bottom w:w="0" w:type="dxa"/>
+            <w:right w:w="108" w:type="dxa"/>
+          </w:tblCellMar>
+        </w:tblPrEx>
         <w:tc>
           <w:tcPr>
             <w:tcW w:w="1242" w:type="dxa"/>
@@ -1283,7 +1594,7 @@
             </w:pPr>
             <w:r>
               <w:rPr>
-                <w:rFonts w:ascii="宋体" w:hAnsi="宋体" w:cs="宋体" w:hint="eastAsia"/>
+                <w:rFonts w:hint="eastAsia" w:ascii="宋体" w:hAnsi="宋体" w:cs="宋体"/>
                 <w:sz w:val="24"/>
               </w:rPr>
               <w:t>开始请求</w:t>
@@ -1306,7 +1617,7 @@
             </w:pPr>
             <w:r>
               <w:rPr>
-                <w:rFonts w:ascii="宋体" w:hAnsi="宋体" w:cs="宋体" w:hint="eastAsia"/>
+                <w:rFonts w:hint="eastAsia" w:ascii="宋体" w:hAnsi="宋体" w:cs="宋体"/>
                 <w:sz w:val="24"/>
               </w:rPr>
               <w:t>2</w:t>
@@ -1329,7 +1640,7 @@
             </w:pPr>
             <w:r>
               <w:rPr>
-                <w:rFonts w:ascii="宋体" w:hAnsi="宋体" w:cs="宋体" w:hint="eastAsia"/>
+                <w:rFonts w:hint="eastAsia" w:ascii="宋体" w:hAnsi="宋体" w:cs="宋体"/>
                 <w:sz w:val="24"/>
               </w:rPr>
               <w:t>1</w:t>
@@ -1352,7 +1663,7 @@
             </w:pPr>
             <w:r>
               <w:rPr>
-                <w:rFonts w:ascii="宋体" w:hAnsi="宋体" w:cs="宋体" w:hint="eastAsia"/>
+                <w:rFonts w:hint="eastAsia" w:ascii="宋体" w:hAnsi="宋体" w:cs="宋体"/>
                 <w:sz w:val="24"/>
               </w:rPr>
               <w:t>{</w:t>
@@ -1364,25 +1675,18 @@
               <w:jc w:val="left"/>
               <w:rPr>
                 <w:rFonts w:ascii="宋体" w:hAnsi="宋体" w:cs="宋体"/>
-                <w:sz w:val="24"/>
-              </w:rPr>
-            </w:pPr>
-            <w:proofErr w:type="spellStart"/>
-            <w:r>
-              <w:rPr>
-                <w:rFonts w:ascii="宋体" w:hAnsi="宋体" w:cs="宋体" w:hint="eastAsia"/>
-                <w:sz w:val="24"/>
-              </w:rPr>
-              <w:t>deviceName</w:t>
-            </w:r>
-            <w:proofErr w:type="spellEnd"/>
-            <w:proofErr w:type="gramStart"/>
-            <w:r>
-              <w:rPr>
-                <w:rFonts w:ascii="宋体" w:hAnsi="宋体" w:cs="宋体" w:hint="eastAsia"/>
-                <w:sz w:val="24"/>
-              </w:rPr>
-              <w:t>:</w:t>
+                <w:strike/>
+                <w:dstrike w:val="0"/>
+                <w:color w:val="FF0000"/>
+                <w:sz w:val="24"/>
+              </w:rPr>
+            </w:pPr>
+            <w:r>
+              <w:rPr>
+                <w:rFonts w:hint="eastAsia" w:ascii="宋体" w:hAnsi="宋体" w:cs="宋体"/>
+                <w:sz w:val="24"/>
+              </w:rPr>
+              <w:t>deviceName:</w:t>
             </w:r>
             <w:r>
               <w:rPr>
@@ -1393,12 +1697,11 @@
             </w:r>
             <w:r>
               <w:rPr>
-                <w:rFonts w:ascii="宋体" w:hAnsi="宋体" w:cs="宋体" w:hint="eastAsia"/>
+                <w:rFonts w:hint="eastAsia" w:ascii="宋体" w:hAnsi="宋体" w:cs="宋体"/>
                 <w:sz w:val="24"/>
               </w:rPr>
               <w:t>string</w:t>
             </w:r>
-            <w:proofErr w:type="gramEnd"/>
             <w:r>
               <w:rPr>
                 <w:rFonts w:ascii="宋体" w:hAnsi="宋体" w:cs="宋体"/>
@@ -1413,269 +1716,12 @@
               <w:jc w:val="left"/>
               <w:rPr>
                 <w:rFonts w:ascii="宋体" w:hAnsi="宋体" w:cs="宋体"/>
-                <w:color w:val="00B0F0"/>
-                <w:sz w:val="24"/>
-              </w:rPr>
-            </w:pPr>
-            <w:r>
-              <w:rPr>
-                <w:rFonts w:ascii="宋体" w:hAnsi="宋体" w:cs="宋体" w:hint="eastAsia"/>
-                <w:color w:val="00B0F0"/>
-                <w:sz w:val="24"/>
-              </w:rPr>
-              <w:t>color</w:t>
-            </w:r>
-            <w:r>
-              <w:rPr>
-                <w:rFonts w:ascii="宋体" w:hAnsi="宋体" w:cs="宋体" w:hint="eastAsia"/>
-                <w:color w:val="00B0F0"/>
-                <w:sz w:val="24"/>
-              </w:rPr>
-              <w:t>:</w:t>
-            </w:r>
-            <w:r>
-              <w:rPr>
-                <w:rFonts w:ascii="宋体" w:hAnsi="宋体" w:cs="宋体"/>
-                <w:color w:val="00B0F0"/>
-                <w:sz w:val="24"/>
-              </w:rPr>
-              <w:t xml:space="preserve"> </w:t>
-            </w:r>
-            <w:r>
-              <w:rPr>
-                <w:rFonts w:ascii="宋体" w:hAnsi="宋体" w:cs="宋体"/>
-                <w:color w:val="00B0F0"/>
-                <w:sz w:val="24"/>
-              </w:rPr>
-              <w:t>”</w:t>
-            </w:r>
-            <w:r>
-              <w:rPr>
-                <w:rFonts w:ascii="宋体" w:hAnsi="宋体" w:cs="宋体" w:hint="eastAsia"/>
-                <w:color w:val="00B0F0"/>
-                <w:sz w:val="24"/>
-              </w:rPr>
-              <w:t>int32</w:t>
-            </w:r>
-            <w:proofErr w:type="gramStart"/>
-            <w:r>
-              <w:rPr>
-                <w:rFonts w:ascii="宋体" w:hAnsi="宋体" w:cs="宋体"/>
-                <w:color w:val="00B0F0"/>
-                <w:sz w:val="24"/>
-              </w:rPr>
-              <w:t>”</w:t>
-            </w:r>
-            <w:proofErr w:type="gramEnd"/>
-            <w:r>
-              <w:rPr>
-                <w:rFonts w:ascii="宋体" w:hAnsi="宋体" w:cs="宋体"/>
-                <w:color w:val="00B0F0"/>
-                <w:sz w:val="24"/>
-              </w:rPr>
-              <w:t xml:space="preserve"> </w:t>
-            </w:r>
-            <w:r>
-              <w:rPr>
-                <w:rFonts w:ascii="宋体" w:hAnsi="宋体" w:cs="宋体" w:hint="eastAsia"/>
-                <w:color w:val="00B0F0"/>
-                <w:sz w:val="24"/>
-              </w:rPr>
-              <w:t>//-1</w:t>
-            </w:r>
-            <w:r>
-              <w:rPr>
-                <w:rFonts w:ascii="宋体" w:hAnsi="宋体" w:cs="宋体" w:hint="eastAsia"/>
-                <w:color w:val="00B0F0"/>
-                <w:sz w:val="24"/>
-              </w:rPr>
-              <w:t>为不要此种数据</w:t>
-            </w:r>
-          </w:p>
-          <w:p>
-            <w:pPr>
-              <w:spacing w:line="120" w:lineRule="auto"/>
-              <w:jc w:val="left"/>
-              <w:rPr>
-                <w:rFonts w:ascii="宋体" w:hAnsi="宋体" w:cs="宋体"/>
-                <w:color w:val="00B0F0"/>
-                <w:sz w:val="24"/>
-              </w:rPr>
-            </w:pPr>
-            <w:r>
-              <w:rPr>
-                <w:rFonts w:ascii="宋体" w:hAnsi="宋体" w:cs="宋体" w:hint="eastAsia"/>
-                <w:color w:val="00B0F0"/>
-                <w:sz w:val="24"/>
-              </w:rPr>
-              <w:t>depth</w:t>
-            </w:r>
-            <w:r>
-              <w:rPr>
-                <w:rFonts w:ascii="宋体" w:hAnsi="宋体" w:cs="宋体" w:hint="eastAsia"/>
-                <w:color w:val="00B0F0"/>
-                <w:sz w:val="24"/>
-              </w:rPr>
-              <w:t>:</w:t>
-            </w:r>
-            <w:r>
-              <w:rPr>
-                <w:rFonts w:ascii="宋体" w:hAnsi="宋体" w:cs="宋体"/>
-                <w:color w:val="00B0F0"/>
-                <w:sz w:val="24"/>
-              </w:rPr>
-              <w:t xml:space="preserve"> </w:t>
-            </w:r>
-            <w:r>
-              <w:rPr>
-                <w:rFonts w:ascii="宋体" w:hAnsi="宋体" w:cs="宋体"/>
-                <w:color w:val="00B0F0"/>
-                <w:sz w:val="24"/>
-              </w:rPr>
-              <w:t>”</w:t>
-            </w:r>
-            <w:r>
-              <w:rPr>
-                <w:rFonts w:ascii="宋体" w:hAnsi="宋体" w:cs="宋体" w:hint="eastAsia"/>
-                <w:color w:val="00B0F0"/>
-                <w:sz w:val="24"/>
-              </w:rPr>
-              <w:t>int32</w:t>
-            </w:r>
-            <w:r>
-              <w:rPr>
-                <w:rFonts w:ascii="宋体" w:hAnsi="宋体" w:cs="宋体"/>
-                <w:color w:val="00B0F0"/>
-                <w:sz w:val="24"/>
-              </w:rPr>
-              <w:t>”</w:t>
-            </w:r>
-            <w:r>
-              <w:rPr>
-                <w:rFonts w:ascii="宋体" w:hAnsi="宋体" w:cs="宋体"/>
-                <w:color w:val="00B0F0"/>
-                <w:sz w:val="24"/>
-              </w:rPr>
-              <w:t xml:space="preserve"> </w:t>
-            </w:r>
-            <w:r>
-              <w:rPr>
-                <w:rFonts w:ascii="宋体" w:hAnsi="宋体" w:cs="宋体" w:hint="eastAsia"/>
-                <w:color w:val="00B0F0"/>
-                <w:sz w:val="24"/>
-              </w:rPr>
-              <w:t>//1</w:t>
-            </w:r>
-            <w:r>
-              <w:rPr>
-                <w:rFonts w:ascii="宋体" w:hAnsi="宋体" w:cs="宋体" w:hint="eastAsia"/>
-                <w:color w:val="00B0F0"/>
-                <w:sz w:val="24"/>
-              </w:rPr>
-              <w:t>为需要此种数据</w:t>
-            </w:r>
-          </w:p>
-          <w:p>
-            <w:pPr>
-              <w:spacing w:line="120" w:lineRule="auto"/>
-              <w:jc w:val="left"/>
-              <w:rPr>
-                <w:rFonts w:ascii="宋体" w:hAnsi="宋体" w:cs="宋体"/>
-                <w:color w:val="00B0F0"/>
-                <w:sz w:val="24"/>
-              </w:rPr>
-            </w:pPr>
-            <w:proofErr w:type="spellStart"/>
-            <w:r>
-              <w:rPr>
-                <w:rFonts w:ascii="宋体" w:hAnsi="宋体" w:cs="宋体" w:hint="eastAsia"/>
-                <w:color w:val="00B0F0"/>
-                <w:sz w:val="24"/>
-              </w:rPr>
-              <w:t>skele</w:t>
-            </w:r>
-            <w:proofErr w:type="spellEnd"/>
-            <w:r>
-              <w:rPr>
-                <w:rFonts w:ascii="宋体" w:hAnsi="宋体" w:cs="宋体" w:hint="eastAsia"/>
-                <w:color w:val="00B0F0"/>
-                <w:sz w:val="24"/>
-              </w:rPr>
-              <w:t>:</w:t>
-            </w:r>
-            <w:r>
-              <w:rPr>
-                <w:rFonts w:ascii="宋体" w:hAnsi="宋体" w:cs="宋体"/>
-                <w:color w:val="00B0F0"/>
-                <w:sz w:val="24"/>
-              </w:rPr>
-              <w:t xml:space="preserve"> </w:t>
-            </w:r>
-            <w:r>
-              <w:rPr>
-                <w:rFonts w:ascii="宋体" w:hAnsi="宋体" w:cs="宋体"/>
-                <w:color w:val="00B0F0"/>
-                <w:sz w:val="24"/>
-              </w:rPr>
-              <w:t>”</w:t>
-            </w:r>
-            <w:r>
-              <w:rPr>
-                <w:rFonts w:ascii="宋体" w:hAnsi="宋体" w:cs="宋体" w:hint="eastAsia"/>
-                <w:color w:val="00B0F0"/>
-                <w:sz w:val="24"/>
-              </w:rPr>
-              <w:t>int32</w:t>
-            </w:r>
-            <w:proofErr w:type="gramStart"/>
-            <w:r>
-              <w:rPr>
-                <w:rFonts w:ascii="宋体" w:hAnsi="宋体" w:cs="宋体"/>
-                <w:color w:val="00B0F0"/>
-                <w:sz w:val="24"/>
-              </w:rPr>
-              <w:t>”</w:t>
-            </w:r>
-            <w:proofErr w:type="gramEnd"/>
-            <w:r>
-              <w:rPr>
-                <w:rFonts w:ascii="宋体" w:hAnsi="宋体" w:cs="宋体" w:hint="eastAsia"/>
-                <w:color w:val="00B0F0"/>
-                <w:sz w:val="24"/>
-              </w:rPr>
-              <w:t>//默认三种数据源自同一个</w:t>
-            </w:r>
-            <w:proofErr w:type="spellStart"/>
-            <w:r>
-              <w:rPr>
-                <w:rFonts w:ascii="宋体" w:hAnsi="宋体" w:cs="宋体" w:hint="eastAsia"/>
-                <w:color w:val="00B0F0"/>
-                <w:sz w:val="24"/>
-              </w:rPr>
-              <w:t>kinect</w:t>
-            </w:r>
-            <w:proofErr w:type="spellEnd"/>
-            <w:r>
-              <w:rPr>
-                <w:rFonts w:ascii="宋体" w:hAnsi="宋体" w:cs="宋体" w:hint="eastAsia"/>
-                <w:color w:val="00B0F0"/>
-                <w:sz w:val="24"/>
-              </w:rPr>
-              <w:t>设备</w:t>
-            </w:r>
-          </w:p>
-          <w:p>
-            <w:pPr>
-              <w:spacing w:line="120" w:lineRule="auto"/>
-              <w:jc w:val="left"/>
-              <w:rPr>
-                <w:rFonts w:ascii="宋体" w:hAnsi="宋体" w:cs="宋体"/>
-                <w:sz w:val="24"/>
-              </w:rPr>
-            </w:pPr>
-            <w:r>
-              <w:rPr>
-                <w:rFonts w:ascii="宋体" w:hAnsi="宋体" w:cs="宋体" w:hint="eastAsia"/>
+                <w:sz w:val="24"/>
+              </w:rPr>
+            </w:pPr>
+            <w:r>
+              <w:rPr>
+                <w:rFonts w:hint="eastAsia" w:ascii="宋体" w:hAnsi="宋体" w:cs="宋体"/>
                 <w:sz w:val="24"/>
               </w:rPr>
               <w:t>}</w:t>
@@ -1684,8 +1730,25 @@
         </w:tc>
       </w:tr>
       <w:tr>
+        <w:tblPrEx>
+          <w:tblBorders>
+            <w:top w:val="single" w:color="auto" w:sz="4" w:space="0"/>
+            <w:left w:val="single" w:color="auto" w:sz="4" w:space="0"/>
+            <w:bottom w:val="single" w:color="auto" w:sz="4" w:space="0"/>
+            <w:right w:val="single" w:color="auto" w:sz="4" w:space="0"/>
+            <w:insideH w:val="single" w:color="auto" w:sz="4" w:space="0"/>
+            <w:insideV w:val="single" w:color="auto" w:sz="4" w:space="0"/>
+          </w:tblBorders>
+          <w:tblLayout w:type="fixed"/>
+          <w:tblCellMar>
+            <w:top w:w="0" w:type="dxa"/>
+            <w:left w:w="108" w:type="dxa"/>
+            <w:bottom w:w="0" w:type="dxa"/>
+            <w:right w:w="108" w:type="dxa"/>
+          </w:tblCellMar>
+        </w:tblPrEx>
         <w:trPr>
-          <w:trHeight w:val="2930"/>
+          <w:trHeight w:val="2930" w:hRule="atLeast"/>
         </w:trPr>
         <w:tc>
           <w:tcPr>
@@ -1703,10 +1766,9 @@
             </w:pPr>
             <w:r>
               <w:rPr>
-                <w:rFonts w:ascii="宋体" w:hAnsi="宋体" w:cs="宋体" w:hint="eastAsia"/>
-                <w:sz w:val="24"/>
-              </w:rPr>
-              <w:lastRenderedPageBreak/>
+                <w:rFonts w:hint="eastAsia" w:ascii="宋体" w:hAnsi="宋体" w:cs="宋体"/>
+                <w:sz w:val="24"/>
+              </w:rPr>
               <w:t>回复开始请求</w:t>
             </w:r>
           </w:p>
@@ -1727,7 +1789,7 @@
             </w:pPr>
             <w:r>
               <w:rPr>
-                <w:rFonts w:ascii="宋体" w:hAnsi="宋体" w:cs="宋体" w:hint="eastAsia"/>
+                <w:rFonts w:hint="eastAsia" w:ascii="宋体" w:hAnsi="宋体" w:cs="宋体"/>
                 <w:sz w:val="24"/>
               </w:rPr>
               <w:t>2</w:t>
@@ -1750,7 +1812,7 @@
             </w:pPr>
             <w:r>
               <w:rPr>
-                <w:rFonts w:ascii="宋体" w:hAnsi="宋体" w:cs="宋体" w:hint="eastAsia"/>
+                <w:rFonts w:hint="eastAsia" w:ascii="宋体" w:hAnsi="宋体" w:cs="宋体"/>
                 <w:sz w:val="24"/>
               </w:rPr>
               <w:t>100</w:t>
@@ -1772,7 +1834,7 @@
             </w:pPr>
             <w:r>
               <w:rPr>
-                <w:rFonts w:ascii="宋体" w:hAnsi="宋体" w:cs="宋体" w:hint="eastAsia"/>
+                <w:rFonts w:hint="eastAsia" w:ascii="宋体" w:hAnsi="宋体" w:cs="宋体"/>
                 <w:sz w:val="24"/>
               </w:rPr>
               <w:t>{</w:t>
@@ -1788,24 +1850,13 @@
                 <w:sz w:val="24"/>
               </w:rPr>
             </w:pPr>
-            <w:proofErr w:type="spellStart"/>
-            <w:r>
-              <w:rPr>
-                <w:rFonts w:ascii="宋体" w:hAnsi="宋体" w:cs="宋体" w:hint="eastAsia"/>
-                <w:color w:val="00B0F0"/>
-                <w:sz w:val="24"/>
-              </w:rPr>
-              <w:t>deviceName</w:t>
-            </w:r>
-            <w:proofErr w:type="spellEnd"/>
-            <w:proofErr w:type="gramStart"/>
-            <w:r>
-              <w:rPr>
-                <w:rFonts w:ascii="宋体" w:hAnsi="宋体" w:cs="宋体" w:hint="eastAsia"/>
-                <w:color w:val="00B0F0"/>
-                <w:sz w:val="24"/>
-              </w:rPr>
-              <w:t>:</w:t>
+            <w:r>
+              <w:rPr>
+                <w:rFonts w:hint="eastAsia" w:ascii="宋体" w:hAnsi="宋体" w:cs="宋体"/>
+                <w:color w:val="00B0F0"/>
+                <w:sz w:val="24"/>
+              </w:rPr>
+              <w:t>deviceName:</w:t>
             </w:r>
             <w:r>
               <w:rPr>
@@ -1817,13 +1868,12 @@
             </w:r>
             <w:r>
               <w:rPr>
-                <w:rFonts w:ascii="宋体" w:hAnsi="宋体" w:cs="宋体" w:hint="eastAsia"/>
+                <w:rFonts w:hint="eastAsia" w:ascii="宋体" w:hAnsi="宋体" w:cs="宋体"/>
                 <w:color w:val="00B0F0"/>
                 <w:sz w:val="24"/>
               </w:rPr>
               <w:t>string</w:t>
             </w:r>
-            <w:proofErr w:type="gramEnd"/>
             <w:r>
               <w:rPr>
                 <w:rFonts w:ascii="宋体" w:hAnsi="宋体" w:cs="宋体"/>
@@ -1843,24 +1893,13 @@
                 <w:sz w:val="24"/>
               </w:rPr>
             </w:pPr>
-            <w:proofErr w:type="spellStart"/>
-            <w:r>
-              <w:rPr>
-                <w:rFonts w:ascii="宋体" w:hAnsi="宋体" w:cs="宋体" w:hint="eastAsia"/>
-                <w:color w:val="00B0F0"/>
-                <w:sz w:val="24"/>
-              </w:rPr>
-              <w:t>guid</w:t>
-            </w:r>
-            <w:proofErr w:type="spellEnd"/>
-            <w:proofErr w:type="gramStart"/>
-            <w:r>
-              <w:rPr>
-                <w:rFonts w:ascii="宋体" w:hAnsi="宋体" w:cs="宋体" w:hint="eastAsia"/>
-                <w:color w:val="00B0F0"/>
-                <w:sz w:val="24"/>
-              </w:rPr>
-              <w:t>:</w:t>
+            <w:r>
+              <w:rPr>
+                <w:rFonts w:hint="eastAsia" w:ascii="宋体" w:hAnsi="宋体" w:cs="宋体"/>
+                <w:color w:val="00B0F0"/>
+                <w:sz w:val="24"/>
+              </w:rPr>
+              <w:t>guid:</w:t>
             </w:r>
             <w:r>
               <w:rPr>
@@ -1872,13 +1911,12 @@
             </w:r>
             <w:r>
               <w:rPr>
-                <w:rFonts w:ascii="宋体" w:hAnsi="宋体" w:cs="宋体" w:hint="eastAsia"/>
+                <w:rFonts w:hint="eastAsia" w:ascii="宋体" w:hAnsi="宋体" w:cs="宋体"/>
                 <w:color w:val="00B0F0"/>
                 <w:sz w:val="24"/>
               </w:rPr>
               <w:t>string</w:t>
             </w:r>
-            <w:proofErr w:type="gramEnd"/>
             <w:r>
               <w:rPr>
                 <w:rFonts w:ascii="宋体" w:hAnsi="宋体" w:cs="宋体"/>
@@ -1896,34 +1934,25 @@
                 <w:sz w:val="24"/>
               </w:rPr>
             </w:pPr>
-            <w:proofErr w:type="spellStart"/>
-            <w:r>
-              <w:rPr>
-                <w:rFonts w:ascii="宋体" w:hAnsi="宋体" w:cs="宋体" w:hint="eastAsia"/>
-                <w:sz w:val="24"/>
-              </w:rPr>
-              <w:t>resultType</w:t>
-            </w:r>
-            <w:proofErr w:type="spellEnd"/>
-            <w:r>
-              <w:rPr>
-                <w:rFonts w:ascii="宋体" w:hAnsi="宋体" w:cs="宋体" w:hint="eastAsia"/>
-                <w:sz w:val="24"/>
-              </w:rPr>
-              <w:t>:“int32”</w:t>
-            </w:r>
-          </w:p>
-          <w:p>
-            <w:pPr>
-              <w:spacing w:line="120" w:lineRule="auto"/>
-              <w:rPr>
-                <w:rFonts w:ascii="宋体" w:hAnsi="宋体" w:cs="宋体"/>
-                <w:sz w:val="24"/>
-              </w:rPr>
-            </w:pPr>
-            <w:r>
-              <w:rPr>
-                <w:rFonts w:ascii="宋体" w:hAnsi="宋体" w:cs="宋体" w:hint="eastAsia"/>
+            <w:r>
+              <w:rPr>
+                <w:rFonts w:hint="eastAsia" w:ascii="宋体" w:hAnsi="宋体" w:cs="宋体"/>
+                <w:sz w:val="24"/>
+              </w:rPr>
+              <w:t>resultType:“int32”</w:t>
+            </w:r>
+          </w:p>
+          <w:p>
+            <w:pPr>
+              <w:spacing w:line="120" w:lineRule="auto"/>
+              <w:rPr>
+                <w:rFonts w:ascii="宋体" w:hAnsi="宋体" w:cs="宋体"/>
+                <w:sz w:val="24"/>
+              </w:rPr>
+            </w:pPr>
+            <w:r>
+              <w:rPr>
+                <w:rFonts w:hint="eastAsia" w:ascii="宋体" w:hAnsi="宋体" w:cs="宋体"/>
                 <w:sz w:val="24"/>
               </w:rPr>
               <w:t>//1成功，-100失败</w:t>
@@ -1937,133 +1966,34 @@
                 <w:sz w:val="24"/>
               </w:rPr>
             </w:pPr>
-            <w:proofErr w:type="spellStart"/>
-            <w:r>
-              <w:rPr>
-                <w:rFonts w:ascii="宋体" w:hAnsi="宋体" w:cs="宋体" w:hint="eastAsia"/>
-                <w:sz w:val="24"/>
-              </w:rPr>
-              <w:t>failReason</w:t>
-            </w:r>
-            <w:proofErr w:type="spellEnd"/>
-            <w:r>
-              <w:rPr>
-                <w:rFonts w:ascii="宋体" w:hAnsi="宋体" w:cs="宋体" w:hint="eastAsia"/>
-                <w:sz w:val="24"/>
-              </w:rPr>
-              <w:t>:“string”</w:t>
-            </w:r>
-          </w:p>
-          <w:p>
-            <w:pPr>
-              <w:spacing w:line="120" w:lineRule="auto"/>
-              <w:rPr>
-                <w:rFonts w:ascii="宋体" w:hAnsi="宋体" w:cs="宋体"/>
-                <w:sz w:val="24"/>
-              </w:rPr>
-            </w:pPr>
-            <w:proofErr w:type="spellStart"/>
-            <w:r>
-              <w:rPr>
-                <w:rFonts w:ascii="宋体" w:hAnsi="宋体" w:cs="宋体" w:hint="eastAsia"/>
-                <w:sz w:val="24"/>
-              </w:rPr>
-              <w:t>colorPort</w:t>
-            </w:r>
-            <w:proofErr w:type="spellEnd"/>
-            <w:r>
-              <w:rPr>
-                <w:rFonts w:ascii="宋体" w:hAnsi="宋体" w:cs="宋体" w:hint="eastAsia"/>
-                <w:sz w:val="24"/>
-              </w:rPr>
-              <w:t>:“int32”//端口号</w:t>
-            </w:r>
-          </w:p>
-          <w:p>
-            <w:pPr>
-              <w:spacing w:line="120" w:lineRule="auto"/>
-              <w:rPr>
-                <w:rFonts w:ascii="宋体" w:hAnsi="宋体" w:cs="宋体"/>
-                <w:sz w:val="24"/>
-              </w:rPr>
-            </w:pPr>
-            <w:r>
-              <w:rPr>
-                <w:rFonts w:ascii="宋体" w:hAnsi="宋体" w:cs="宋体" w:hint="eastAsia"/>
-                <w:sz w:val="24"/>
-              </w:rPr>
-              <w:t>depthPort:</w:t>
-            </w:r>
-            <w:r>
-              <w:rPr>
-                <w:rFonts w:ascii="宋体" w:hAnsi="宋体" w:cs="宋体"/>
-                <w:sz w:val="24"/>
-              </w:rPr>
-              <w:t>”</w:t>
-            </w:r>
-            <w:r>
-              <w:rPr>
-                <w:rFonts w:ascii="宋体" w:hAnsi="宋体" w:cs="宋体" w:hint="eastAsia"/>
-                <w:sz w:val="24"/>
-              </w:rPr>
-              <w:t>int32</w:t>
-            </w:r>
-            <w:r>
-              <w:rPr>
-                <w:rFonts w:ascii="宋体" w:hAnsi="宋体" w:cs="宋体"/>
-                <w:sz w:val="24"/>
-              </w:rPr>
-              <w:t>”</w:t>
-            </w:r>
-          </w:p>
-          <w:p>
-            <w:pPr>
-              <w:spacing w:line="120" w:lineRule="auto"/>
-              <w:rPr>
-                <w:rFonts w:ascii="宋体" w:hAnsi="宋体" w:cs="宋体"/>
-                <w:sz w:val="24"/>
-              </w:rPr>
-            </w:pPr>
-            <w:r>
-              <w:rPr>
-                <w:rFonts w:ascii="宋体" w:hAnsi="宋体" w:cs="宋体" w:hint="eastAsia"/>
-                <w:sz w:val="24"/>
-              </w:rPr>
-              <w:t>skelePort:</w:t>
-            </w:r>
-            <w:r>
-              <w:rPr>
-                <w:rFonts w:ascii="宋体" w:hAnsi="宋体" w:cs="宋体"/>
-                <w:sz w:val="24"/>
-              </w:rPr>
-              <w:t>”</w:t>
-            </w:r>
-            <w:r>
-              <w:rPr>
-                <w:rFonts w:ascii="宋体" w:hAnsi="宋体" w:cs="宋体" w:hint="eastAsia"/>
-                <w:sz w:val="24"/>
-              </w:rPr>
-              <w:t>int32</w:t>
-            </w:r>
-            <w:r>
-              <w:rPr>
-                <w:rFonts w:ascii="宋体" w:hAnsi="宋体" w:cs="宋体"/>
-                <w:sz w:val="24"/>
-              </w:rPr>
-              <w:t>”</w:t>
-            </w:r>
-          </w:p>
-          <w:p>
-            <w:pPr>
-              <w:spacing w:line="120" w:lineRule="auto"/>
-              <w:rPr>
-                <w:rFonts w:ascii="宋体" w:hAnsi="宋体" w:cs="宋体"/>
-                <w:sz w:val="24"/>
-              </w:rPr>
-            </w:pPr>
-            <w:r>
-              <w:rPr>
-                <w:rFonts w:ascii="宋体" w:hAnsi="宋体" w:cs="宋体" w:hint="eastAsia"/>
+            <w:r>
+              <w:rPr>
+                <w:rFonts w:hint="eastAsia" w:ascii="宋体" w:hAnsi="宋体" w:cs="宋体"/>
+                <w:sz w:val="24"/>
+              </w:rPr>
+              <w:t>failReason:“</w:t>
+            </w:r>
+            <w:bookmarkStart w:id="0" w:name="_GoBack"/>
+            <w:bookmarkEnd w:id="0"/>
+            <w:r>
+              <w:rPr>
+                <w:rFonts w:hint="eastAsia" w:ascii="宋体" w:hAnsi="宋体" w:cs="宋体"/>
+                <w:sz w:val="24"/>
+              </w:rPr>
+              <w:t>string”</w:t>
+            </w:r>
+          </w:p>
+          <w:p>
+            <w:pPr>
+              <w:spacing w:line="120" w:lineRule="auto"/>
+              <w:rPr>
+                <w:rFonts w:ascii="宋体" w:hAnsi="宋体" w:cs="宋体"/>
+                <w:sz w:val="24"/>
+              </w:rPr>
+            </w:pPr>
+            <w:r>
+              <w:rPr>
+                <w:rFonts w:hint="eastAsia" w:ascii="宋体" w:hAnsi="宋体" w:cs="宋体"/>
                 <w:sz w:val="24"/>
               </w:rPr>
               <w:t>}</w:t>
@@ -2072,6 +2002,23 @@
         </w:tc>
       </w:tr>
       <w:tr>
+        <w:tblPrEx>
+          <w:tblBorders>
+            <w:top w:val="single" w:color="auto" w:sz="4" w:space="0"/>
+            <w:left w:val="single" w:color="auto" w:sz="4" w:space="0"/>
+            <w:bottom w:val="single" w:color="auto" w:sz="4" w:space="0"/>
+            <w:right w:val="single" w:color="auto" w:sz="4" w:space="0"/>
+            <w:insideH w:val="single" w:color="auto" w:sz="4" w:space="0"/>
+            <w:insideV w:val="single" w:color="auto" w:sz="4" w:space="0"/>
+          </w:tblBorders>
+          <w:tblLayout w:type="fixed"/>
+          <w:tblCellMar>
+            <w:top w:w="0" w:type="dxa"/>
+            <w:left w:w="108" w:type="dxa"/>
+            <w:bottom w:w="0" w:type="dxa"/>
+            <w:right w:w="108" w:type="dxa"/>
+          </w:tblCellMar>
+        </w:tblPrEx>
         <w:tc>
           <w:tcPr>
             <w:tcW w:w="1242" w:type="dxa"/>
@@ -2088,20 +2035,11 @@
             </w:pPr>
             <w:r>
               <w:rPr>
-                <w:rFonts w:ascii="宋体" w:hAnsi="宋体" w:cs="宋体" w:hint="eastAsia"/>
-                <w:sz w:val="24"/>
-              </w:rPr>
-              <w:t>服务器</w:t>
-            </w:r>
-            <w:proofErr w:type="gramStart"/>
-            <w:r>
-              <w:rPr>
-                <w:rFonts w:ascii="宋体" w:hAnsi="宋体" w:cs="宋体" w:hint="eastAsia"/>
-                <w:sz w:val="24"/>
-              </w:rPr>
-              <w:t>主动结束</w:t>
-            </w:r>
-            <w:proofErr w:type="gramEnd"/>
+                <w:rFonts w:hint="eastAsia" w:ascii="宋体" w:hAnsi="宋体" w:cs="宋体"/>
+                <w:sz w:val="24"/>
+              </w:rPr>
+              <w:t>服务器主动结束</w:t>
+            </w:r>
           </w:p>
         </w:tc>
         <w:tc>
@@ -2120,7 +2058,7 @@
             </w:pPr>
             <w:r>
               <w:rPr>
-                <w:rFonts w:ascii="宋体" w:hAnsi="宋体" w:cs="宋体" w:hint="eastAsia"/>
+                <w:rFonts w:hint="eastAsia" w:ascii="宋体" w:hAnsi="宋体" w:cs="宋体"/>
                 <w:sz w:val="24"/>
               </w:rPr>
               <w:t>2</w:t>
@@ -2143,7 +2081,7 @@
             </w:pPr>
             <w:r>
               <w:rPr>
-                <w:rFonts w:ascii="宋体" w:hAnsi="宋体" w:cs="宋体" w:hint="eastAsia"/>
+                <w:rFonts w:hint="eastAsia" w:ascii="宋体" w:hAnsi="宋体" w:cs="宋体"/>
                 <w:sz w:val="24"/>
               </w:rPr>
               <w:t>101</w:t>
@@ -2175,7 +2113,7 @@
             </w:pPr>
             <w:r>
               <w:rPr>
-                <w:rFonts w:ascii="宋体" w:hAnsi="宋体" w:cs="宋体" w:hint="eastAsia"/>
+                <w:rFonts w:hint="eastAsia" w:ascii="宋体" w:hAnsi="宋体" w:cs="宋体"/>
                 <w:color w:val="00B0F0"/>
                 <w:sz w:val="24"/>
               </w:rPr>
@@ -2192,24 +2130,13 @@
                 <w:sz w:val="24"/>
               </w:rPr>
             </w:pPr>
-            <w:proofErr w:type="spellStart"/>
-            <w:r>
-              <w:rPr>
-                <w:rFonts w:ascii="宋体" w:hAnsi="宋体" w:cs="宋体" w:hint="eastAsia"/>
-                <w:color w:val="00B0F0"/>
-                <w:sz w:val="24"/>
-              </w:rPr>
-              <w:t>deviceName</w:t>
-            </w:r>
-            <w:proofErr w:type="spellEnd"/>
-            <w:proofErr w:type="gramStart"/>
-            <w:r>
-              <w:rPr>
-                <w:rFonts w:ascii="宋体" w:hAnsi="宋体" w:cs="宋体" w:hint="eastAsia"/>
-                <w:color w:val="00B0F0"/>
-                <w:sz w:val="24"/>
-              </w:rPr>
-              <w:t>:</w:t>
+            <w:r>
+              <w:rPr>
+                <w:rFonts w:hint="eastAsia" w:ascii="宋体" w:hAnsi="宋体" w:cs="宋体"/>
+                <w:color w:val="00B0F0"/>
+                <w:sz w:val="24"/>
+              </w:rPr>
+              <w:t>deviceName:</w:t>
             </w:r>
             <w:r>
               <w:rPr>
@@ -2221,13 +2148,12 @@
             </w:r>
             <w:r>
               <w:rPr>
-                <w:rFonts w:ascii="宋体" w:hAnsi="宋体" w:cs="宋体" w:hint="eastAsia"/>
+                <w:rFonts w:hint="eastAsia" w:ascii="宋体" w:hAnsi="宋体" w:cs="宋体"/>
                 <w:color w:val="00B0F0"/>
                 <w:sz w:val="24"/>
               </w:rPr>
               <w:t>string</w:t>
             </w:r>
-            <w:proofErr w:type="gramEnd"/>
             <w:r>
               <w:rPr>
                 <w:rFonts w:ascii="宋体" w:hAnsi="宋体" w:cs="宋体"/>
@@ -2241,27 +2167,18 @@
             <w:pPr>
               <w:spacing w:line="120" w:lineRule="auto"/>
               <w:rPr>
-                <w:rFonts w:ascii="宋体" w:hAnsi="宋体" w:cs="宋体" w:hint="eastAsia"/>
-                <w:color w:val="00B0F0"/>
-                <w:sz w:val="24"/>
-              </w:rPr>
-            </w:pPr>
-            <w:proofErr w:type="spellStart"/>
-            <w:r>
-              <w:rPr>
-                <w:rFonts w:ascii="宋体" w:hAnsi="宋体" w:cs="宋体" w:hint="eastAsia"/>
-                <w:color w:val="00B0F0"/>
-                <w:sz w:val="24"/>
-              </w:rPr>
-              <w:t>reason</w:t>
-            </w:r>
-            <w:r>
-              <w:rPr>
-                <w:rFonts w:ascii="宋体" w:hAnsi="宋体" w:cs="宋体" w:hint="eastAsia"/>
-                <w:color w:val="00B0F0"/>
-                <w:sz w:val="24"/>
-              </w:rPr>
-              <w:t>:</w:t>
+                <w:rFonts w:hint="eastAsia" w:ascii="宋体" w:hAnsi="宋体" w:cs="宋体"/>
+                <w:color w:val="00B0F0"/>
+                <w:sz w:val="24"/>
+              </w:rPr>
+            </w:pPr>
+            <w:r>
+              <w:rPr>
+                <w:rFonts w:hint="eastAsia" w:ascii="宋体" w:hAnsi="宋体" w:cs="宋体"/>
+                <w:color w:val="00B0F0"/>
+                <w:sz w:val="24"/>
+              </w:rPr>
+              <w:t>reason:</w:t>
             </w:r>
             <w:r>
               <w:rPr>
@@ -2273,23 +2190,28 @@
             </w:r>
             <w:r>
               <w:rPr>
-                <w:rFonts w:ascii="宋体" w:hAnsi="宋体" w:cs="宋体" w:hint="eastAsia"/>
+                <w:rFonts w:hint="eastAsia" w:ascii="宋体" w:hAnsi="宋体" w:cs="宋体"/>
                 <w:color w:val="00B0F0"/>
                 <w:sz w:val="24"/>
               </w:rPr>
               <w:t>string</w:t>
             </w:r>
-            <w:proofErr w:type="spellEnd"/>
-            <w:proofErr w:type="gramStart"/>
-            <w:r>
-              <w:rPr>
-                <w:rFonts w:ascii="宋体" w:hAnsi="宋体" w:cs="宋体"/>
-                <w:color w:val="00B0F0"/>
-                <w:sz w:val="24"/>
-              </w:rPr>
-              <w:t>”</w:t>
-            </w:r>
-            <w:proofErr w:type="gramEnd"/>
+            <w:r>
+              <w:rPr>
+                <w:rFonts w:ascii="宋体" w:hAnsi="宋体" w:cs="宋体"/>
+                <w:color w:val="00B0F0"/>
+                <w:sz w:val="24"/>
+              </w:rPr>
+              <w:t xml:space="preserve">” </w:t>
+            </w:r>
+            <w:r>
+              <w:rPr>
+                <w:rFonts w:hint="eastAsia" w:ascii="宋体" w:hAnsi="宋体" w:cs="宋体"/>
+                <w:color w:val="00B0F0"/>
+                <w:sz w:val="24"/>
+              </w:rPr>
+              <w:t>//</w:t>
+            </w:r>
             <w:r>
               <w:rPr>
                 <w:rFonts w:ascii="宋体" w:hAnsi="宋体" w:cs="宋体"/>
@@ -2300,56 +2222,24 @@
             </w:r>
             <w:r>
               <w:rPr>
-                <w:rFonts w:ascii="宋体" w:hAnsi="宋体" w:cs="宋体" w:hint="eastAsia"/>
-                <w:color w:val="00B0F0"/>
-                <w:sz w:val="24"/>
-              </w:rPr>
-              <w:t>//</w:t>
-            </w:r>
-            <w:r>
-              <w:rPr>
-                <w:rFonts w:ascii="宋体" w:hAnsi="宋体" w:cs="宋体"/>
-                <w:color w:val="00B0F0"/>
-                <w:sz w:val="24"/>
-              </w:rPr>
-              <w:t xml:space="preserve"> </w:t>
-            </w:r>
-            <w:r>
-              <w:rPr>
-                <w:rFonts w:ascii="宋体" w:hAnsi="宋体" w:cs="宋体" w:hint="eastAsia"/>
-                <w:color w:val="00B0F0"/>
-                <w:sz w:val="24"/>
-              </w:rPr>
-              <w:t>断开连接的任意附加</w:t>
-            </w:r>
-            <w:r>
-              <w:rPr>
-                <w:rFonts w:ascii="宋体" w:hAnsi="宋体" w:cs="宋体" w:hint="eastAsia"/>
-                <w:color w:val="00B0F0"/>
-                <w:sz w:val="24"/>
-              </w:rPr>
-              <w:t>字符串</w:t>
-            </w:r>
-            <w:r>
-              <w:rPr>
-                <w:rFonts w:ascii="宋体" w:hAnsi="宋体" w:cs="宋体" w:hint="eastAsia"/>
-                <w:color w:val="00B0F0"/>
-                <w:sz w:val="24"/>
-              </w:rPr>
-              <w:t>信息</w:t>
-            </w:r>
-          </w:p>
-          <w:p>
-            <w:pPr>
-              <w:spacing w:line="120" w:lineRule="auto"/>
-              <w:rPr>
-                <w:rFonts w:ascii="宋体" w:hAnsi="宋体" w:cs="宋体"/>
-                <w:sz w:val="24"/>
-              </w:rPr>
-            </w:pPr>
-            <w:r>
-              <w:rPr>
-                <w:rFonts w:ascii="宋体" w:hAnsi="宋体" w:cs="宋体" w:hint="eastAsia"/>
+                <w:rFonts w:hint="eastAsia" w:ascii="宋体" w:hAnsi="宋体" w:cs="宋体"/>
+                <w:color w:val="00B0F0"/>
+                <w:sz w:val="24"/>
+              </w:rPr>
+              <w:t>断开连接的任意附加字符串信息</w:t>
+            </w:r>
+          </w:p>
+          <w:p>
+            <w:pPr>
+              <w:spacing w:line="120" w:lineRule="auto"/>
+              <w:rPr>
+                <w:rFonts w:ascii="宋体" w:hAnsi="宋体" w:cs="宋体"/>
+                <w:sz w:val="24"/>
+              </w:rPr>
+            </w:pPr>
+            <w:r>
+              <w:rPr>
+                <w:rFonts w:hint="eastAsia" w:ascii="宋体" w:hAnsi="宋体" w:cs="宋体"/>
                 <w:color w:val="00B0F0"/>
                 <w:sz w:val="24"/>
               </w:rPr>
@@ -2357,7 +2247,7 @@
             </w:r>
             <w:r>
               <w:rPr>
-                <w:rFonts w:ascii="宋体" w:hAnsi="宋体" w:cs="宋体" w:hint="eastAsia"/>
+                <w:rFonts w:hint="eastAsia" w:ascii="宋体" w:hAnsi="宋体" w:cs="宋体"/>
                 <w:sz w:val="24"/>
               </w:rPr>
               <w:t>备注：设备断开后将发生此事件</w:t>
@@ -2366,6 +2256,23 @@
         </w:tc>
       </w:tr>
       <w:tr>
+        <w:tblPrEx>
+          <w:tblBorders>
+            <w:top w:val="single" w:color="auto" w:sz="4" w:space="0"/>
+            <w:left w:val="single" w:color="auto" w:sz="4" w:space="0"/>
+            <w:bottom w:val="single" w:color="auto" w:sz="4" w:space="0"/>
+            <w:right w:val="single" w:color="auto" w:sz="4" w:space="0"/>
+            <w:insideH w:val="single" w:color="auto" w:sz="4" w:space="0"/>
+            <w:insideV w:val="single" w:color="auto" w:sz="4" w:space="0"/>
+          </w:tblBorders>
+          <w:tblLayout w:type="fixed"/>
+          <w:tblCellMar>
+            <w:top w:w="0" w:type="dxa"/>
+            <w:left w:w="108" w:type="dxa"/>
+            <w:bottom w:w="0" w:type="dxa"/>
+            <w:right w:w="108" w:type="dxa"/>
+          </w:tblCellMar>
+        </w:tblPrEx>
         <w:tc>
           <w:tcPr>
             <w:tcW w:w="1242" w:type="dxa"/>
@@ -2382,7 +2289,7 @@
             </w:pPr>
             <w:r>
               <w:rPr>
-                <w:rFonts w:ascii="宋体" w:hAnsi="宋体" w:cs="宋体" w:hint="eastAsia"/>
+                <w:rFonts w:hint="eastAsia" w:ascii="宋体" w:hAnsi="宋体" w:cs="宋体"/>
                 <w:sz w:val="24"/>
               </w:rPr>
               <w:t>结束请求</w:t>
@@ -2405,7 +2312,7 @@
             </w:pPr>
             <w:r>
               <w:rPr>
-                <w:rFonts w:ascii="宋体" w:hAnsi="宋体" w:cs="宋体" w:hint="eastAsia"/>
+                <w:rFonts w:hint="eastAsia" w:ascii="宋体" w:hAnsi="宋体" w:cs="宋体"/>
                 <w:sz w:val="24"/>
               </w:rPr>
               <w:t>2</w:t>
@@ -2428,7 +2335,7 @@
             </w:pPr>
             <w:r>
               <w:rPr>
-                <w:rFonts w:ascii="宋体" w:hAnsi="宋体" w:cs="宋体" w:hint="eastAsia"/>
+                <w:rFonts w:hint="eastAsia" w:ascii="宋体" w:hAnsi="宋体" w:cs="宋体"/>
                 <w:sz w:val="24"/>
               </w:rPr>
               <w:t>2</w:t>
@@ -2461,7 +2368,7 @@
             </w:pPr>
             <w:r>
               <w:rPr>
-                <w:rFonts w:ascii="宋体" w:hAnsi="宋体" w:cs="宋体" w:hint="eastAsia"/>
+                <w:rFonts w:hint="eastAsia" w:ascii="宋体" w:hAnsi="宋体" w:cs="宋体"/>
                 <w:color w:val="00B0F0"/>
                 <w:sz w:val="24"/>
               </w:rPr>
@@ -2478,24 +2385,13 @@
                 <w:sz w:val="24"/>
               </w:rPr>
             </w:pPr>
-            <w:proofErr w:type="spellStart"/>
-            <w:r>
-              <w:rPr>
-                <w:rFonts w:ascii="宋体" w:hAnsi="宋体" w:cs="宋体" w:hint="eastAsia"/>
-                <w:color w:val="00B0F0"/>
-                <w:sz w:val="24"/>
-              </w:rPr>
-              <w:t>deviceName</w:t>
-            </w:r>
-            <w:proofErr w:type="spellEnd"/>
-            <w:proofErr w:type="gramStart"/>
-            <w:r>
-              <w:rPr>
-                <w:rFonts w:ascii="宋体" w:hAnsi="宋体" w:cs="宋体" w:hint="eastAsia"/>
-                <w:color w:val="00B0F0"/>
-                <w:sz w:val="24"/>
-              </w:rPr>
-              <w:t>:</w:t>
+            <w:r>
+              <w:rPr>
+                <w:rFonts w:hint="eastAsia" w:ascii="宋体" w:hAnsi="宋体" w:cs="宋体"/>
+                <w:color w:val="00B0F0"/>
+                <w:sz w:val="24"/>
+              </w:rPr>
+              <w:t>deviceName:</w:t>
             </w:r>
             <w:r>
               <w:rPr>
@@ -2507,13 +2403,12 @@
             </w:r>
             <w:r>
               <w:rPr>
-                <w:rFonts w:ascii="宋体" w:hAnsi="宋体" w:cs="宋体" w:hint="eastAsia"/>
+                <w:rFonts w:hint="eastAsia" w:ascii="宋体" w:hAnsi="宋体" w:cs="宋体"/>
                 <w:color w:val="00B0F0"/>
                 <w:sz w:val="24"/>
               </w:rPr>
               <w:t>string</w:t>
             </w:r>
-            <w:proofErr w:type="gramEnd"/>
             <w:r>
               <w:rPr>
                 <w:rFonts w:ascii="宋体" w:hAnsi="宋体" w:cs="宋体"/>
@@ -2533,22 +2428,13 @@
                 <w:sz w:val="24"/>
               </w:rPr>
             </w:pPr>
-            <w:proofErr w:type="spellStart"/>
-            <w:r>
-              <w:rPr>
-                <w:rFonts w:ascii="宋体" w:hAnsi="宋体" w:cs="宋体" w:hint="eastAsia"/>
-                <w:color w:val="00B0F0"/>
-                <w:sz w:val="24"/>
-              </w:rPr>
-              <w:t>reason</w:t>
-            </w:r>
-            <w:r>
-              <w:rPr>
-                <w:rFonts w:ascii="宋体" w:hAnsi="宋体" w:cs="宋体" w:hint="eastAsia"/>
-                <w:color w:val="00B0F0"/>
-                <w:sz w:val="24"/>
-              </w:rPr>
-              <w:t>:</w:t>
+            <w:r>
+              <w:rPr>
+                <w:rFonts w:hint="eastAsia" w:ascii="宋体" w:hAnsi="宋体" w:cs="宋体"/>
+                <w:color w:val="00B0F0"/>
+                <w:sz w:val="24"/>
+              </w:rPr>
+              <w:t>reason:</w:t>
             </w:r>
             <w:r>
               <w:rPr>
@@ -2560,14 +2446,12 @@
             </w:r>
             <w:r>
               <w:rPr>
-                <w:rFonts w:ascii="宋体" w:hAnsi="宋体" w:cs="宋体" w:hint="eastAsia"/>
+                <w:rFonts w:hint="eastAsia" w:ascii="宋体" w:hAnsi="宋体" w:cs="宋体"/>
                 <w:color w:val="00B0F0"/>
                 <w:sz w:val="24"/>
               </w:rPr>
               <w:t>string</w:t>
             </w:r>
-            <w:proofErr w:type="spellEnd"/>
-            <w:proofErr w:type="gramStart"/>
             <w:r>
               <w:rPr>
                 <w:rFonts w:ascii="宋体" w:hAnsi="宋体" w:cs="宋体"/>
@@ -2576,10 +2460,9 @@
               </w:rPr>
               <w:t>”</w:t>
             </w:r>
-            <w:proofErr w:type="gramEnd"/>
-            <w:r>
-              <w:rPr>
-                <w:rFonts w:ascii="宋体" w:hAnsi="宋体" w:cs="宋体" w:hint="eastAsia"/>
+            <w:r>
+              <w:rPr>
+                <w:rFonts w:hint="eastAsia" w:ascii="宋体" w:hAnsi="宋体" w:cs="宋体"/>
                 <w:color w:val="00B0F0"/>
                 <w:sz w:val="24"/>
               </w:rPr>
@@ -2595,7 +2478,7 @@
             </w:r>
             <w:r>
               <w:rPr>
-                <w:rFonts w:ascii="宋体" w:hAnsi="宋体" w:cs="宋体" w:hint="eastAsia"/>
+                <w:rFonts w:hint="eastAsia" w:ascii="宋体" w:hAnsi="宋体" w:cs="宋体"/>
                 <w:color w:val="00B0F0"/>
                 <w:sz w:val="24"/>
               </w:rPr>
@@ -2612,7 +2495,7 @@
             </w:pPr>
             <w:r>
               <w:rPr>
-                <w:rFonts w:ascii="宋体" w:hAnsi="宋体" w:cs="宋体" w:hint="eastAsia"/>
+                <w:rFonts w:hint="eastAsia" w:ascii="宋体" w:hAnsi="宋体" w:cs="宋体"/>
                 <w:color w:val="00B0F0"/>
                 <w:sz w:val="24"/>
               </w:rPr>
@@ -2628,13 +2511,13 @@
         <w:spacing w:line="120" w:lineRule="auto"/>
         <w:jc w:val="left"/>
         <w:rPr>
-          <w:rFonts w:ascii="宋体" w:hAnsi="宋体" w:cs="宋体" w:hint="eastAsia"/>
+          <w:rFonts w:hint="eastAsia" w:ascii="宋体" w:hAnsi="宋体" w:cs="宋体"/>
           <w:sz w:val="24"/>
         </w:rPr>
       </w:pPr>
       <w:r>
         <w:rPr>
-          <w:rFonts w:ascii="宋体" w:hAnsi="宋体" w:cs="宋体" w:hint="eastAsia"/>
+          <w:rFonts w:hint="eastAsia" w:ascii="宋体" w:hAnsi="宋体" w:cs="宋体"/>
           <w:sz w:val="24"/>
         </w:rPr>
         <w:t>备注:</w:t>
@@ -2642,10 +2525,10 @@
     </w:p>
     <w:p>
       <w:pPr>
-        <w:pStyle w:val="ListParagraph"/>
+        <w:pStyle w:val="10"/>
         <w:numPr>
           <w:ilvl w:val="0"/>
-          <w:numId w:val="2"/>
+          <w:numId w:val="1"/>
         </w:numPr>
         <w:spacing w:line="120" w:lineRule="auto"/>
         <w:ind w:firstLineChars="0"/>
@@ -2656,7 +2539,7 @@
       </w:pPr>
       <w:r>
         <w:rPr>
-          <w:rFonts w:ascii="宋体" w:hAnsi="宋体" w:cs="宋体" w:hint="eastAsia"/>
+          <w:rFonts w:hint="eastAsia" w:ascii="宋体" w:hAnsi="宋体" w:cs="宋体"/>
           <w:sz w:val="24"/>
         </w:rPr>
         <w:t>一个客户端仅对应一个控制套接字，此外客户端是个单例，也就是每台PC上只允许同时运行一个客户端程序</w:t>
@@ -2664,10 +2547,10 @@
     </w:p>
     <w:p>
       <w:pPr>
-        <w:pStyle w:val="ListParagraph"/>
+        <w:pStyle w:val="10"/>
         <w:numPr>
           <w:ilvl w:val="0"/>
-          <w:numId w:val="2"/>
+          <w:numId w:val="1"/>
         </w:numPr>
         <w:spacing w:line="120" w:lineRule="auto"/>
         <w:ind w:firstLineChars="0"/>
@@ -2678,21 +2561,14 @@
       </w:pPr>
       <w:r>
         <w:rPr>
-          <w:rFonts w:ascii="宋体" w:hAnsi="宋体" w:cs="宋体" w:hint="eastAsia"/>
+          <w:rFonts w:hint="eastAsia" w:ascii="宋体" w:hAnsi="宋体" w:cs="宋体"/>
           <w:sz w:val="24"/>
         </w:rPr>
-        <w:t>每个控制套接字可以请求多个设备的数据，但不允许同时请求同一设备的数据两次或多次。亦就是说，如果一个客户端成功请求了某一设备的数据，即不能再次请求该设备的数据，直到该设备的数据</w:t>
+        <w:t>每个控制套接字可以请求多个设备的数据，但不允许同时请求同一设备的数据两次或多次。亦就是说，如果一个客户端成功请求了某一设备的数据，即不能再次请求该设备的数据，直到该设备的数据传输套接字全部断开。</w:t>
       </w:r>
       <w:r>
         <w:rPr>
-          <w:rFonts w:ascii="宋体" w:hAnsi="宋体" w:cs="宋体" w:hint="eastAsia"/>
-          <w:sz w:val="24"/>
-        </w:rPr>
-        <w:t>传输套接字全部断开。</w:t>
-      </w:r>
-      <w:r>
-        <w:rPr>
-          <w:rFonts w:ascii="宋体" w:hAnsi="宋体" w:cs="宋体" w:hint="eastAsia"/>
+          <w:rFonts w:hint="eastAsia" w:ascii="宋体" w:hAnsi="宋体" w:cs="宋体"/>
           <w:color w:val="FF0000"/>
           <w:sz w:val="24"/>
         </w:rPr>
@@ -2701,10 +2577,10 @@
     </w:p>
     <w:p>
       <w:pPr>
-        <w:pStyle w:val="ListParagraph"/>
+        <w:pStyle w:val="10"/>
         <w:numPr>
           <w:ilvl w:val="0"/>
-          <w:numId w:val="2"/>
+          <w:numId w:val="1"/>
         </w:numPr>
         <w:spacing w:line="120" w:lineRule="auto"/>
         <w:ind w:firstLineChars="0"/>
@@ -2715,7 +2591,7 @@
       </w:pPr>
       <w:r>
         <w:rPr>
-          <w:rFonts w:ascii="宋体" w:hAnsi="宋体" w:cs="宋体" w:hint="eastAsia"/>
+          <w:rFonts w:hint="eastAsia" w:ascii="宋体" w:hAnsi="宋体" w:cs="宋体"/>
           <w:sz w:val="24"/>
         </w:rPr>
         <w:t>客户端向服务器结束请求时发送设备名字，服务器仅断开该设备的所有数据套接字（颜色、深度、骨骼），而不会影响该客户端与服务器的其他设备的数据传输。</w:t>
@@ -2723,10 +2599,10 @@
     </w:p>
     <w:p>
       <w:pPr>
-        <w:pStyle w:val="ListParagraph"/>
+        <w:pStyle w:val="10"/>
         <w:numPr>
           <w:ilvl w:val="0"/>
-          <w:numId w:val="2"/>
+          <w:numId w:val="1"/>
         </w:numPr>
         <w:spacing w:line="120" w:lineRule="auto"/>
         <w:ind w:firstLineChars="0"/>
@@ -2737,7 +2613,7 @@
       </w:pPr>
       <w:r>
         <w:rPr>
-          <w:rFonts w:ascii="宋体" w:hAnsi="宋体" w:cs="宋体" w:hint="eastAsia"/>
+          <w:rFonts w:hint="eastAsia" w:ascii="宋体" w:hAnsi="宋体" w:cs="宋体"/>
           <w:sz w:val="24"/>
         </w:rPr>
         <w:t>在控制套接字上，客户端主动请求退出连接或者未知错误断开了与服务器的连接，服务器会断开该客户端所有设备的数据套接字连接。</w:t>
@@ -2745,21 +2621,21 @@
     </w:p>
     <w:p>
       <w:pPr>
-        <w:pStyle w:val="ListParagraph"/>
+        <w:pStyle w:val="10"/>
         <w:numPr>
           <w:ilvl w:val="0"/>
-          <w:numId w:val="2"/>
+          <w:numId w:val="1"/>
         </w:numPr>
         <w:spacing w:line="120" w:lineRule="auto"/>
         <w:ind w:firstLineChars="0"/>
         <w:rPr>
-          <w:rFonts w:ascii="宋体" w:hAnsi="宋体" w:cs="宋体" w:hint="eastAsia"/>
+          <w:rFonts w:hint="eastAsia" w:ascii="宋体" w:hAnsi="宋体" w:cs="宋体"/>
           <w:sz w:val="24"/>
         </w:rPr>
       </w:pPr>
       <w:r>
         <w:rPr>
-          <w:rFonts w:ascii="宋体" w:hAnsi="宋体" w:cs="宋体" w:hint="eastAsia"/>
+          <w:rFonts w:hint="eastAsia" w:ascii="宋体" w:hAnsi="宋体" w:cs="宋体"/>
           <w:sz w:val="24"/>
         </w:rPr>
         <w:t>GUI</w:t>
@@ -2773,27 +2649,11 @@
       </w:r>
       <w:r>
         <w:rPr>
-          <w:rFonts w:ascii="宋体" w:hAnsi="宋体" w:cs="宋体" w:hint="eastAsia"/>
+          <w:rFonts w:hint="eastAsia" w:ascii="宋体" w:hAnsi="宋体" w:cs="宋体"/>
           <w:sz w:val="24"/>
         </w:rPr>
-        <w:t>由服务器产生，客户端的数据套接字返回该GUID。服务器端用以</w:t>
+        <w:t>由服务器产生，客户端的数据套接字返回该GUID。服务器端用以关联控制套接字 和 该控制套接字对应的所有数据套接字。</w:t>
       </w:r>
-      <w:r>
-        <w:rPr>
-          <w:rFonts w:ascii="宋体" w:hAnsi="宋体" w:cs="宋体" w:hint="eastAsia"/>
-          <w:sz w:val="24"/>
-        </w:rPr>
-        <w:t>关联控制套接字 和 该控制套接字对应的所有数据套接字</w:t>
-      </w:r>
-      <w:r>
-        <w:rPr>
-          <w:rFonts w:ascii="宋体" w:hAnsi="宋体" w:cs="宋体" w:hint="eastAsia"/>
-          <w:sz w:val="24"/>
-        </w:rPr>
-        <w:t>。</w:t>
-      </w:r>
-      <w:bookmarkStart w:id="0" w:name="_GoBack"/>
-      <w:bookmarkEnd w:id="0"/>
     </w:p>
     <w:p>
       <w:r>
@@ -2803,19 +2663,13 @@
     <w:p/>
     <w:p>
       <w:pPr>
-        <w:pStyle w:val="Heading1"/>
+        <w:pStyle w:val="2"/>
       </w:pPr>
       <w:r>
         <w:rPr>
           <w:rFonts w:hint="eastAsia"/>
         </w:rPr>
-        <w:t>Kinect</w:t>
-      </w:r>
-      <w:r>
-        <w:rPr>
-          <w:rFonts w:hint="eastAsia"/>
-        </w:rPr>
-        <w:t>数据协议</w:t>
+        <w:t>Kinect数据协议</w:t>
       </w:r>
     </w:p>
     <w:p>
@@ -2834,52 +2688,7 @@
           <w:bCs/>
           <w:sz w:val="24"/>
         </w:rPr>
-        <w:t>客户端</w:t>
-      </w:r>
-      <w:r>
-        <w:rPr>
-          <w:rFonts w:hint="eastAsia"/>
-          <w:b/>
-          <w:bCs/>
-          <w:sz w:val="24"/>
-        </w:rPr>
-        <w:t xml:space="preserve"> </w:t>
-      </w:r>
-      <w:r>
-        <w:rPr>
-          <w:rFonts w:hint="eastAsia"/>
-          <w:b/>
-          <w:bCs/>
-          <w:sz w:val="24"/>
-        </w:rPr>
-        <w:t>到</w:t>
-      </w:r>
-      <w:r>
-        <w:rPr>
-          <w:rFonts w:hint="eastAsia"/>
-          <w:b/>
-          <w:bCs/>
-          <w:sz w:val="24"/>
-        </w:rPr>
-        <w:t xml:space="preserve"> </w:t>
-      </w:r>
-      <w:r>
-        <w:rPr>
-          <w:rFonts w:hint="eastAsia"/>
-          <w:b/>
-          <w:bCs/>
-          <w:sz w:val="24"/>
-        </w:rPr>
-        <w:t>服务端（仅在建立连接后发送一次）</w:t>
-      </w:r>
-      <w:r>
-        <w:rPr>
-          <w:rFonts w:hint="eastAsia"/>
-          <w:b/>
-          <w:bCs/>
-          <w:sz w:val="24"/>
-        </w:rPr>
-        <w:t>:</w:t>
+        <w:t>客户端 到 服务端（仅在建立连接后发送一次）:</w:t>
       </w:r>
     </w:p>
     <w:p>
@@ -2887,51 +2696,76 @@
         <w:rPr>
           <w:rFonts w:hint="eastAsia"/>
         </w:rPr>
-        <w:t>协议头</w:t>
-      </w:r>
-      <w:r>
-        <w:rPr>
-          <w:rFonts w:hint="eastAsia"/>
-        </w:rPr>
-        <w:t>（和控制套接字用的是同一类型的头部）</w:t>
+        <w:t>协议头（和控制套接字用的是同一类型的头部）</w:t>
       </w:r>
     </w:p>
     <w:p/>
     <w:tbl>
       <w:tblPr>
-        <w:tblStyle w:val="TableGrid"/>
+        <w:tblStyle w:val="7"/>
         <w:tblW w:w="3480" w:type="dxa"/>
         <w:jc w:val="center"/>
+        <w:tblInd w:w="0" w:type="dxa"/>
+        <w:tblBorders>
+          <w:top w:val="single" w:color="auto" w:sz="4" w:space="0"/>
+          <w:left w:val="single" w:color="auto" w:sz="4" w:space="0"/>
+          <w:bottom w:val="single" w:color="auto" w:sz="4" w:space="0"/>
+          <w:right w:val="single" w:color="auto" w:sz="4" w:space="0"/>
+          <w:insideH w:val="single" w:color="auto" w:sz="4" w:space="0"/>
+          <w:insideV w:val="single" w:color="auto" w:sz="4" w:space="0"/>
+        </w:tblBorders>
         <w:tblLayout w:type="fixed"/>
-        <w:tblLook w:val="04A0" w:firstRow="1" w:lastRow="0" w:firstColumn="1" w:lastColumn="0" w:noHBand="0" w:noVBand="1"/>
+        <w:tblCellMar>
+          <w:top w:w="0" w:type="dxa"/>
+          <w:left w:w="108" w:type="dxa"/>
+          <w:bottom w:w="0" w:type="dxa"/>
+          <w:right w:w="108" w:type="dxa"/>
+        </w:tblCellMar>
       </w:tblPr>
       <w:tblGrid>
         <w:gridCol w:w="1740"/>
         <w:gridCol w:w="1740"/>
       </w:tblGrid>
       <w:tr>
+        <w:tblPrEx>
+          <w:tblBorders>
+            <w:top w:val="single" w:color="auto" w:sz="4" w:space="0"/>
+            <w:left w:val="single" w:color="auto" w:sz="4" w:space="0"/>
+            <w:bottom w:val="single" w:color="auto" w:sz="4" w:space="0"/>
+            <w:right w:val="single" w:color="auto" w:sz="4" w:space="0"/>
+            <w:insideH w:val="single" w:color="auto" w:sz="4" w:space="0"/>
+            <w:insideV w:val="single" w:color="auto" w:sz="4" w:space="0"/>
+          </w:tblBorders>
+          <w:tblLayout w:type="fixed"/>
+          <w:tblCellMar>
+            <w:top w:w="0" w:type="dxa"/>
+            <w:left w:w="108" w:type="dxa"/>
+            <w:bottom w:w="0" w:type="dxa"/>
+            <w:right w:w="108" w:type="dxa"/>
+          </w:tblCellMar>
+        </w:tblPrEx>
         <w:trPr>
-          <w:trHeight w:val="329"/>
+          <w:trHeight w:val="329" w:hRule="atLeast"/>
           <w:jc w:val="center"/>
         </w:trPr>
         <w:tc>
           <w:tcPr>
             <w:tcW w:w="1740" w:type="dxa"/>
-            <w:shd w:val="clear" w:color="auto" w:fill="808080" w:themeFill="text1" w:themeFillTint="7F"/>
-            <w:vAlign w:val="center"/>
-          </w:tcPr>
-          <w:p>
-            <w:pPr>
-              <w:spacing w:line="120" w:lineRule="auto"/>
-              <w:jc w:val="center"/>
-              <w:rPr>
-                <w:rFonts w:ascii="宋体" w:hAnsi="宋体" w:cs="宋体"/>
-                <w:sz w:val="24"/>
-              </w:rPr>
-            </w:pPr>
-            <w:r>
-              <w:rPr>
-                <w:rFonts w:ascii="宋体" w:hAnsi="宋体" w:cs="宋体" w:hint="eastAsia"/>
+            <w:shd w:val="clear" w:color="auto" w:fill="7F7F7F" w:themeFill="text1" w:themeFillTint="7F"/>
+            <w:vAlign w:val="center"/>
+          </w:tcPr>
+          <w:p>
+            <w:pPr>
+              <w:spacing w:line="120" w:lineRule="auto"/>
+              <w:jc w:val="center"/>
+              <w:rPr>
+                <w:rFonts w:ascii="宋体" w:hAnsi="宋体" w:cs="宋体"/>
+                <w:sz w:val="24"/>
+              </w:rPr>
+            </w:pPr>
+            <w:r>
+              <w:rPr>
+                <w:rFonts w:hint="eastAsia" w:ascii="宋体" w:hAnsi="宋体" w:cs="宋体"/>
                 <w:sz w:val="24"/>
               </w:rPr>
               <w:t>意义</w:t>
@@ -2941,21 +2775,21 @@
         <w:tc>
           <w:tcPr>
             <w:tcW w:w="1740" w:type="dxa"/>
-            <w:shd w:val="clear" w:color="auto" w:fill="808080" w:themeFill="text1" w:themeFillTint="7F"/>
-            <w:vAlign w:val="center"/>
-          </w:tcPr>
-          <w:p>
-            <w:pPr>
-              <w:spacing w:line="120" w:lineRule="auto"/>
-              <w:jc w:val="center"/>
-              <w:rPr>
-                <w:rFonts w:ascii="宋体" w:hAnsi="宋体" w:cs="宋体"/>
-                <w:sz w:val="24"/>
-              </w:rPr>
-            </w:pPr>
-            <w:r>
-              <w:rPr>
-                <w:rFonts w:ascii="宋体" w:hAnsi="宋体" w:cs="宋体" w:hint="eastAsia"/>
+            <w:shd w:val="clear" w:color="auto" w:fill="7F7F7F" w:themeFill="text1" w:themeFillTint="7F"/>
+            <w:vAlign w:val="center"/>
+          </w:tcPr>
+          <w:p>
+            <w:pPr>
+              <w:spacing w:line="120" w:lineRule="auto"/>
+              <w:jc w:val="center"/>
+              <w:rPr>
+                <w:rFonts w:ascii="宋体" w:hAnsi="宋体" w:cs="宋体"/>
+                <w:sz w:val="24"/>
+              </w:rPr>
+            </w:pPr>
+            <w:r>
+              <w:rPr>
+                <w:rFonts w:hint="eastAsia" w:ascii="宋体" w:hAnsi="宋体" w:cs="宋体"/>
                 <w:sz w:val="24"/>
               </w:rPr>
               <w:t>数据类型</w:t>
@@ -2964,8 +2798,25 @@
         </w:tc>
       </w:tr>
       <w:tr>
+        <w:tblPrEx>
+          <w:tblBorders>
+            <w:top w:val="single" w:color="auto" w:sz="4" w:space="0"/>
+            <w:left w:val="single" w:color="auto" w:sz="4" w:space="0"/>
+            <w:bottom w:val="single" w:color="auto" w:sz="4" w:space="0"/>
+            <w:right w:val="single" w:color="auto" w:sz="4" w:space="0"/>
+            <w:insideH w:val="single" w:color="auto" w:sz="4" w:space="0"/>
+            <w:insideV w:val="single" w:color="auto" w:sz="4" w:space="0"/>
+          </w:tblBorders>
+          <w:tblLayout w:type="fixed"/>
+          <w:tblCellMar>
+            <w:top w:w="0" w:type="dxa"/>
+            <w:left w:w="108" w:type="dxa"/>
+            <w:bottom w:w="0" w:type="dxa"/>
+            <w:right w:w="108" w:type="dxa"/>
+          </w:tblCellMar>
+        </w:tblPrEx>
         <w:trPr>
-          <w:trHeight w:val="329"/>
+          <w:trHeight w:val="329" w:hRule="atLeast"/>
           <w:jc w:val="center"/>
         </w:trPr>
         <w:tc>
@@ -2984,7 +2835,7 @@
             </w:pPr>
             <w:r>
               <w:rPr>
-                <w:rFonts w:ascii="宋体" w:hAnsi="宋体" w:cs="宋体" w:hint="eastAsia"/>
+                <w:rFonts w:hint="eastAsia" w:ascii="宋体" w:hAnsi="宋体" w:cs="宋体"/>
                 <w:sz w:val="24"/>
               </w:rPr>
               <w:t>指令类型</w:t>
@@ -3007,7 +2858,7 @@
             </w:pPr>
             <w:r>
               <w:rPr>
-                <w:rFonts w:ascii="宋体" w:hAnsi="宋体" w:cs="宋体" w:hint="eastAsia"/>
+                <w:rFonts w:hint="eastAsia" w:ascii="宋体" w:hAnsi="宋体" w:cs="宋体"/>
                 <w:sz w:val="24"/>
               </w:rPr>
               <w:t>char</w:t>
@@ -3016,8 +2867,25 @@
         </w:tc>
       </w:tr>
       <w:tr>
+        <w:tblPrEx>
+          <w:tblBorders>
+            <w:top w:val="single" w:color="auto" w:sz="4" w:space="0"/>
+            <w:left w:val="single" w:color="auto" w:sz="4" w:space="0"/>
+            <w:bottom w:val="single" w:color="auto" w:sz="4" w:space="0"/>
+            <w:right w:val="single" w:color="auto" w:sz="4" w:space="0"/>
+            <w:insideH w:val="single" w:color="auto" w:sz="4" w:space="0"/>
+            <w:insideV w:val="single" w:color="auto" w:sz="4" w:space="0"/>
+          </w:tblBorders>
+          <w:tblLayout w:type="fixed"/>
+          <w:tblCellMar>
+            <w:top w:w="0" w:type="dxa"/>
+            <w:left w:w="108" w:type="dxa"/>
+            <w:bottom w:w="0" w:type="dxa"/>
+            <w:right w:w="108" w:type="dxa"/>
+          </w:tblCellMar>
+        </w:tblPrEx>
         <w:trPr>
-          <w:trHeight w:val="329"/>
+          <w:trHeight w:val="329" w:hRule="atLeast"/>
           <w:jc w:val="center"/>
         </w:trPr>
         <w:tc>
@@ -3036,7 +2904,7 @@
             </w:pPr>
             <w:r>
               <w:rPr>
-                <w:rFonts w:ascii="宋体" w:hAnsi="宋体" w:cs="宋体" w:hint="eastAsia"/>
+                <w:rFonts w:hint="eastAsia" w:ascii="宋体" w:hAnsi="宋体" w:cs="宋体"/>
                 <w:sz w:val="24"/>
               </w:rPr>
               <w:t>指令号</w:t>
@@ -3059,7 +2927,7 @@
             </w:pPr>
             <w:r>
               <w:rPr>
-                <w:rFonts w:ascii="宋体" w:hAnsi="宋体" w:cs="宋体" w:hint="eastAsia"/>
+                <w:rFonts w:hint="eastAsia" w:ascii="宋体" w:hAnsi="宋体" w:cs="宋体"/>
                 <w:sz w:val="24"/>
               </w:rPr>
               <w:t>char</w:t>
@@ -3068,8 +2936,25 @@
         </w:tc>
       </w:tr>
       <w:tr>
+        <w:tblPrEx>
+          <w:tblBorders>
+            <w:top w:val="single" w:color="auto" w:sz="4" w:space="0"/>
+            <w:left w:val="single" w:color="auto" w:sz="4" w:space="0"/>
+            <w:bottom w:val="single" w:color="auto" w:sz="4" w:space="0"/>
+            <w:right w:val="single" w:color="auto" w:sz="4" w:space="0"/>
+            <w:insideH w:val="single" w:color="auto" w:sz="4" w:space="0"/>
+            <w:insideV w:val="single" w:color="auto" w:sz="4" w:space="0"/>
+          </w:tblBorders>
+          <w:tblLayout w:type="fixed"/>
+          <w:tblCellMar>
+            <w:top w:w="0" w:type="dxa"/>
+            <w:left w:w="108" w:type="dxa"/>
+            <w:bottom w:w="0" w:type="dxa"/>
+            <w:right w:w="108" w:type="dxa"/>
+          </w:tblCellMar>
+        </w:tblPrEx>
         <w:trPr>
-          <w:trHeight w:val="329"/>
+          <w:trHeight w:val="329" w:hRule="atLeast"/>
           <w:jc w:val="center"/>
         </w:trPr>
         <w:tc>
@@ -3088,7 +2973,7 @@
             </w:pPr>
             <w:r>
               <w:rPr>
-                <w:rFonts w:ascii="宋体" w:hAnsi="宋体" w:cs="宋体" w:hint="eastAsia"/>
+                <w:rFonts w:hint="eastAsia" w:ascii="宋体" w:hAnsi="宋体" w:cs="宋体"/>
                 <w:sz w:val="24"/>
               </w:rPr>
               <w:t>序列号</w:t>
@@ -3111,7 +2996,7 @@
             </w:pPr>
             <w:r>
               <w:rPr>
-                <w:rFonts w:ascii="宋体" w:hAnsi="宋体" w:cs="宋体" w:hint="eastAsia"/>
+                <w:rFonts w:hint="eastAsia" w:ascii="宋体" w:hAnsi="宋体" w:cs="宋体"/>
                 <w:sz w:val="24"/>
               </w:rPr>
               <w:t>int32</w:t>
@@ -3120,8 +3005,25 @@
         </w:tc>
       </w:tr>
       <w:tr>
+        <w:tblPrEx>
+          <w:tblBorders>
+            <w:top w:val="single" w:color="auto" w:sz="4" w:space="0"/>
+            <w:left w:val="single" w:color="auto" w:sz="4" w:space="0"/>
+            <w:bottom w:val="single" w:color="auto" w:sz="4" w:space="0"/>
+            <w:right w:val="single" w:color="auto" w:sz="4" w:space="0"/>
+            <w:insideH w:val="single" w:color="auto" w:sz="4" w:space="0"/>
+            <w:insideV w:val="single" w:color="auto" w:sz="4" w:space="0"/>
+          </w:tblBorders>
+          <w:tblLayout w:type="fixed"/>
+          <w:tblCellMar>
+            <w:top w:w="0" w:type="dxa"/>
+            <w:left w:w="108" w:type="dxa"/>
+            <w:bottom w:w="0" w:type="dxa"/>
+            <w:right w:w="108" w:type="dxa"/>
+          </w:tblCellMar>
+        </w:tblPrEx>
         <w:trPr>
-          <w:trHeight w:val="329"/>
+          <w:trHeight w:val="329" w:hRule="atLeast"/>
           <w:jc w:val="center"/>
         </w:trPr>
         <w:tc>
@@ -3140,7 +3042,7 @@
             </w:pPr>
             <w:r>
               <w:rPr>
-                <w:rFonts w:ascii="宋体" w:hAnsi="宋体" w:cs="宋体" w:hint="eastAsia"/>
+                <w:rFonts w:hint="eastAsia" w:ascii="宋体" w:hAnsi="宋体" w:cs="宋体"/>
                 <w:sz w:val="24"/>
               </w:rPr>
               <w:t>版本号</w:t>
@@ -3163,7 +3065,7 @@
             </w:pPr>
             <w:r>
               <w:rPr>
-                <w:rFonts w:ascii="宋体" w:hAnsi="宋体" w:cs="宋体" w:hint="eastAsia"/>
+                <w:rFonts w:hint="eastAsia" w:ascii="宋体" w:hAnsi="宋体" w:cs="宋体"/>
                 <w:sz w:val="24"/>
               </w:rPr>
               <w:t>char</w:t>
@@ -3172,8 +3074,25 @@
         </w:tc>
       </w:tr>
       <w:tr>
+        <w:tblPrEx>
+          <w:tblBorders>
+            <w:top w:val="single" w:color="auto" w:sz="4" w:space="0"/>
+            <w:left w:val="single" w:color="auto" w:sz="4" w:space="0"/>
+            <w:bottom w:val="single" w:color="auto" w:sz="4" w:space="0"/>
+            <w:right w:val="single" w:color="auto" w:sz="4" w:space="0"/>
+            <w:insideH w:val="single" w:color="auto" w:sz="4" w:space="0"/>
+            <w:insideV w:val="single" w:color="auto" w:sz="4" w:space="0"/>
+          </w:tblBorders>
+          <w:tblLayout w:type="fixed"/>
+          <w:tblCellMar>
+            <w:top w:w="0" w:type="dxa"/>
+            <w:left w:w="108" w:type="dxa"/>
+            <w:bottom w:w="0" w:type="dxa"/>
+            <w:right w:w="108" w:type="dxa"/>
+          </w:tblCellMar>
+        </w:tblPrEx>
         <w:trPr>
-          <w:trHeight w:val="329"/>
+          <w:trHeight w:val="329" w:hRule="atLeast"/>
           <w:jc w:val="center"/>
         </w:trPr>
         <w:tc>
@@ -3192,7 +3111,7 @@
             </w:pPr>
             <w:r>
               <w:rPr>
-                <w:rFonts w:ascii="宋体" w:hAnsi="宋体" w:cs="宋体" w:hint="eastAsia"/>
+                <w:rFonts w:hint="eastAsia" w:ascii="宋体" w:hAnsi="宋体" w:cs="宋体"/>
                 <w:sz w:val="24"/>
               </w:rPr>
               <w:t>包体长度</w:t>
@@ -3215,7 +3134,7 @@
             </w:pPr>
             <w:r>
               <w:rPr>
-                <w:rFonts w:ascii="宋体" w:hAnsi="宋体" w:cs="宋体" w:hint="eastAsia"/>
+                <w:rFonts w:hint="eastAsia" w:ascii="宋体" w:hAnsi="宋体" w:cs="宋体"/>
                 <w:sz w:val="24"/>
               </w:rPr>
               <w:t>int32</w:t>
@@ -3238,26 +3157,29 @@
         <w:rPr>
           <w:rFonts w:hint="eastAsia"/>
         </w:rPr>
-        <w:t>数据信道</w:t>
-      </w:r>
-      <w:r>
-        <w:rPr>
-          <w:rFonts w:hint="eastAsia"/>
-        </w:rPr>
-        <w:t xml:space="preserve"> </w:t>
-      </w:r>
-      <w:r>
-        <w:rPr>
-          <w:rFonts w:hint="eastAsia"/>
-        </w:rPr>
-        <w:t>（数据套接字）</w:t>
+        <w:t>数据信道 （数据套接字）</w:t>
       </w:r>
     </w:p>
     <w:tbl>
       <w:tblPr>
-        <w:tblStyle w:val="TableGrid"/>
-        <w:tblW w:w="0" w:type="auto"/>
-        <w:tblLook w:val="04A0" w:firstRow="1" w:lastRow="0" w:firstColumn="1" w:lastColumn="0" w:noHBand="0" w:noVBand="1"/>
+        <w:tblStyle w:val="7"/>
+        <w:tblW w:w="8522" w:type="dxa"/>
+        <w:tblInd w:w="0" w:type="dxa"/>
+        <w:tblBorders>
+          <w:top w:val="single" w:color="auto" w:sz="4" w:space="0"/>
+          <w:left w:val="single" w:color="auto" w:sz="4" w:space="0"/>
+          <w:bottom w:val="single" w:color="auto" w:sz="4" w:space="0"/>
+          <w:right w:val="single" w:color="auto" w:sz="4" w:space="0"/>
+          <w:insideH w:val="single" w:color="auto" w:sz="4" w:space="0"/>
+          <w:insideV w:val="single" w:color="auto" w:sz="4" w:space="0"/>
+        </w:tblBorders>
+        <w:tblLayout w:type="fixed"/>
+        <w:tblCellMar>
+          <w:top w:w="0" w:type="dxa"/>
+          <w:left w:w="108" w:type="dxa"/>
+          <w:bottom w:w="0" w:type="dxa"/>
+          <w:right w:w="108" w:type="dxa"/>
+        </w:tblCellMar>
       </w:tblPr>
       <w:tblGrid>
         <w:gridCol w:w="1979"/>
@@ -3266,24 +3188,41 @@
         <w:gridCol w:w="4303"/>
       </w:tblGrid>
       <w:tr>
+        <w:tblPrEx>
+          <w:tblBorders>
+            <w:top w:val="single" w:color="auto" w:sz="4" w:space="0"/>
+            <w:left w:val="single" w:color="auto" w:sz="4" w:space="0"/>
+            <w:bottom w:val="single" w:color="auto" w:sz="4" w:space="0"/>
+            <w:right w:val="single" w:color="auto" w:sz="4" w:space="0"/>
+            <w:insideH w:val="single" w:color="auto" w:sz="4" w:space="0"/>
+            <w:insideV w:val="single" w:color="auto" w:sz="4" w:space="0"/>
+          </w:tblBorders>
+          <w:tblLayout w:type="fixed"/>
+          <w:tblCellMar>
+            <w:top w:w="0" w:type="dxa"/>
+            <w:left w:w="108" w:type="dxa"/>
+            <w:bottom w:w="0" w:type="dxa"/>
+            <w:right w:w="108" w:type="dxa"/>
+          </w:tblCellMar>
+        </w:tblPrEx>
         <w:tc>
           <w:tcPr>
             <w:tcW w:w="1979" w:type="dxa"/>
-            <w:shd w:val="clear" w:color="auto" w:fill="808080" w:themeFill="text1" w:themeFillTint="7F"/>
-            <w:vAlign w:val="center"/>
-          </w:tcPr>
-          <w:p>
-            <w:pPr>
-              <w:spacing w:line="120" w:lineRule="auto"/>
-              <w:jc w:val="center"/>
-              <w:rPr>
-                <w:rFonts w:ascii="宋体" w:hAnsi="宋体" w:cs="宋体"/>
-                <w:sz w:val="24"/>
-              </w:rPr>
-            </w:pPr>
-            <w:r>
-              <w:rPr>
-                <w:rFonts w:ascii="宋体" w:hAnsi="宋体" w:cs="宋体" w:hint="eastAsia"/>
+            <w:shd w:val="clear" w:color="auto" w:fill="7F7F7F" w:themeFill="text1" w:themeFillTint="7F"/>
+            <w:vAlign w:val="center"/>
+          </w:tcPr>
+          <w:p>
+            <w:pPr>
+              <w:spacing w:line="120" w:lineRule="auto"/>
+              <w:jc w:val="center"/>
+              <w:rPr>
+                <w:rFonts w:ascii="宋体" w:hAnsi="宋体" w:cs="宋体"/>
+                <w:sz w:val="24"/>
+              </w:rPr>
+            </w:pPr>
+            <w:r>
+              <w:rPr>
+                <w:rFonts w:hint="eastAsia" w:ascii="宋体" w:hAnsi="宋体" w:cs="宋体"/>
                 <w:sz w:val="24"/>
               </w:rPr>
               <w:t>功能</w:t>
@@ -3293,21 +3232,21 @@
         <w:tc>
           <w:tcPr>
             <w:tcW w:w="1248" w:type="dxa"/>
-            <w:shd w:val="clear" w:color="auto" w:fill="808080" w:themeFill="text1" w:themeFillTint="7F"/>
-            <w:vAlign w:val="center"/>
-          </w:tcPr>
-          <w:p>
-            <w:pPr>
-              <w:spacing w:line="120" w:lineRule="auto"/>
-              <w:jc w:val="center"/>
-              <w:rPr>
-                <w:rFonts w:ascii="宋体" w:hAnsi="宋体" w:cs="宋体"/>
-                <w:sz w:val="24"/>
-              </w:rPr>
-            </w:pPr>
-            <w:r>
-              <w:rPr>
-                <w:rFonts w:ascii="宋体" w:hAnsi="宋体" w:cs="宋体" w:hint="eastAsia"/>
+            <w:shd w:val="clear" w:color="auto" w:fill="7F7F7F" w:themeFill="text1" w:themeFillTint="7F"/>
+            <w:vAlign w:val="center"/>
+          </w:tcPr>
+          <w:p>
+            <w:pPr>
+              <w:spacing w:line="120" w:lineRule="auto"/>
+              <w:jc w:val="center"/>
+              <w:rPr>
+                <w:rFonts w:ascii="宋体" w:hAnsi="宋体" w:cs="宋体"/>
+                <w:sz w:val="24"/>
+              </w:rPr>
+            </w:pPr>
+            <w:r>
+              <w:rPr>
+                <w:rFonts w:hint="eastAsia" w:ascii="宋体" w:hAnsi="宋体" w:cs="宋体"/>
                 <w:sz w:val="24"/>
               </w:rPr>
               <w:t>指令类型</w:t>
@@ -3317,21 +3256,21 @@
         <w:tc>
           <w:tcPr>
             <w:tcW w:w="992" w:type="dxa"/>
-            <w:shd w:val="clear" w:color="auto" w:fill="808080" w:themeFill="text1" w:themeFillTint="7F"/>
-            <w:vAlign w:val="center"/>
-          </w:tcPr>
-          <w:p>
-            <w:pPr>
-              <w:spacing w:line="120" w:lineRule="auto"/>
-              <w:jc w:val="center"/>
-              <w:rPr>
-                <w:rFonts w:ascii="宋体" w:hAnsi="宋体" w:cs="宋体"/>
-                <w:sz w:val="24"/>
-              </w:rPr>
-            </w:pPr>
-            <w:r>
-              <w:rPr>
-                <w:rFonts w:ascii="宋体" w:hAnsi="宋体" w:cs="宋体" w:hint="eastAsia"/>
+            <w:shd w:val="clear" w:color="auto" w:fill="7F7F7F" w:themeFill="text1" w:themeFillTint="7F"/>
+            <w:vAlign w:val="center"/>
+          </w:tcPr>
+          <w:p>
+            <w:pPr>
+              <w:spacing w:line="120" w:lineRule="auto"/>
+              <w:jc w:val="center"/>
+              <w:rPr>
+                <w:rFonts w:ascii="宋体" w:hAnsi="宋体" w:cs="宋体"/>
+                <w:sz w:val="24"/>
+              </w:rPr>
+            </w:pPr>
+            <w:r>
+              <w:rPr>
+                <w:rFonts w:hint="eastAsia" w:ascii="宋体" w:hAnsi="宋体" w:cs="宋体"/>
                 <w:sz w:val="24"/>
               </w:rPr>
               <w:t>指令号</w:t>
@@ -3341,21 +3280,21 @@
         <w:tc>
           <w:tcPr>
             <w:tcW w:w="4303" w:type="dxa"/>
-            <w:shd w:val="clear" w:color="auto" w:fill="808080" w:themeFill="text1" w:themeFillTint="7F"/>
-            <w:vAlign w:val="center"/>
-          </w:tcPr>
-          <w:p>
-            <w:pPr>
-              <w:spacing w:line="120" w:lineRule="auto"/>
-              <w:jc w:val="center"/>
-              <w:rPr>
-                <w:rFonts w:ascii="宋体" w:hAnsi="宋体" w:cs="宋体"/>
-                <w:sz w:val="24"/>
-              </w:rPr>
-            </w:pPr>
-            <w:r>
-              <w:rPr>
-                <w:rFonts w:ascii="宋体" w:hAnsi="宋体" w:cs="宋体" w:hint="eastAsia"/>
+            <w:shd w:val="clear" w:color="auto" w:fill="7F7F7F" w:themeFill="text1" w:themeFillTint="7F"/>
+            <w:vAlign w:val="center"/>
+          </w:tcPr>
+          <w:p>
+            <w:pPr>
+              <w:spacing w:line="120" w:lineRule="auto"/>
+              <w:jc w:val="center"/>
+              <w:rPr>
+                <w:rFonts w:ascii="宋体" w:hAnsi="宋体" w:cs="宋体"/>
+                <w:sz w:val="24"/>
+              </w:rPr>
+            </w:pPr>
+            <w:r>
+              <w:rPr>
+                <w:rFonts w:hint="eastAsia" w:ascii="宋体" w:hAnsi="宋体" w:cs="宋体"/>
                 <w:sz w:val="24"/>
               </w:rPr>
               <w:t>内容</w:t>
@@ -3364,6 +3303,23 @@
         </w:tc>
       </w:tr>
       <w:tr>
+        <w:tblPrEx>
+          <w:tblBorders>
+            <w:top w:val="single" w:color="auto" w:sz="4" w:space="0"/>
+            <w:left w:val="single" w:color="auto" w:sz="4" w:space="0"/>
+            <w:bottom w:val="single" w:color="auto" w:sz="4" w:space="0"/>
+            <w:right w:val="single" w:color="auto" w:sz="4" w:space="0"/>
+            <w:insideH w:val="single" w:color="auto" w:sz="4" w:space="0"/>
+            <w:insideV w:val="single" w:color="auto" w:sz="4" w:space="0"/>
+          </w:tblBorders>
+          <w:tblLayout w:type="fixed"/>
+          <w:tblCellMar>
+            <w:top w:w="0" w:type="dxa"/>
+            <w:left w:w="108" w:type="dxa"/>
+            <w:bottom w:w="0" w:type="dxa"/>
+            <w:right w:w="108" w:type="dxa"/>
+          </w:tblCellMar>
+        </w:tblPrEx>
         <w:tc>
           <w:tcPr>
             <w:tcW w:w="1979" w:type="dxa"/>
@@ -3380,7 +3336,7 @@
             </w:pPr>
             <w:r>
               <w:rPr>
-                <w:rFonts w:ascii="宋体" w:hAnsi="宋体" w:cs="宋体" w:hint="eastAsia"/>
+                <w:rFonts w:hint="eastAsia" w:ascii="宋体" w:hAnsi="宋体" w:cs="宋体"/>
                 <w:color w:val="00B0F0"/>
                 <w:sz w:val="24"/>
               </w:rPr>
@@ -3404,7 +3360,7 @@
             </w:pPr>
             <w:r>
               <w:rPr>
-                <w:rFonts w:ascii="宋体" w:hAnsi="宋体" w:cs="宋体" w:hint="eastAsia"/>
+                <w:rFonts w:hint="eastAsia" w:ascii="宋体" w:hAnsi="宋体" w:cs="宋体"/>
                 <w:sz w:val="24"/>
               </w:rPr>
               <w:t>3</w:t>
@@ -3427,7 +3383,7 @@
             </w:pPr>
             <w:r>
               <w:rPr>
-                <w:rFonts w:ascii="宋体" w:hAnsi="宋体" w:cs="宋体" w:hint="eastAsia"/>
+                <w:rFonts w:hint="eastAsia" w:ascii="宋体" w:hAnsi="宋体" w:cs="宋体"/>
                 <w:sz w:val="24"/>
               </w:rPr>
               <w:t>1</w:t>
@@ -3450,7 +3406,7 @@
             </w:pPr>
             <w:r>
               <w:rPr>
-                <w:rFonts w:ascii="宋体" w:hAnsi="宋体" w:cs="宋体" w:hint="eastAsia"/>
+                <w:rFonts w:hint="eastAsia" w:ascii="宋体" w:hAnsi="宋体" w:cs="宋体"/>
                 <w:color w:val="00B0F0"/>
                 <w:sz w:val="24"/>
               </w:rPr>
@@ -3467,24 +3423,13 @@
                 <w:sz w:val="24"/>
               </w:rPr>
             </w:pPr>
-            <w:proofErr w:type="spellStart"/>
-            <w:r>
-              <w:rPr>
-                <w:rFonts w:ascii="宋体" w:hAnsi="宋体" w:cs="宋体" w:hint="eastAsia"/>
-                <w:color w:val="00B0F0"/>
-                <w:sz w:val="24"/>
-              </w:rPr>
-              <w:t>deviceName</w:t>
-            </w:r>
-            <w:proofErr w:type="spellEnd"/>
-            <w:proofErr w:type="gramStart"/>
-            <w:r>
-              <w:rPr>
-                <w:rFonts w:ascii="宋体" w:hAnsi="宋体" w:cs="宋体" w:hint="eastAsia"/>
-                <w:color w:val="00B0F0"/>
-                <w:sz w:val="24"/>
-              </w:rPr>
-              <w:t>:</w:t>
+            <w:r>
+              <w:rPr>
+                <w:rFonts w:hint="eastAsia" w:ascii="宋体" w:hAnsi="宋体" w:cs="宋体"/>
+                <w:color w:val="00B0F0"/>
+                <w:sz w:val="24"/>
+              </w:rPr>
+              <w:t>deviceName:</w:t>
             </w:r>
             <w:r>
               <w:rPr>
@@ -3496,13 +3441,12 @@
             </w:r>
             <w:r>
               <w:rPr>
-                <w:rFonts w:ascii="宋体" w:hAnsi="宋体" w:cs="宋体" w:hint="eastAsia"/>
+                <w:rFonts w:hint="eastAsia" w:ascii="宋体" w:hAnsi="宋体" w:cs="宋体"/>
                 <w:color w:val="00B0F0"/>
                 <w:sz w:val="24"/>
               </w:rPr>
               <w:t>string</w:t>
             </w:r>
-            <w:proofErr w:type="gramEnd"/>
             <w:r>
               <w:rPr>
                 <w:rFonts w:ascii="宋体" w:hAnsi="宋体" w:cs="宋体"/>
@@ -3523,24 +3467,13 @@
                 <w:sz w:val="24"/>
               </w:rPr>
             </w:pPr>
-            <w:proofErr w:type="spellStart"/>
-            <w:r>
-              <w:rPr>
-                <w:rFonts w:ascii="宋体" w:hAnsi="宋体" w:cs="宋体" w:hint="eastAsia"/>
-                <w:color w:val="00B0F0"/>
-                <w:sz w:val="24"/>
-              </w:rPr>
-              <w:t>guid</w:t>
-            </w:r>
-            <w:proofErr w:type="spellEnd"/>
-            <w:proofErr w:type="gramStart"/>
-            <w:r>
-              <w:rPr>
-                <w:rFonts w:ascii="宋体" w:hAnsi="宋体" w:cs="宋体" w:hint="eastAsia"/>
-                <w:color w:val="00B0F0"/>
-                <w:sz w:val="24"/>
-              </w:rPr>
-              <w:t>:</w:t>
+            <w:r>
+              <w:rPr>
+                <w:rFonts w:hint="eastAsia" w:ascii="宋体" w:hAnsi="宋体" w:cs="宋体"/>
+                <w:color w:val="00B0F0"/>
+                <w:sz w:val="24"/>
+              </w:rPr>
+              <w:t>guid:</w:t>
             </w:r>
             <w:r>
               <w:rPr>
@@ -3552,13 +3485,12 @@
             </w:r>
             <w:r>
               <w:rPr>
-                <w:rFonts w:ascii="宋体" w:hAnsi="宋体" w:cs="宋体" w:hint="eastAsia"/>
+                <w:rFonts w:hint="eastAsia" w:ascii="宋体" w:hAnsi="宋体" w:cs="宋体"/>
                 <w:color w:val="00B0F0"/>
                 <w:sz w:val="24"/>
               </w:rPr>
               <w:t>string</w:t>
             </w:r>
-            <w:proofErr w:type="gramEnd"/>
             <w:r>
               <w:rPr>
                 <w:rFonts w:ascii="宋体" w:hAnsi="宋体" w:cs="宋体"/>
@@ -3579,7 +3511,7 @@
             </w:pPr>
             <w:r>
               <w:rPr>
-                <w:rFonts w:ascii="宋体" w:hAnsi="宋体" w:cs="宋体" w:hint="eastAsia"/>
+                <w:rFonts w:hint="eastAsia" w:ascii="宋体" w:hAnsi="宋体" w:cs="宋体"/>
                 <w:color w:val="00B0F0"/>
                 <w:sz w:val="24"/>
               </w:rPr>
@@ -3624,52 +3556,7 @@
           <w:bCs/>
           <w:sz w:val="24"/>
         </w:rPr>
-        <w:t>服务端</w:t>
-      </w:r>
-      <w:r>
-        <w:rPr>
-          <w:rFonts w:hint="eastAsia"/>
-          <w:b/>
-          <w:bCs/>
-          <w:sz w:val="24"/>
-        </w:rPr>
-        <w:t xml:space="preserve"> </w:t>
-      </w:r>
-      <w:r>
-        <w:rPr>
-          <w:rFonts w:hint="eastAsia"/>
-          <w:b/>
-          <w:bCs/>
-          <w:sz w:val="24"/>
-        </w:rPr>
-        <w:t>到</w:t>
-      </w:r>
-      <w:r>
-        <w:rPr>
-          <w:rFonts w:hint="eastAsia"/>
-          <w:b/>
-          <w:bCs/>
-          <w:sz w:val="24"/>
-        </w:rPr>
-        <w:t xml:space="preserve"> </w:t>
-      </w:r>
-      <w:r>
-        <w:rPr>
-          <w:rFonts w:hint="eastAsia"/>
-          <w:b/>
-          <w:bCs/>
-          <w:sz w:val="24"/>
-        </w:rPr>
-        <w:t>客户端</w:t>
-      </w:r>
-      <w:r>
-        <w:rPr>
-          <w:rFonts w:hint="eastAsia"/>
-          <w:b/>
-          <w:bCs/>
-          <w:sz w:val="24"/>
-        </w:rPr>
-        <w:t>:</w:t>
+        <w:t>服务端 到 客户端:</w:t>
       </w:r>
     </w:p>
     <w:p/>
@@ -3689,25 +3576,56 @@
     </w:p>
     <w:tbl>
       <w:tblPr>
-        <w:tblStyle w:val="TableGrid"/>
+        <w:tblStyle w:val="7"/>
         <w:tblW w:w="3480" w:type="dxa"/>
         <w:jc w:val="center"/>
+        <w:tblInd w:w="0" w:type="dxa"/>
+        <w:tblBorders>
+          <w:top w:val="single" w:color="auto" w:sz="4" w:space="0"/>
+          <w:left w:val="single" w:color="auto" w:sz="4" w:space="0"/>
+          <w:bottom w:val="single" w:color="auto" w:sz="4" w:space="0"/>
+          <w:right w:val="single" w:color="auto" w:sz="4" w:space="0"/>
+          <w:insideH w:val="single" w:color="auto" w:sz="4" w:space="0"/>
+          <w:insideV w:val="single" w:color="auto" w:sz="4" w:space="0"/>
+        </w:tblBorders>
         <w:tblLayout w:type="fixed"/>
-        <w:tblLook w:val="04A0" w:firstRow="1" w:lastRow="0" w:firstColumn="1" w:lastColumn="0" w:noHBand="0" w:noVBand="1"/>
+        <w:tblCellMar>
+          <w:top w:w="0" w:type="dxa"/>
+          <w:left w:w="108" w:type="dxa"/>
+          <w:bottom w:w="0" w:type="dxa"/>
+          <w:right w:w="108" w:type="dxa"/>
+        </w:tblCellMar>
       </w:tblPr>
       <w:tblGrid>
         <w:gridCol w:w="1740"/>
         <w:gridCol w:w="1740"/>
       </w:tblGrid>
       <w:tr>
+        <w:tblPrEx>
+          <w:tblBorders>
+            <w:top w:val="single" w:color="auto" w:sz="4" w:space="0"/>
+            <w:left w:val="single" w:color="auto" w:sz="4" w:space="0"/>
+            <w:bottom w:val="single" w:color="auto" w:sz="4" w:space="0"/>
+            <w:right w:val="single" w:color="auto" w:sz="4" w:space="0"/>
+            <w:insideH w:val="single" w:color="auto" w:sz="4" w:space="0"/>
+            <w:insideV w:val="single" w:color="auto" w:sz="4" w:space="0"/>
+          </w:tblBorders>
+          <w:tblLayout w:type="fixed"/>
+          <w:tblCellMar>
+            <w:top w:w="0" w:type="dxa"/>
+            <w:left w:w="108" w:type="dxa"/>
+            <w:bottom w:w="0" w:type="dxa"/>
+            <w:right w:w="108" w:type="dxa"/>
+          </w:tblCellMar>
+        </w:tblPrEx>
         <w:trPr>
-          <w:trHeight w:val="329"/>
+          <w:trHeight w:val="329" w:hRule="atLeast"/>
           <w:jc w:val="center"/>
         </w:trPr>
         <w:tc>
           <w:tcPr>
             <w:tcW w:w="1740" w:type="dxa"/>
-            <w:shd w:val="clear" w:color="auto" w:fill="808080" w:themeFill="text1" w:themeFillTint="7F"/>
+            <w:shd w:val="clear" w:color="auto" w:fill="7F7F7F" w:themeFill="text1" w:themeFillTint="7F"/>
             <w:vAlign w:val="center"/>
           </w:tcPr>
           <w:p>
@@ -3723,7 +3641,7 @@
             </w:pPr>
             <w:r>
               <w:rPr>
-                <w:rFonts w:ascii="宋体" w:hAnsi="宋体" w:cs="宋体" w:hint="eastAsia"/>
+                <w:rFonts w:hint="eastAsia" w:ascii="宋体" w:hAnsi="宋体" w:cs="宋体"/>
                 <w:b/>
                 <w:bCs/>
                 <w:sz w:val="24"/>
@@ -3735,7 +3653,7 @@
         <w:tc>
           <w:tcPr>
             <w:tcW w:w="1740" w:type="dxa"/>
-            <w:shd w:val="clear" w:color="auto" w:fill="808080" w:themeFill="text1" w:themeFillTint="7F"/>
+            <w:shd w:val="clear" w:color="auto" w:fill="7F7F7F" w:themeFill="text1" w:themeFillTint="7F"/>
             <w:vAlign w:val="center"/>
           </w:tcPr>
           <w:p>
@@ -3751,7 +3669,7 @@
             </w:pPr>
             <w:r>
               <w:rPr>
-                <w:rFonts w:ascii="宋体" w:hAnsi="宋体" w:cs="宋体" w:hint="eastAsia"/>
+                <w:rFonts w:hint="eastAsia" w:ascii="宋体" w:hAnsi="宋体" w:cs="宋体"/>
                 <w:b/>
                 <w:bCs/>
                 <w:sz w:val="24"/>
@@ -3762,8 +3680,19 @@
         </w:tc>
       </w:tr>
       <w:tr>
+        <w:tblPrEx>
+          <w:tblBorders>
+            <w:top w:val="single" w:color="auto" w:sz="4" w:space="0"/>
+            <w:left w:val="single" w:color="auto" w:sz="4" w:space="0"/>
+            <w:bottom w:val="single" w:color="auto" w:sz="4" w:space="0"/>
+            <w:right w:val="single" w:color="auto" w:sz="4" w:space="0"/>
+            <w:insideH w:val="single" w:color="auto" w:sz="4" w:space="0"/>
+            <w:insideV w:val="single" w:color="auto" w:sz="4" w:space="0"/>
+          </w:tblBorders>
+          <w:tblLayout w:type="fixed"/>
+        </w:tblPrEx>
         <w:trPr>
-          <w:trHeight w:val="329"/>
+          <w:trHeight w:val="329" w:hRule="atLeast"/>
           <w:jc w:val="center"/>
         </w:trPr>
         <w:tc>
@@ -3780,21 +3709,12 @@
                 <w:sz w:val="24"/>
               </w:rPr>
             </w:pPr>
-            <w:proofErr w:type="gramStart"/>
-            <w:r>
-              <w:rPr>
-                <w:rFonts w:ascii="宋体" w:hAnsi="宋体" w:cs="宋体" w:hint="eastAsia"/>
-                <w:sz w:val="24"/>
-              </w:rPr>
-              <w:t>帧</w:t>
-            </w:r>
-            <w:proofErr w:type="gramEnd"/>
-            <w:r>
-              <w:rPr>
-                <w:rFonts w:ascii="宋体" w:hAnsi="宋体" w:cs="宋体" w:hint="eastAsia"/>
-                <w:sz w:val="24"/>
-              </w:rPr>
-              <w:t>编号</w:t>
+            <w:r>
+              <w:rPr>
+                <w:rFonts w:hint="eastAsia" w:ascii="宋体" w:hAnsi="宋体" w:cs="宋体"/>
+                <w:sz w:val="24"/>
+              </w:rPr>
+              <w:t>帧编号</w:t>
             </w:r>
           </w:p>
         </w:tc>
@@ -3814,7 +3734,7 @@
             </w:pPr>
             <w:r>
               <w:rPr>
-                <w:rFonts w:ascii="宋体" w:hAnsi="宋体" w:cs="宋体" w:hint="eastAsia"/>
+                <w:rFonts w:hint="eastAsia" w:ascii="宋体" w:hAnsi="宋体" w:cs="宋体"/>
                 <w:sz w:val="24"/>
               </w:rPr>
               <w:t>uint32</w:t>
@@ -3823,8 +3743,25 @@
         </w:tc>
       </w:tr>
       <w:tr>
+        <w:tblPrEx>
+          <w:tblBorders>
+            <w:top w:val="single" w:color="auto" w:sz="4" w:space="0"/>
+            <w:left w:val="single" w:color="auto" w:sz="4" w:space="0"/>
+            <w:bottom w:val="single" w:color="auto" w:sz="4" w:space="0"/>
+            <w:right w:val="single" w:color="auto" w:sz="4" w:space="0"/>
+            <w:insideH w:val="single" w:color="auto" w:sz="4" w:space="0"/>
+            <w:insideV w:val="single" w:color="auto" w:sz="4" w:space="0"/>
+          </w:tblBorders>
+          <w:tblLayout w:type="fixed"/>
+          <w:tblCellMar>
+            <w:top w:w="0" w:type="dxa"/>
+            <w:left w:w="108" w:type="dxa"/>
+            <w:bottom w:w="0" w:type="dxa"/>
+            <w:right w:w="108" w:type="dxa"/>
+          </w:tblCellMar>
+        </w:tblPrEx>
         <w:trPr>
-          <w:trHeight w:val="329"/>
+          <w:trHeight w:val="329" w:hRule="atLeast"/>
           <w:jc w:val="center"/>
         </w:trPr>
         <w:tc>
@@ -3843,7 +3780,7 @@
             </w:pPr>
             <w:r>
               <w:rPr>
-                <w:rFonts w:ascii="宋体" w:hAnsi="宋体" w:cs="宋体" w:hint="eastAsia"/>
+                <w:rFonts w:hint="eastAsia" w:ascii="宋体" w:hAnsi="宋体" w:cs="宋体"/>
                 <w:sz w:val="24"/>
               </w:rPr>
               <w:t>数据类型</w:t>
@@ -3866,7 +3803,7 @@
             </w:pPr>
             <w:r>
               <w:rPr>
-                <w:rFonts w:ascii="宋体" w:hAnsi="宋体" w:cs="宋体" w:hint="eastAsia"/>
+                <w:rFonts w:hint="eastAsia" w:ascii="宋体" w:hAnsi="宋体" w:cs="宋体"/>
                 <w:sz w:val="24"/>
               </w:rPr>
               <w:t>uint32</w:t>
@@ -3875,8 +3812,25 @@
         </w:tc>
       </w:tr>
       <w:tr>
+        <w:tblPrEx>
+          <w:tblBorders>
+            <w:top w:val="single" w:color="auto" w:sz="4" w:space="0"/>
+            <w:left w:val="single" w:color="auto" w:sz="4" w:space="0"/>
+            <w:bottom w:val="single" w:color="auto" w:sz="4" w:space="0"/>
+            <w:right w:val="single" w:color="auto" w:sz="4" w:space="0"/>
+            <w:insideH w:val="single" w:color="auto" w:sz="4" w:space="0"/>
+            <w:insideV w:val="single" w:color="auto" w:sz="4" w:space="0"/>
+          </w:tblBorders>
+          <w:tblLayout w:type="fixed"/>
+          <w:tblCellMar>
+            <w:top w:w="0" w:type="dxa"/>
+            <w:left w:w="108" w:type="dxa"/>
+            <w:bottom w:w="0" w:type="dxa"/>
+            <w:right w:w="108" w:type="dxa"/>
+          </w:tblCellMar>
+        </w:tblPrEx>
         <w:trPr>
-          <w:trHeight w:val="329"/>
+          <w:trHeight w:val="329" w:hRule="atLeast"/>
           <w:jc w:val="center"/>
         </w:trPr>
         <w:tc>
@@ -3895,7 +3849,7 @@
             </w:pPr>
             <w:r>
               <w:rPr>
-                <w:rFonts w:ascii="宋体" w:hAnsi="宋体" w:cs="宋体" w:hint="eastAsia"/>
+                <w:rFonts w:hint="eastAsia" w:ascii="宋体" w:hAnsi="宋体" w:cs="宋体"/>
                 <w:sz w:val="24"/>
               </w:rPr>
               <w:t>包体长度</w:t>
@@ -3918,7 +3872,7 @@
             </w:pPr>
             <w:r>
               <w:rPr>
-                <w:rFonts w:ascii="宋体" w:hAnsi="宋体" w:cs="宋体" w:hint="eastAsia"/>
+                <w:rFonts w:hint="eastAsia" w:ascii="宋体" w:hAnsi="宋体" w:cs="宋体"/>
                 <w:sz w:val="24"/>
               </w:rPr>
               <w:t>uint32</w:t>
@@ -3927,8 +3881,25 @@
         </w:tc>
       </w:tr>
       <w:tr>
+        <w:tblPrEx>
+          <w:tblBorders>
+            <w:top w:val="single" w:color="auto" w:sz="4" w:space="0"/>
+            <w:left w:val="single" w:color="auto" w:sz="4" w:space="0"/>
+            <w:bottom w:val="single" w:color="auto" w:sz="4" w:space="0"/>
+            <w:right w:val="single" w:color="auto" w:sz="4" w:space="0"/>
+            <w:insideH w:val="single" w:color="auto" w:sz="4" w:space="0"/>
+            <w:insideV w:val="single" w:color="auto" w:sz="4" w:space="0"/>
+          </w:tblBorders>
+          <w:tblLayout w:type="fixed"/>
+          <w:tblCellMar>
+            <w:top w:w="0" w:type="dxa"/>
+            <w:left w:w="108" w:type="dxa"/>
+            <w:bottom w:w="0" w:type="dxa"/>
+            <w:right w:w="108" w:type="dxa"/>
+          </w:tblCellMar>
+        </w:tblPrEx>
         <w:trPr>
-          <w:trHeight w:val="329"/>
+          <w:trHeight w:val="329" w:hRule="atLeast"/>
           <w:jc w:val="center"/>
         </w:trPr>
         <w:tc>
@@ -3948,7 +3919,7 @@
             </w:pPr>
             <w:r>
               <w:rPr>
-                <w:rFonts w:ascii="宋体" w:hAnsi="宋体" w:cs="宋体" w:hint="eastAsia"/>
+                <w:rFonts w:hint="eastAsia" w:ascii="宋体" w:hAnsi="宋体" w:cs="宋体"/>
                 <w:sz w:val="24"/>
               </w:rPr>
               <w:t>数据（包体）</w:t>
@@ -4003,14 +3974,7 @@
           <w:rFonts w:hint="eastAsia"/>
           <w:sz w:val="24"/>
         </w:rPr>
-        <w:t>H264/</w:t>
-      </w:r>
-      <w:r>
-        <w:rPr>
-          <w:rFonts w:hint="eastAsia"/>
-          <w:sz w:val="24"/>
-        </w:rPr>
-        <w:t>骨骼点</w:t>
+        <w:t>H264/骨骼点</w:t>
       </w:r>
     </w:p>
     <w:p>
@@ -4023,58 +3987,20 @@
     <w:sectPr>
       <w:pgSz w:w="11906" w:h="16838"/>
       <w:pgMar w:top="1440" w:right="1800" w:bottom="1440" w:left="1800" w:header="851" w:footer="992" w:gutter="0"/>
-      <w:cols w:space="425"/>
-      <w:docGrid w:type="lines" w:linePitch="312"/>
+      <w:cols w:space="425" w:num="1"/>
+      <w:docGrid w:type="lines" w:linePitch="312" w:charSpace="0"/>
     </w:sectPr>
   </w:body>
 </w:document>
 </file>
 
-<file path=word/endnotes.xml><?xml version="1.0" encoding="utf-8"?>
-<w:endnotes xmlns:wpc="http://schemas.microsoft.com/office/word/2010/wordprocessingCanvas" xmlns:cx="http://schemas.microsoft.com/office/drawing/2014/chartex" xmlns:cx1="http://schemas.microsoft.com/office/drawing/2015/9/8/chartex" xmlns:cx2="http://schemas.microsoft.com/office/drawing/2015/10/21/chartex" xmlns:mc="http://schemas.openxmlformats.org/markup-compatibility/2006" xmlns:o="urn:schemas-microsoft-com:office:office" xmlns:r="http://schemas.openxmlformats.org/officeDocument/2006/relationships" xmlns:m="http://schemas.openxmlformats.org/officeDocument/2006/math" xmlns:v="urn:schemas-microsoft-com:vml" xmlns:wp14="http://schemas.microsoft.com/office/word/2010/wordprocessingDrawing" xmlns:wp="http://schemas.openxmlformats.org/drawingml/2006/wordprocessingDrawing" xmlns:w10="urn:schemas-microsoft-com:office:word" xmlns:w="http://schemas.openxmlformats.org/wordprocessingml/2006/main" xmlns:w14="http://schemas.microsoft.com/office/word/2010/wordml" xmlns:w15="http://schemas.microsoft.com/office/word/2012/wordml" xmlns:w16se="http://schemas.microsoft.com/office/word/2015/wordml/symex" xmlns:wpg="http://schemas.microsoft.com/office/word/2010/wordprocessingGroup" xmlns:wpi="http://schemas.microsoft.com/office/word/2010/wordprocessingInk" xmlns:wne="http://schemas.microsoft.com/office/word/2006/wordml" xmlns:wps="http://schemas.microsoft.com/office/word/2010/wordprocessingShape" mc:Ignorable="w14 w15 w16se wp14">
-  <w:endnote w:type="separator" w:id="-1">
-    <w:p>
-      <w:r>
-        <w:separator/>
-      </w:r>
-    </w:p>
-  </w:endnote>
-  <w:endnote w:type="continuationSeparator" w:id="0">
-    <w:p>
-      <w:r>
-        <w:continuationSeparator/>
-      </w:r>
-    </w:p>
-  </w:endnote>
-</w:endnotes>
-</file>
-
-<file path=word/footnotes.xml><?xml version="1.0" encoding="utf-8"?>
-<w:footnotes xmlns:wpc="http://schemas.microsoft.com/office/word/2010/wordprocessingCanvas" xmlns:cx="http://schemas.microsoft.com/office/drawing/2014/chartex" xmlns:cx1="http://schemas.microsoft.com/office/drawing/2015/9/8/chartex" xmlns:cx2="http://schemas.microsoft.com/office/drawing/2015/10/21/chartex" xmlns:mc="http://schemas.openxmlformats.org/markup-compatibility/2006" xmlns:o="urn:schemas-microsoft-com:office:office" xmlns:r="http://schemas.openxmlformats.org/officeDocument/2006/relationships" xmlns:m="http://schemas.openxmlformats.org/officeDocument/2006/math" xmlns:v="urn:schemas-microsoft-com:vml" xmlns:wp14="http://schemas.microsoft.com/office/word/2010/wordprocessingDrawing" xmlns:wp="http://schemas.openxmlformats.org/drawingml/2006/wordprocessingDrawing" xmlns:w10="urn:schemas-microsoft-com:office:word" xmlns:w="http://schemas.openxmlformats.org/wordprocessingml/2006/main" xmlns:w14="http://schemas.microsoft.com/office/word/2010/wordml" xmlns:w15="http://schemas.microsoft.com/office/word/2012/wordml" xmlns:w16se="http://schemas.microsoft.com/office/word/2015/wordml/symex" xmlns:wpg="http://schemas.microsoft.com/office/word/2010/wordprocessingGroup" xmlns:wpi="http://schemas.microsoft.com/office/word/2010/wordprocessingInk" xmlns:wne="http://schemas.microsoft.com/office/word/2006/wordml" xmlns:wps="http://schemas.microsoft.com/office/word/2010/wordprocessingShape" mc:Ignorable="w14 w15 w16se wp14">
-  <w:footnote w:type="separator" w:id="-1">
-    <w:p>
-      <w:r>
-        <w:separator/>
-      </w:r>
-    </w:p>
-  </w:footnote>
-  <w:footnote w:type="continuationSeparator" w:id="0">
-    <w:p>
-      <w:r>
-        <w:continuationSeparator/>
-      </w:r>
-    </w:p>
-  </w:footnote>
-</w:footnotes>
-</file>
-
 <file path=word/numbering.xml><?xml version="1.0" encoding="utf-8"?>
-<w:numbering xmlns:wpc="http://schemas.microsoft.com/office/word/2010/wordprocessingCanvas" xmlns:cx="http://schemas.microsoft.com/office/drawing/2014/chartex" xmlns:cx1="http://schemas.microsoft.com/office/drawing/2015/9/8/chartex" xmlns:cx2="http://schemas.microsoft.com/office/drawing/2015/10/21/chartex" xmlns:mc="http://schemas.openxmlformats.org/markup-compatibility/2006" xmlns:o="urn:schemas-microsoft-com:office:office" xmlns:r="http://schemas.openxmlformats.org/officeDocument/2006/relationships" xmlns:m="http://schemas.openxmlformats.org/officeDocument/2006/math" xmlns:v="urn:schemas-microsoft-com:vml" xmlns:wp14="http://schemas.microsoft.com/office/word/2010/wordprocessingDrawing" xmlns:wp="http://schemas.openxmlformats.org/drawingml/2006/wordprocessingDrawing" xmlns:w10="urn:schemas-microsoft-com:office:word" xmlns:w="http://schemas.openxmlformats.org/wordprocessingml/2006/main" xmlns:w14="http://schemas.microsoft.com/office/word/2010/wordml" xmlns:w15="http://schemas.microsoft.com/office/word/2012/wordml" xmlns:w16se="http://schemas.microsoft.com/office/word/2015/wordml/symex" xmlns:wpg="http://schemas.microsoft.com/office/word/2010/wordprocessingGroup" xmlns:wpi="http://schemas.microsoft.com/office/word/2010/wordprocessingInk" xmlns:wne="http://schemas.microsoft.com/office/word/2006/wordml" xmlns:wps="http://schemas.microsoft.com/office/word/2010/wordprocessingShape" mc:Ignorable="w14 w15 w16se wp14">
-  <w:abstractNum w:abstractNumId="0" w15:restartNumberingAfterBreak="0">
+<w:numbering xmlns:wpc="http://schemas.microsoft.com/office/word/2010/wordprocessingCanvas" xmlns:mc="http://schemas.openxmlformats.org/markup-compatibility/2006" xmlns:o="urn:schemas-microsoft-com:office:office" xmlns:r="http://schemas.openxmlformats.org/officeDocument/2006/relationships" xmlns:m="http://schemas.openxmlformats.org/officeDocument/2006/math" xmlns:v="urn:schemas-microsoft-com:vml" xmlns:wp14="http://schemas.microsoft.com/office/word/2010/wordprocessingDrawing" xmlns:wp="http://schemas.openxmlformats.org/drawingml/2006/wordprocessingDrawing" xmlns:w10="urn:schemas-microsoft-com:office:word" xmlns:w="http://schemas.openxmlformats.org/wordprocessingml/2006/main" xmlns:w14="http://schemas.microsoft.com/office/word/2010/wordml" xmlns:wpg="http://schemas.microsoft.com/office/word/2010/wordprocessingGroup" xmlns:wpi="http://schemas.microsoft.com/office/word/2010/wordprocessingInk" xmlns:wne="http://schemas.microsoft.com/office/word/2006/wordml" xmlns:wps="http://schemas.microsoft.com/office/word/2010/wordprocessingShape" mc:Ignorable="w14 wp14">
+  <w:abstractNum w:abstractNumId="0">
     <w:nsid w:val="375F6963"/>
-    <w:multiLevelType w:val="hybridMultilevel"/>
-    <w:tmpl w:val="A852C746"/>
-    <w:lvl w:ilvl="0" w:tplc="0409000F">
+    <w:multiLevelType w:val="multilevel"/>
+    <w:tmpl w:val="375F6963"/>
+    <w:lvl w:ilvl="0" w:tentative="0">
       <w:start w:val="1"/>
       <w:numFmt w:val="decimal"/>
       <w:lvlText w:val="%1."/>
@@ -4083,7 +4009,7 @@
         <w:ind w:left="420" w:hanging="420"/>
       </w:pPr>
     </w:lvl>
-    <w:lvl w:ilvl="1" w:tplc="04090019" w:tentative="1">
+    <w:lvl w:ilvl="1" w:tentative="0">
       <w:start w:val="1"/>
       <w:numFmt w:val="lowerLetter"/>
       <w:lvlText w:val="%2)"/>
@@ -4092,7 +4018,7 @@
         <w:ind w:left="840" w:hanging="420"/>
       </w:pPr>
     </w:lvl>
-    <w:lvl w:ilvl="2" w:tplc="0409001B" w:tentative="1">
+    <w:lvl w:ilvl="2" w:tentative="0">
       <w:start w:val="1"/>
       <w:numFmt w:val="lowerRoman"/>
       <w:lvlText w:val="%3."/>
@@ -4101,7 +4027,7 @@
         <w:ind w:left="1260" w:hanging="420"/>
       </w:pPr>
     </w:lvl>
-    <w:lvl w:ilvl="3" w:tplc="0409000F" w:tentative="1">
+    <w:lvl w:ilvl="3" w:tentative="0">
       <w:start w:val="1"/>
       <w:numFmt w:val="decimal"/>
       <w:lvlText w:val="%4."/>
@@ -4110,7 +4036,7 @@
         <w:ind w:left="1680" w:hanging="420"/>
       </w:pPr>
     </w:lvl>
-    <w:lvl w:ilvl="4" w:tplc="04090019" w:tentative="1">
+    <w:lvl w:ilvl="4" w:tentative="0">
       <w:start w:val="1"/>
       <w:numFmt w:val="lowerLetter"/>
       <w:lvlText w:val="%5)"/>
@@ -4119,7 +4045,7 @@
         <w:ind w:left="2100" w:hanging="420"/>
       </w:pPr>
     </w:lvl>
-    <w:lvl w:ilvl="5" w:tplc="0409001B" w:tentative="1">
+    <w:lvl w:ilvl="5" w:tentative="0">
       <w:start w:val="1"/>
       <w:numFmt w:val="lowerRoman"/>
       <w:lvlText w:val="%6."/>
@@ -4128,7 +4054,7 @@
         <w:ind w:left="2520" w:hanging="420"/>
       </w:pPr>
     </w:lvl>
-    <w:lvl w:ilvl="6" w:tplc="0409000F" w:tentative="1">
+    <w:lvl w:ilvl="6" w:tentative="0">
       <w:start w:val="1"/>
       <w:numFmt w:val="decimal"/>
       <w:lvlText w:val="%7."/>
@@ -4137,7 +4063,7 @@
         <w:ind w:left="2940" w:hanging="420"/>
       </w:pPr>
     </w:lvl>
-    <w:lvl w:ilvl="7" w:tplc="04090019" w:tentative="1">
+    <w:lvl w:ilvl="7" w:tentative="0">
       <w:start w:val="1"/>
       <w:numFmt w:val="lowerLetter"/>
       <w:lvlText w:val="%8)"/>
@@ -4146,93 +4072,7 @@
         <w:ind w:left="3360" w:hanging="420"/>
       </w:pPr>
     </w:lvl>
-    <w:lvl w:ilvl="8" w:tplc="0409001B" w:tentative="1">
-      <w:start w:val="1"/>
-      <w:numFmt w:val="lowerRoman"/>
-      <w:lvlText w:val="%9."/>
-      <w:lvlJc w:val="right"/>
-      <w:pPr>
-        <w:ind w:left="3780" w:hanging="420"/>
-      </w:pPr>
-    </w:lvl>
-  </w:abstractNum>
-  <w:abstractNum w:abstractNumId="1" w15:restartNumberingAfterBreak="0">
-    <w:nsid w:val="48F80AF0"/>
-    <w:multiLevelType w:val="hybridMultilevel"/>
-    <w:tmpl w:val="B5A04E22"/>
-    <w:lvl w:ilvl="0" w:tplc="0409000F">
-      <w:start w:val="1"/>
-      <w:numFmt w:val="decimal"/>
-      <w:lvlText w:val="%1."/>
-      <w:lvlJc w:val="left"/>
-      <w:pPr>
-        <w:ind w:left="420" w:hanging="420"/>
-      </w:pPr>
-    </w:lvl>
-    <w:lvl w:ilvl="1" w:tplc="04090019" w:tentative="1">
-      <w:start w:val="1"/>
-      <w:numFmt w:val="lowerLetter"/>
-      <w:lvlText w:val="%2)"/>
-      <w:lvlJc w:val="left"/>
-      <w:pPr>
-        <w:ind w:left="840" w:hanging="420"/>
-      </w:pPr>
-    </w:lvl>
-    <w:lvl w:ilvl="2" w:tplc="0409001B" w:tentative="1">
-      <w:start w:val="1"/>
-      <w:numFmt w:val="lowerRoman"/>
-      <w:lvlText w:val="%3."/>
-      <w:lvlJc w:val="right"/>
-      <w:pPr>
-        <w:ind w:left="1260" w:hanging="420"/>
-      </w:pPr>
-    </w:lvl>
-    <w:lvl w:ilvl="3" w:tplc="0409000F" w:tentative="1">
-      <w:start w:val="1"/>
-      <w:numFmt w:val="decimal"/>
-      <w:lvlText w:val="%4."/>
-      <w:lvlJc w:val="left"/>
-      <w:pPr>
-        <w:ind w:left="1680" w:hanging="420"/>
-      </w:pPr>
-    </w:lvl>
-    <w:lvl w:ilvl="4" w:tplc="04090019" w:tentative="1">
-      <w:start w:val="1"/>
-      <w:numFmt w:val="lowerLetter"/>
-      <w:lvlText w:val="%5)"/>
-      <w:lvlJc w:val="left"/>
-      <w:pPr>
-        <w:ind w:left="2100" w:hanging="420"/>
-      </w:pPr>
-    </w:lvl>
-    <w:lvl w:ilvl="5" w:tplc="0409001B" w:tentative="1">
-      <w:start w:val="1"/>
-      <w:numFmt w:val="lowerRoman"/>
-      <w:lvlText w:val="%6."/>
-      <w:lvlJc w:val="right"/>
-      <w:pPr>
-        <w:ind w:left="2520" w:hanging="420"/>
-      </w:pPr>
-    </w:lvl>
-    <w:lvl w:ilvl="6" w:tplc="0409000F" w:tentative="1">
-      <w:start w:val="1"/>
-      <w:numFmt w:val="decimal"/>
-      <w:lvlText w:val="%7."/>
-      <w:lvlJc w:val="left"/>
-      <w:pPr>
-        <w:ind w:left="2940" w:hanging="420"/>
-      </w:pPr>
-    </w:lvl>
-    <w:lvl w:ilvl="7" w:tplc="04090019" w:tentative="1">
-      <w:start w:val="1"/>
-      <w:numFmt w:val="lowerLetter"/>
-      <w:lvlText w:val="%8)"/>
-      <w:lvlJc w:val="left"/>
-      <w:pPr>
-        <w:ind w:left="3360" w:hanging="420"/>
-      </w:pPr>
-    </w:lvl>
-    <w:lvl w:ilvl="8" w:tplc="0409001B" w:tentative="1">
+    <w:lvl w:ilvl="8" w:tentative="0">
       <w:start w:val="1"/>
       <w:numFmt w:val="lowerRoman"/>
       <w:lvlText w:val="%9."/>
@@ -4243,330 +4083,292 @@
     </w:lvl>
   </w:abstractNum>
   <w:num w:numId="1">
-    <w:abstractNumId w:val="1"/>
-  </w:num>
-  <w:num w:numId="2">
     <w:abstractNumId w:val="0"/>
   </w:num>
 </w:numbering>
 </file>
 
 <file path=word/styles.xml><?xml version="1.0" encoding="utf-8"?>
-<w:styles xmlns:mc="http://schemas.openxmlformats.org/markup-compatibility/2006" xmlns:r="http://schemas.openxmlformats.org/officeDocument/2006/relationships" xmlns:w="http://schemas.openxmlformats.org/wordprocessingml/2006/main" xmlns:w14="http://schemas.microsoft.com/office/word/2010/wordml" xmlns:w15="http://schemas.microsoft.com/office/word/2012/wordml" xmlns:w16se="http://schemas.microsoft.com/office/word/2015/wordml/symex" mc:Ignorable="w14 w15 w16se">
+<w:styles xmlns:mc="http://schemas.openxmlformats.org/markup-compatibility/2006" xmlns:o="urn:schemas-microsoft-com:office:office" xmlns:r="http://schemas.openxmlformats.org/officeDocument/2006/relationships" xmlns:m="http://schemas.openxmlformats.org/officeDocument/2006/math" xmlns:v="urn:schemas-microsoft-com:vml" xmlns:w="http://schemas.openxmlformats.org/wordprocessingml/2006/main" xmlns:w14="http://schemas.microsoft.com/office/word/2010/wordml" xmlns:w10="urn:schemas-microsoft-com:office:word" xmlns:sl="http://schemas.openxmlformats.org/schemaLibrary/2006/main" mc:Ignorable="w14">
   <w:docDefaults>
     <w:rPrDefault>
       <w:rPr>
-        <w:rFonts w:asciiTheme="minorHAnsi" w:eastAsiaTheme="minorEastAsia" w:hAnsiTheme="minorHAnsi" w:cstheme="minorBidi"/>
-        <w:lang w:val="en-US" w:eastAsia="zh-CN" w:bidi="ar-SA"/>
+        <w:rFonts w:asciiTheme="minorHAnsi" w:hAnsiTheme="minorHAnsi" w:eastAsiaTheme="minorEastAsia" w:cstheme="minorBidi"/>
       </w:rPr>
     </w:rPrDefault>
-    <w:pPrDefault/>
   </w:docDefaults>
-  <w:latentStyles w:defLockedState="0" w:defUIPriority="0" w:defSemiHidden="0" w:defUnhideWhenUsed="0" w:defQFormat="0" w:count="373">
-    <w:lsdException w:name="Normal" w:qFormat="1"/>
-    <w:lsdException w:name="heading 1" w:qFormat="1"/>
-    <w:lsdException w:name="heading 2" w:semiHidden="1" w:unhideWhenUsed="1" w:qFormat="1"/>
-    <w:lsdException w:name="heading 3" w:semiHidden="1" w:unhideWhenUsed="1" w:qFormat="1"/>
-    <w:lsdException w:name="heading 4" w:semiHidden="1" w:unhideWhenUsed="1" w:qFormat="1"/>
-    <w:lsdException w:name="heading 5" w:semiHidden="1" w:unhideWhenUsed="1" w:qFormat="1"/>
-    <w:lsdException w:name="heading 6" w:semiHidden="1" w:unhideWhenUsed="1" w:qFormat="1"/>
-    <w:lsdException w:name="heading 7" w:semiHidden="1" w:unhideWhenUsed="1" w:qFormat="1"/>
-    <w:lsdException w:name="heading 8" w:semiHidden="1" w:unhideWhenUsed="1" w:qFormat="1"/>
-    <w:lsdException w:name="heading 9" w:semiHidden="1" w:unhideWhenUsed="1" w:qFormat="1"/>
-    <w:lsdException w:name="caption" w:semiHidden="1" w:unhideWhenUsed="1" w:qFormat="1"/>
-    <w:lsdException w:name="Title" w:qFormat="1"/>
-    <w:lsdException w:name="Default Paragraph Font" w:semiHidden="1" w:qFormat="1"/>
-    <w:lsdException w:name="Subtitle" w:qFormat="1"/>
-    <w:lsdException w:name="Strong" w:qFormat="1"/>
-    <w:lsdException w:name="Emphasis" w:qFormat="1"/>
-    <w:lsdException w:name="HTML Top of Form" w:semiHidden="1" w:uiPriority="99" w:unhideWhenUsed="1"/>
-    <w:lsdException w:name="HTML Bottom of Form" w:semiHidden="1" w:uiPriority="99" w:unhideWhenUsed="1"/>
-    <w:lsdException w:name="Normal Table" w:semiHidden="1" w:unhideWhenUsed="1" w:qFormat="1"/>
-    <w:lsdException w:name="No List" w:semiHidden="1" w:uiPriority="99" w:unhideWhenUsed="1"/>
-    <w:lsdException w:name="Outline List 1" w:semiHidden="1" w:uiPriority="99" w:unhideWhenUsed="1"/>
-    <w:lsdException w:name="Outline List 2" w:semiHidden="1" w:uiPriority="99" w:unhideWhenUsed="1"/>
-    <w:lsdException w:name="Outline List 3" w:semiHidden="1" w:uiPriority="99" w:unhideWhenUsed="1"/>
-    <w:lsdException w:name="Table Simple 1" w:semiHidden="1" w:unhideWhenUsed="1"/>
-    <w:lsdException w:name="Table Simple 2" w:semiHidden="1" w:unhideWhenUsed="1"/>
-    <w:lsdException w:name="Table Simple 3" w:semiHidden="1" w:unhideWhenUsed="1"/>
-    <w:lsdException w:name="Table Classic 1" w:semiHidden="1" w:unhideWhenUsed="1"/>
-    <w:lsdException w:name="Table Classic 2" w:semiHidden="1" w:unhideWhenUsed="1"/>
-    <w:lsdException w:name="Table Classic 3" w:semiHidden="1" w:unhideWhenUsed="1"/>
-    <w:lsdException w:name="Table Classic 4" w:semiHidden="1" w:unhideWhenUsed="1"/>
-    <w:lsdException w:name="Table Colorful 1" w:semiHidden="1" w:unhideWhenUsed="1"/>
-    <w:lsdException w:name="Table Colorful 2" w:semiHidden="1" w:unhideWhenUsed="1"/>
-    <w:lsdException w:name="Table Colorful 3" w:semiHidden="1" w:unhideWhenUsed="1"/>
-    <w:lsdException w:name="Table Columns 1" w:semiHidden="1" w:unhideWhenUsed="1"/>
-    <w:lsdException w:name="Table Columns 2" w:semiHidden="1" w:unhideWhenUsed="1"/>
-    <w:lsdException w:name="Table Columns 3" w:semiHidden="1" w:unhideWhenUsed="1"/>
-    <w:lsdException w:name="Table Columns 4" w:semiHidden="1" w:unhideWhenUsed="1"/>
-    <w:lsdException w:name="Table Columns 5" w:semiHidden="1" w:unhideWhenUsed="1"/>
-    <w:lsdException w:name="Table Grid 1" w:semiHidden="1" w:unhideWhenUsed="1"/>
-    <w:lsdException w:name="Table Grid 2" w:semiHidden="1" w:unhideWhenUsed="1"/>
-    <w:lsdException w:name="Table Grid 3" w:semiHidden="1" w:unhideWhenUsed="1"/>
-    <w:lsdException w:name="Table Grid 4" w:semiHidden="1" w:unhideWhenUsed="1"/>
-    <w:lsdException w:name="Table Grid 5" w:semiHidden="1" w:unhideWhenUsed="1"/>
-    <w:lsdException w:name="Table Grid 6" w:semiHidden="1" w:unhideWhenUsed="1"/>
-    <w:lsdException w:name="Table Grid 7" w:semiHidden="1" w:unhideWhenUsed="1"/>
-    <w:lsdException w:name="Table Grid 8" w:semiHidden="1" w:unhideWhenUsed="1"/>
-    <w:lsdException w:name="Table List 1" w:semiHidden="1" w:unhideWhenUsed="1"/>
-    <w:lsdException w:name="Table List 2" w:semiHidden="1" w:unhideWhenUsed="1"/>
-    <w:lsdException w:name="Table List 3" w:semiHidden="1" w:unhideWhenUsed="1"/>
-    <w:lsdException w:name="Table List 4" w:semiHidden="1" w:unhideWhenUsed="1"/>
-    <w:lsdException w:name="Table List 5" w:semiHidden="1" w:unhideWhenUsed="1"/>
-    <w:lsdException w:name="Table List 6" w:semiHidden="1" w:unhideWhenUsed="1"/>
-    <w:lsdException w:name="Table List 7" w:semiHidden="1" w:unhideWhenUsed="1"/>
-    <w:lsdException w:name="Table List 8" w:semiHidden="1" w:unhideWhenUsed="1"/>
-    <w:lsdException w:name="Table 3D effects 1" w:semiHidden="1" w:unhideWhenUsed="1"/>
-    <w:lsdException w:name="Table 3D effects 2" w:semiHidden="1" w:unhideWhenUsed="1"/>
-    <w:lsdException w:name="Table 3D effects 3" w:semiHidden="1" w:unhideWhenUsed="1"/>
-    <w:lsdException w:name="Table Contemporary" w:semiHidden="1" w:unhideWhenUsed="1"/>
-    <w:lsdException w:name="Table Elegant" w:semiHidden="1" w:unhideWhenUsed="1"/>
-    <w:lsdException w:name="Table Professional" w:semiHidden="1" w:unhideWhenUsed="1"/>
-    <w:lsdException w:name="Table Subtle 1" w:semiHidden="1" w:unhideWhenUsed="1"/>
-    <w:lsdException w:name="Table Subtle 2" w:semiHidden="1" w:unhideWhenUsed="1"/>
-    <w:lsdException w:name="Table Web 1" w:semiHidden="1" w:unhideWhenUsed="1"/>
-    <w:lsdException w:name="Table Web 2" w:semiHidden="1" w:unhideWhenUsed="1"/>
-    <w:lsdException w:name="Table Web 3" w:semiHidden="1" w:unhideWhenUsed="1"/>
-    <w:lsdException w:name="Table Grid" w:qFormat="1"/>
-    <w:lsdException w:name="Table Theme" w:semiHidden="1" w:unhideWhenUsed="1"/>
-    <w:lsdException w:name="Placeholder Text" w:semiHidden="1" w:uiPriority="99"/>
-    <w:lsdException w:name="No Spacing" w:uiPriority="99"/>
-    <w:lsdException w:name="Light Shading" w:uiPriority="60"/>
-    <w:lsdException w:name="Light List" w:uiPriority="61"/>
-    <w:lsdException w:name="Light Grid" w:uiPriority="62"/>
-    <w:lsdException w:name="Medium Shading 1" w:uiPriority="63"/>
-    <w:lsdException w:name="Medium Shading 2" w:uiPriority="64"/>
-    <w:lsdException w:name="Medium List 1" w:uiPriority="65"/>
-    <w:lsdException w:name="Medium List 2" w:uiPriority="66"/>
-    <w:lsdException w:name="Medium Grid 1" w:uiPriority="67"/>
-    <w:lsdException w:name="Medium Grid 2" w:uiPriority="68"/>
-    <w:lsdException w:name="Medium Grid 3" w:uiPriority="69"/>
-    <w:lsdException w:name="Dark List" w:uiPriority="70"/>
-    <w:lsdException w:name="Colorful Shading" w:uiPriority="71"/>
-    <w:lsdException w:name="Colorful List" w:uiPriority="72"/>
-    <w:lsdException w:name="Colorful Grid" w:uiPriority="73"/>
-    <w:lsdException w:name="Light Shading Accent 1" w:uiPriority="60"/>
-    <w:lsdException w:name="Light List Accent 1" w:uiPriority="61"/>
-    <w:lsdException w:name="Light Grid Accent 1" w:uiPriority="62"/>
-    <w:lsdException w:name="Medium Shading 1 Accent 1" w:uiPriority="63"/>
-    <w:lsdException w:name="Medium Shading 2 Accent 1" w:uiPriority="64"/>
-    <w:lsdException w:name="Medium List 1 Accent 1" w:uiPriority="65"/>
-    <w:lsdException w:name="Revision" w:semiHidden="1" w:uiPriority="99"/>
-    <w:lsdException w:name="List Paragraph" w:uiPriority="99"/>
-    <w:lsdException w:name="Quote" w:uiPriority="99"/>
-    <w:lsdException w:name="Intense Quote" w:uiPriority="99"/>
-    <w:lsdException w:name="Medium List 2 Accent 1" w:uiPriority="66"/>
-    <w:lsdException w:name="Medium Grid 1 Accent 1" w:uiPriority="67"/>
-    <w:lsdException w:name="Medium Grid 2 Accent 1" w:uiPriority="68"/>
-    <w:lsdException w:name="Medium Grid 3 Accent 1" w:uiPriority="69"/>
-    <w:lsdException w:name="Dark List Accent 1" w:uiPriority="70"/>
-    <w:lsdException w:name="Colorful Shading Accent 1" w:uiPriority="71"/>
-    <w:lsdException w:name="Colorful List Accent 1" w:uiPriority="72"/>
-    <w:lsdException w:name="Colorful Grid Accent 1" w:uiPriority="73"/>
-    <w:lsdException w:name="Light Shading Accent 2" w:uiPriority="60"/>
-    <w:lsdException w:name="Light List Accent 2" w:uiPriority="61"/>
-    <w:lsdException w:name="Light Grid Accent 2" w:uiPriority="62"/>
-    <w:lsdException w:name="Medium Shading 1 Accent 2" w:uiPriority="63"/>
-    <w:lsdException w:name="Medium Shading 2 Accent 2" w:uiPriority="64"/>
-    <w:lsdException w:name="Medium List 1 Accent 2" w:uiPriority="65"/>
-    <w:lsdException w:name="Medium List 2 Accent 2" w:uiPriority="66"/>
-    <w:lsdException w:name="Medium Grid 1 Accent 2" w:uiPriority="67"/>
-    <w:lsdException w:name="Medium Grid 2 Accent 2" w:uiPriority="68"/>
-    <w:lsdException w:name="Medium Grid 3 Accent 2" w:uiPriority="69"/>
-    <w:lsdException w:name="Dark List Accent 2" w:uiPriority="70"/>
-    <w:lsdException w:name="Colorful Shading Accent 2" w:uiPriority="71"/>
-    <w:lsdException w:name="Colorful List Accent 2" w:uiPriority="72"/>
-    <w:lsdException w:name="Colorful Grid Accent 2" w:uiPriority="73"/>
-    <w:lsdException w:name="Light Shading Accent 3" w:uiPriority="60"/>
-    <w:lsdException w:name="Light List Accent 3" w:uiPriority="61"/>
-    <w:lsdException w:name="Light Grid Accent 3" w:uiPriority="62"/>
-    <w:lsdException w:name="Medium Shading 1 Accent 3" w:uiPriority="63"/>
-    <w:lsdException w:name="Medium Shading 2 Accent 3" w:uiPriority="64"/>
-    <w:lsdException w:name="Medium List 1 Accent 3" w:uiPriority="65"/>
-    <w:lsdException w:name="Medium List 2 Accent 3" w:uiPriority="66"/>
-    <w:lsdException w:name="Medium Grid 1 Accent 3" w:uiPriority="67"/>
-    <w:lsdException w:name="Medium Grid 2 Accent 3" w:uiPriority="68"/>
-    <w:lsdException w:name="Medium Grid 3 Accent 3" w:uiPriority="69"/>
-    <w:lsdException w:name="Dark List Accent 3" w:uiPriority="70"/>
-    <w:lsdException w:name="Colorful Shading Accent 3" w:uiPriority="71"/>
-    <w:lsdException w:name="Colorful List Accent 3" w:uiPriority="72"/>
-    <w:lsdException w:name="Colorful Grid Accent 3" w:uiPriority="73"/>
-    <w:lsdException w:name="Light Shading Accent 4" w:uiPriority="60"/>
-    <w:lsdException w:name="Light List Accent 4" w:uiPriority="61"/>
-    <w:lsdException w:name="Light Grid Accent 4" w:uiPriority="62"/>
-    <w:lsdException w:name="Medium Shading 1 Accent 4" w:uiPriority="63"/>
-    <w:lsdException w:name="Medium Shading 2 Accent 4" w:uiPriority="64"/>
-    <w:lsdException w:name="Medium List 1 Accent 4" w:uiPriority="65"/>
-    <w:lsdException w:name="Medium List 2 Accent 4" w:uiPriority="66"/>
-    <w:lsdException w:name="Medium Grid 1 Accent 4" w:uiPriority="67"/>
-    <w:lsdException w:name="Medium Grid 2 Accent 4" w:uiPriority="68"/>
-    <w:lsdException w:name="Medium Grid 3 Accent 4" w:uiPriority="69"/>
-    <w:lsdException w:name="Dark List Accent 4" w:uiPriority="70"/>
-    <w:lsdException w:name="Colorful Shading Accent 4" w:uiPriority="71"/>
-    <w:lsdException w:name="Colorful List Accent 4" w:uiPriority="72"/>
-    <w:lsdException w:name="Colorful Grid Accent 4" w:uiPriority="73"/>
-    <w:lsdException w:name="Light Shading Accent 5" w:uiPriority="60"/>
-    <w:lsdException w:name="Light List Accent 5" w:uiPriority="61"/>
-    <w:lsdException w:name="Light Grid Accent 5" w:uiPriority="62"/>
-    <w:lsdException w:name="Medium Shading 1 Accent 5" w:uiPriority="63"/>
-    <w:lsdException w:name="Medium Shading 2 Accent 5" w:uiPriority="64"/>
-    <w:lsdException w:name="Medium List 1 Accent 5" w:uiPriority="65"/>
-    <w:lsdException w:name="Medium List 2 Accent 5" w:uiPriority="66"/>
-    <w:lsdException w:name="Medium Grid 1 Accent 5" w:uiPriority="67"/>
-    <w:lsdException w:name="Medium Grid 2 Accent 5" w:uiPriority="68"/>
-    <w:lsdException w:name="Medium Grid 3 Accent 5" w:uiPriority="69"/>
-    <w:lsdException w:name="Dark List Accent 5" w:uiPriority="70"/>
-    <w:lsdException w:name="Colorful Shading Accent 5" w:uiPriority="71"/>
-    <w:lsdException w:name="Colorful List Accent 5" w:uiPriority="72"/>
-    <w:lsdException w:name="Colorful Grid Accent 5" w:uiPriority="73"/>
-    <w:lsdException w:name="Light Shading Accent 6" w:uiPriority="60"/>
-    <w:lsdException w:name="Light List Accent 6" w:uiPriority="61"/>
-    <w:lsdException w:name="Light Grid Accent 6" w:uiPriority="62"/>
-    <w:lsdException w:name="Medium Shading 1 Accent 6" w:uiPriority="63"/>
-    <w:lsdException w:name="Medium Shading 2 Accent 6" w:uiPriority="64"/>
-    <w:lsdException w:name="Medium List 1 Accent 6" w:uiPriority="65"/>
-    <w:lsdException w:name="Medium List 2 Accent 6" w:uiPriority="66"/>
-    <w:lsdException w:name="Medium Grid 1 Accent 6" w:uiPriority="67"/>
-    <w:lsdException w:name="Medium Grid 2 Accent 6" w:uiPriority="68"/>
-    <w:lsdException w:name="Medium Grid 3 Accent 6" w:uiPriority="69"/>
-    <w:lsdException w:name="Dark List Accent 6" w:uiPriority="70"/>
-    <w:lsdException w:name="Colorful Shading Accent 6" w:uiPriority="71"/>
-    <w:lsdException w:name="Colorful List Accent 6" w:uiPriority="72"/>
-    <w:lsdException w:name="Colorful Grid Accent 6" w:uiPriority="73"/>
-    <w:lsdException w:name="Subtle Emphasis" w:uiPriority="19" w:qFormat="1"/>
-    <w:lsdException w:name="Intense Emphasis" w:uiPriority="21" w:qFormat="1"/>
-    <w:lsdException w:name="Subtle Reference" w:uiPriority="31" w:qFormat="1"/>
-    <w:lsdException w:name="Intense Reference" w:uiPriority="32" w:qFormat="1"/>
-    <w:lsdException w:name="Book Title" w:uiPriority="33" w:qFormat="1"/>
-    <w:lsdException w:name="Bibliography" w:semiHidden="1" w:uiPriority="37" w:unhideWhenUsed="1"/>
-    <w:lsdException w:name="TOC Heading" w:semiHidden="1" w:uiPriority="39" w:unhideWhenUsed="1" w:qFormat="1"/>
-    <w:lsdException w:name="Plain Table 1" w:uiPriority="41"/>
-    <w:lsdException w:name="Plain Table 2" w:uiPriority="42"/>
-    <w:lsdException w:name="Plain Table 3" w:uiPriority="43"/>
-    <w:lsdException w:name="Plain Table 4" w:uiPriority="44"/>
-    <w:lsdException w:name="Plain Table 5" w:uiPriority="45"/>
-    <w:lsdException w:name="Grid Table Light" w:uiPriority="40"/>
-    <w:lsdException w:name="Grid Table 1 Light" w:uiPriority="46"/>
-    <w:lsdException w:name="Grid Table 2" w:uiPriority="47"/>
-    <w:lsdException w:name="Grid Table 3" w:uiPriority="48"/>
-    <w:lsdException w:name="Grid Table 4" w:uiPriority="49"/>
-    <w:lsdException w:name="Grid Table 5 Dark" w:uiPriority="50"/>
-    <w:lsdException w:name="Grid Table 6 Colorful" w:uiPriority="51"/>
-    <w:lsdException w:name="Grid Table 7 Colorful" w:uiPriority="52"/>
-    <w:lsdException w:name="Grid Table 1 Light Accent 1" w:uiPriority="46"/>
-    <w:lsdException w:name="Grid Table 2 Accent 1" w:uiPriority="47"/>
-    <w:lsdException w:name="Grid Table 3 Accent 1" w:uiPriority="48"/>
-    <w:lsdException w:name="Grid Table 4 Accent 1" w:uiPriority="49"/>
-    <w:lsdException w:name="Grid Table 5 Dark Accent 1" w:uiPriority="50"/>
-    <w:lsdException w:name="Grid Table 6 Colorful Accent 1" w:uiPriority="51"/>
-    <w:lsdException w:name="Grid Table 7 Colorful Accent 1" w:uiPriority="52"/>
-    <w:lsdException w:name="Grid Table 1 Light Accent 2" w:uiPriority="46"/>
-    <w:lsdException w:name="Grid Table 2 Accent 2" w:uiPriority="47"/>
-    <w:lsdException w:name="Grid Table 3 Accent 2" w:uiPriority="48"/>
-    <w:lsdException w:name="Grid Table 4 Accent 2" w:uiPriority="49"/>
-    <w:lsdException w:name="Grid Table 5 Dark Accent 2" w:uiPriority="50"/>
-    <w:lsdException w:name="Grid Table 6 Colorful Accent 2" w:uiPriority="51"/>
-    <w:lsdException w:name="Grid Table 7 Colorful Accent 2" w:uiPriority="52"/>
-    <w:lsdException w:name="Grid Table 1 Light Accent 3" w:uiPriority="46"/>
-    <w:lsdException w:name="Grid Table 2 Accent 3" w:uiPriority="47"/>
-    <w:lsdException w:name="Grid Table 3 Accent 3" w:uiPriority="48"/>
-    <w:lsdException w:name="Grid Table 4 Accent 3" w:uiPriority="49"/>
-    <w:lsdException w:name="Grid Table 5 Dark Accent 3" w:uiPriority="50"/>
-    <w:lsdException w:name="Grid Table 6 Colorful Accent 3" w:uiPriority="51"/>
-    <w:lsdException w:name="Grid Table 7 Colorful Accent 3" w:uiPriority="52"/>
-    <w:lsdException w:name="Grid Table 1 Light Accent 4" w:uiPriority="46"/>
-    <w:lsdException w:name="Grid Table 2 Accent 4" w:uiPriority="47"/>
-    <w:lsdException w:name="Grid Table 3 Accent 4" w:uiPriority="48"/>
-    <w:lsdException w:name="Grid Table 4 Accent 4" w:uiPriority="49"/>
-    <w:lsdException w:name="Grid Table 5 Dark Accent 4" w:uiPriority="50"/>
-    <w:lsdException w:name="Grid Table 6 Colorful Accent 4" w:uiPriority="51"/>
-    <w:lsdException w:name="Grid Table 7 Colorful Accent 4" w:uiPriority="52"/>
-    <w:lsdException w:name="Grid Table 1 Light Accent 5" w:uiPriority="46"/>
-    <w:lsdException w:name="Grid Table 2 Accent 5" w:uiPriority="47"/>
-    <w:lsdException w:name="Grid Table 3 Accent 5" w:uiPriority="48"/>
-    <w:lsdException w:name="Grid Table 4 Accent 5" w:uiPriority="49"/>
-    <w:lsdException w:name="Grid Table 5 Dark Accent 5" w:uiPriority="50"/>
-    <w:lsdException w:name="Grid Table 6 Colorful Accent 5" w:uiPriority="51"/>
-    <w:lsdException w:name="Grid Table 7 Colorful Accent 5" w:uiPriority="52"/>
-    <w:lsdException w:name="Grid Table 1 Light Accent 6" w:uiPriority="46"/>
-    <w:lsdException w:name="Grid Table 2 Accent 6" w:uiPriority="47"/>
-    <w:lsdException w:name="Grid Table 3 Accent 6" w:uiPriority="48"/>
-    <w:lsdException w:name="Grid Table 4 Accent 6" w:uiPriority="49"/>
-    <w:lsdException w:name="Grid Table 5 Dark Accent 6" w:uiPriority="50"/>
-    <w:lsdException w:name="Grid Table 6 Colorful Accent 6" w:uiPriority="51"/>
-    <w:lsdException w:name="Grid Table 7 Colorful Accent 6" w:uiPriority="52"/>
-    <w:lsdException w:name="List Table 1 Light" w:uiPriority="46"/>
-    <w:lsdException w:name="List Table 2" w:uiPriority="47"/>
-    <w:lsdException w:name="List Table 3" w:uiPriority="48"/>
-    <w:lsdException w:name="List Table 4" w:uiPriority="49"/>
-    <w:lsdException w:name="List Table 5 Dark" w:uiPriority="50"/>
-    <w:lsdException w:name="List Table 6 Colorful" w:uiPriority="51"/>
-    <w:lsdException w:name="List Table 7 Colorful" w:uiPriority="52"/>
-    <w:lsdException w:name="List Table 1 Light Accent 1" w:uiPriority="46"/>
-    <w:lsdException w:name="List Table 2 Accent 1" w:uiPriority="47"/>
-    <w:lsdException w:name="List Table 3 Accent 1" w:uiPriority="48"/>
-    <w:lsdException w:name="List Table 4 Accent 1" w:uiPriority="49"/>
-    <w:lsdException w:name="List Table 5 Dark Accent 1" w:uiPriority="50"/>
-    <w:lsdException w:name="List Table 6 Colorful Accent 1" w:uiPriority="51"/>
-    <w:lsdException w:name="List Table 7 Colorful Accent 1" w:uiPriority="52"/>
-    <w:lsdException w:name="List Table 1 Light Accent 2" w:uiPriority="46"/>
-    <w:lsdException w:name="List Table 2 Accent 2" w:uiPriority="47"/>
-    <w:lsdException w:name="List Table 3 Accent 2" w:uiPriority="48"/>
-    <w:lsdException w:name="List Table 4 Accent 2" w:uiPriority="49"/>
-    <w:lsdException w:name="List Table 5 Dark Accent 2" w:uiPriority="50"/>
-    <w:lsdException w:name="List Table 6 Colorful Accent 2" w:uiPriority="51"/>
-    <w:lsdException w:name="List Table 7 Colorful Accent 2" w:uiPriority="52"/>
-    <w:lsdException w:name="List Table 1 Light Accent 3" w:uiPriority="46"/>
-    <w:lsdException w:name="List Table 2 Accent 3" w:uiPriority="47"/>
-    <w:lsdException w:name="List Table 3 Accent 3" w:uiPriority="48"/>
-    <w:lsdException w:name="List Table 4 Accent 3" w:uiPriority="49"/>
-    <w:lsdException w:name="List Table 5 Dark Accent 3" w:uiPriority="50"/>
-    <w:lsdException w:name="List Table 6 Colorful Accent 3" w:uiPriority="51"/>
-    <w:lsdException w:name="List Table 7 Colorful Accent 3" w:uiPriority="52"/>
-    <w:lsdException w:name="List Table 1 Light Accent 4" w:uiPriority="46"/>
-    <w:lsdException w:name="List Table 2 Accent 4" w:uiPriority="47"/>
-    <w:lsdException w:name="List Table 3 Accent 4" w:uiPriority="48"/>
-    <w:lsdException w:name="List Table 4 Accent 4" w:uiPriority="49"/>
-    <w:lsdException w:name="List Table 5 Dark Accent 4" w:uiPriority="50"/>
-    <w:lsdException w:name="List Table 6 Colorful Accent 4" w:uiPriority="51"/>
-    <w:lsdException w:name="List Table 7 Colorful Accent 4" w:uiPriority="52"/>
-    <w:lsdException w:name="List Table 1 Light Accent 5" w:uiPriority="46"/>
-    <w:lsdException w:name="List Table 2 Accent 5" w:uiPriority="47"/>
-    <w:lsdException w:name="List Table 3 Accent 5" w:uiPriority="48"/>
-    <w:lsdException w:name="List Table 4 Accent 5" w:uiPriority="49"/>
-    <w:lsdException w:name="List Table 5 Dark Accent 5" w:uiPriority="50"/>
-    <w:lsdException w:name="List Table 6 Colorful Accent 5" w:uiPriority="51"/>
-    <w:lsdException w:name="List Table 7 Colorful Accent 5" w:uiPriority="52"/>
-    <w:lsdException w:name="List Table 1 Light Accent 6" w:uiPriority="46"/>
-    <w:lsdException w:name="List Table 2 Accent 6" w:uiPriority="47"/>
-    <w:lsdException w:name="List Table 3 Accent 6" w:uiPriority="48"/>
-    <w:lsdException w:name="List Table 4 Accent 6" w:uiPriority="49"/>
-    <w:lsdException w:name="List Table 5 Dark Accent 6" w:uiPriority="50"/>
-    <w:lsdException w:name="List Table 6 Colorful Accent 6" w:uiPriority="51"/>
-    <w:lsdException w:name="List Table 7 Colorful Accent 6" w:uiPriority="52"/>
-    <w:lsdException w:name="Mention" w:semiHidden="1" w:uiPriority="99" w:unhideWhenUsed="1"/>
-    <w:lsdException w:name="Smart Hyperlink" w:semiHidden="1" w:uiPriority="99" w:unhideWhenUsed="1"/>
+  <w:latentStyles w:count="260" w:defQFormat="0" w:defUnhideWhenUsed="1" w:defSemiHidden="1" w:defUIPriority="99" w:defLockedState="0">
+    <w:lsdException w:qFormat="1" w:unhideWhenUsed="0" w:uiPriority="0" w:semiHidden="0" w:name="Normal"/>
+    <w:lsdException w:qFormat="1" w:unhideWhenUsed="0" w:uiPriority="0" w:semiHidden="0" w:name="heading 1"/>
+    <w:lsdException w:qFormat="1" w:uiPriority="0" w:name="heading 2"/>
+    <w:lsdException w:qFormat="1" w:uiPriority="0" w:name="heading 3"/>
+    <w:lsdException w:qFormat="1" w:uiPriority="0" w:name="heading 4"/>
+    <w:lsdException w:qFormat="1" w:uiPriority="0" w:name="heading 5"/>
+    <w:lsdException w:qFormat="1" w:uiPriority="0" w:name="heading 6"/>
+    <w:lsdException w:qFormat="1" w:uiPriority="0" w:name="heading 7"/>
+    <w:lsdException w:qFormat="1" w:uiPriority="0" w:name="heading 8"/>
+    <w:lsdException w:qFormat="1" w:uiPriority="0" w:name="heading 9"/>
+    <w:lsdException w:unhideWhenUsed="0" w:uiPriority="0" w:semiHidden="0" w:name="index 1"/>
+    <w:lsdException w:unhideWhenUsed="0" w:uiPriority="0" w:semiHidden="0" w:name="index 2"/>
+    <w:lsdException w:unhideWhenUsed="0" w:uiPriority="0" w:semiHidden="0" w:name="index 3"/>
+    <w:lsdException w:unhideWhenUsed="0" w:uiPriority="0" w:semiHidden="0" w:name="index 4"/>
+    <w:lsdException w:unhideWhenUsed="0" w:uiPriority="0" w:semiHidden="0" w:name="index 5"/>
+    <w:lsdException w:unhideWhenUsed="0" w:uiPriority="0" w:semiHidden="0" w:name="index 6"/>
+    <w:lsdException w:unhideWhenUsed="0" w:uiPriority="0" w:semiHidden="0" w:name="index 7"/>
+    <w:lsdException w:unhideWhenUsed="0" w:uiPriority="0" w:semiHidden="0" w:name="index 8"/>
+    <w:lsdException w:unhideWhenUsed="0" w:uiPriority="0" w:semiHidden="0" w:name="index 9"/>
+    <w:lsdException w:unhideWhenUsed="0" w:uiPriority="0" w:semiHidden="0" w:name="toc 1"/>
+    <w:lsdException w:unhideWhenUsed="0" w:uiPriority="0" w:semiHidden="0" w:name="toc 2"/>
+    <w:lsdException w:unhideWhenUsed="0" w:uiPriority="0" w:semiHidden="0" w:name="toc 3"/>
+    <w:lsdException w:unhideWhenUsed="0" w:uiPriority="0" w:semiHidden="0" w:name="toc 4"/>
+    <w:lsdException w:unhideWhenUsed="0" w:uiPriority="0" w:semiHidden="0" w:name="toc 5"/>
+    <w:lsdException w:unhideWhenUsed="0" w:uiPriority="0" w:semiHidden="0" w:name="toc 6"/>
+    <w:lsdException w:unhideWhenUsed="0" w:uiPriority="0" w:semiHidden="0" w:name="toc 7"/>
+    <w:lsdException w:unhideWhenUsed="0" w:uiPriority="0" w:semiHidden="0" w:name="toc 8"/>
+    <w:lsdException w:unhideWhenUsed="0" w:uiPriority="0" w:semiHidden="0" w:name="toc 9"/>
+    <w:lsdException w:unhideWhenUsed="0" w:uiPriority="0" w:semiHidden="0" w:name="Normal Indent"/>
+    <w:lsdException w:unhideWhenUsed="0" w:uiPriority="0" w:semiHidden="0" w:name="footnote text"/>
+    <w:lsdException w:unhideWhenUsed="0" w:uiPriority="0" w:semiHidden="0" w:name="annotation text"/>
+    <w:lsdException w:unhideWhenUsed="0" w:uiPriority="0" w:semiHidden="0" w:name="header"/>
+    <w:lsdException w:unhideWhenUsed="0" w:uiPriority="0" w:semiHidden="0" w:name="footer"/>
+    <w:lsdException w:unhideWhenUsed="0" w:uiPriority="0" w:semiHidden="0" w:name="index heading"/>
+    <w:lsdException w:qFormat="1" w:uiPriority="0" w:name="caption"/>
+    <w:lsdException w:unhideWhenUsed="0" w:uiPriority="0" w:semiHidden="0" w:name="table of figures"/>
+    <w:lsdException w:unhideWhenUsed="0" w:uiPriority="0" w:semiHidden="0" w:name="envelope address"/>
+    <w:lsdException w:unhideWhenUsed="0" w:uiPriority="0" w:semiHidden="0" w:name="envelope return"/>
+    <w:lsdException w:unhideWhenUsed="0" w:uiPriority="0" w:semiHidden="0" w:name="footnote reference"/>
+    <w:lsdException w:unhideWhenUsed="0" w:uiPriority="0" w:semiHidden="0" w:name="annotation reference"/>
+    <w:lsdException w:unhideWhenUsed="0" w:uiPriority="0" w:semiHidden="0" w:name="line number"/>
+    <w:lsdException w:unhideWhenUsed="0" w:uiPriority="0" w:semiHidden="0" w:name="page number"/>
+    <w:lsdException w:unhideWhenUsed="0" w:uiPriority="0" w:semiHidden="0" w:name="endnote reference"/>
+    <w:lsdException w:unhideWhenUsed="0" w:uiPriority="0" w:semiHidden="0" w:name="endnote text"/>
+    <w:lsdException w:unhideWhenUsed="0" w:uiPriority="0" w:semiHidden="0" w:name="table of authorities"/>
+    <w:lsdException w:unhideWhenUsed="0" w:uiPriority="0" w:semiHidden="0" w:name="macro"/>
+    <w:lsdException w:unhideWhenUsed="0" w:uiPriority="0" w:semiHidden="0" w:name="toa heading"/>
+    <w:lsdException w:unhideWhenUsed="0" w:uiPriority="0" w:semiHidden="0" w:name="List"/>
+    <w:lsdException w:unhideWhenUsed="0" w:uiPriority="0" w:semiHidden="0" w:name="List Bullet"/>
+    <w:lsdException w:unhideWhenUsed="0" w:uiPriority="0" w:semiHidden="0" w:name="List Number"/>
+    <w:lsdException w:unhideWhenUsed="0" w:uiPriority="0" w:semiHidden="0" w:name="List 2"/>
+    <w:lsdException w:unhideWhenUsed="0" w:uiPriority="0" w:semiHidden="0" w:name="List 3"/>
+    <w:lsdException w:unhideWhenUsed="0" w:uiPriority="0" w:semiHidden="0" w:name="List 4"/>
+    <w:lsdException w:unhideWhenUsed="0" w:uiPriority="0" w:semiHidden="0" w:name="List 5"/>
+    <w:lsdException w:unhideWhenUsed="0" w:uiPriority="0" w:semiHidden="0" w:name="List Bullet 2"/>
+    <w:lsdException w:unhideWhenUsed="0" w:uiPriority="0" w:semiHidden="0" w:name="List Bullet 3"/>
+    <w:lsdException w:unhideWhenUsed="0" w:uiPriority="0" w:semiHidden="0" w:name="List Bullet 4"/>
+    <w:lsdException w:unhideWhenUsed="0" w:uiPriority="0" w:semiHidden="0" w:name="List Bullet 5"/>
+    <w:lsdException w:unhideWhenUsed="0" w:uiPriority="0" w:semiHidden="0" w:name="List Number 2"/>
+    <w:lsdException w:unhideWhenUsed="0" w:uiPriority="0" w:semiHidden="0" w:name="List Number 3"/>
+    <w:lsdException w:unhideWhenUsed="0" w:uiPriority="0" w:semiHidden="0" w:name="List Number 4"/>
+    <w:lsdException w:unhideWhenUsed="0" w:uiPriority="0" w:semiHidden="0" w:name="List Number 5"/>
+    <w:lsdException w:qFormat="1" w:unhideWhenUsed="0" w:uiPriority="0" w:semiHidden="0" w:name="Title"/>
+    <w:lsdException w:unhideWhenUsed="0" w:uiPriority="0" w:semiHidden="0" w:name="Closing"/>
+    <w:lsdException w:unhideWhenUsed="0" w:uiPriority="0" w:semiHidden="0" w:name="Signature"/>
+    <w:lsdException w:qFormat="1" w:uiPriority="1" w:semiHidden="0" w:name="Default Paragraph Font"/>
+    <w:lsdException w:unhideWhenUsed="0" w:uiPriority="0" w:semiHidden="0" w:name="Body Text"/>
+    <w:lsdException w:unhideWhenUsed="0" w:uiPriority="0" w:semiHidden="0" w:name="Body Text Indent"/>
+    <w:lsdException w:unhideWhenUsed="0" w:uiPriority="0" w:semiHidden="0" w:name="List Continue"/>
+    <w:lsdException w:unhideWhenUsed="0" w:uiPriority="0" w:semiHidden="0" w:name="List Continue 2"/>
+    <w:lsdException w:unhideWhenUsed="0" w:uiPriority="0" w:semiHidden="0" w:name="List Continue 3"/>
+    <w:lsdException w:unhideWhenUsed="0" w:uiPriority="0" w:semiHidden="0" w:name="List Continue 4"/>
+    <w:lsdException w:unhideWhenUsed="0" w:uiPriority="0" w:semiHidden="0" w:name="List Continue 5"/>
+    <w:lsdException w:unhideWhenUsed="0" w:uiPriority="0" w:semiHidden="0" w:name="Message Header"/>
+    <w:lsdException w:qFormat="1" w:unhideWhenUsed="0" w:uiPriority="0" w:semiHidden="0" w:name="Subtitle"/>
+    <w:lsdException w:unhideWhenUsed="0" w:uiPriority="0" w:semiHidden="0" w:name="Salutation"/>
+    <w:lsdException w:unhideWhenUsed="0" w:uiPriority="0" w:semiHidden="0" w:name="Date"/>
+    <w:lsdException w:unhideWhenUsed="0" w:uiPriority="0" w:semiHidden="0" w:name="Body Text First Indent"/>
+    <w:lsdException w:unhideWhenUsed="0" w:uiPriority="0" w:semiHidden="0" w:name="Body Text First Indent 2"/>
+    <w:lsdException w:unhideWhenUsed="0" w:uiPriority="0" w:semiHidden="0" w:name="Note Heading"/>
+    <w:lsdException w:unhideWhenUsed="0" w:uiPriority="0" w:semiHidden="0" w:name="Body Text 2"/>
+    <w:lsdException w:unhideWhenUsed="0" w:uiPriority="0" w:semiHidden="0" w:name="Body Text 3"/>
+    <w:lsdException w:unhideWhenUsed="0" w:uiPriority="0" w:semiHidden="0" w:name="Body Text Indent 2"/>
+    <w:lsdException w:unhideWhenUsed="0" w:uiPriority="0" w:semiHidden="0" w:name="Body Text Indent 3"/>
+    <w:lsdException w:unhideWhenUsed="0" w:uiPriority="0" w:semiHidden="0" w:name="Block Text"/>
+    <w:lsdException w:unhideWhenUsed="0" w:uiPriority="0" w:semiHidden="0" w:name="Hyperlink"/>
+    <w:lsdException w:unhideWhenUsed="0" w:uiPriority="0" w:semiHidden="0" w:name="FollowedHyperlink"/>
+    <w:lsdException w:qFormat="1" w:unhideWhenUsed="0" w:uiPriority="0" w:semiHidden="0" w:name="Strong"/>
+    <w:lsdException w:qFormat="1" w:unhideWhenUsed="0" w:uiPriority="0" w:semiHidden="0" w:name="Emphasis"/>
+    <w:lsdException w:unhideWhenUsed="0" w:uiPriority="0" w:semiHidden="0" w:name="Document Map"/>
+    <w:lsdException w:unhideWhenUsed="0" w:uiPriority="0" w:semiHidden="0" w:name="Plain Text"/>
+    <w:lsdException w:unhideWhenUsed="0" w:uiPriority="0" w:semiHidden="0" w:name="E-mail Signature"/>
+    <w:lsdException w:unhideWhenUsed="0" w:uiPriority="0" w:semiHidden="0" w:name="Normal (Web)"/>
+    <w:lsdException w:unhideWhenUsed="0" w:uiPriority="0" w:semiHidden="0" w:name="HTML Acronym"/>
+    <w:lsdException w:unhideWhenUsed="0" w:uiPriority="0" w:semiHidden="0" w:name="HTML Address"/>
+    <w:lsdException w:unhideWhenUsed="0" w:uiPriority="0" w:semiHidden="0" w:name="HTML Cite"/>
+    <w:lsdException w:unhideWhenUsed="0" w:uiPriority="0" w:semiHidden="0" w:name="HTML Code"/>
+    <w:lsdException w:unhideWhenUsed="0" w:uiPriority="0" w:semiHidden="0" w:name="HTML Definition"/>
+    <w:lsdException w:unhideWhenUsed="0" w:uiPriority="0" w:semiHidden="0" w:name="HTML Keyboard"/>
+    <w:lsdException w:unhideWhenUsed="0" w:uiPriority="0" w:semiHidden="0" w:name="HTML Preformatted"/>
+    <w:lsdException w:unhideWhenUsed="0" w:uiPriority="0" w:semiHidden="0" w:name="HTML Sample"/>
+    <w:lsdException w:unhideWhenUsed="0" w:uiPriority="0" w:semiHidden="0" w:name="HTML Typewriter"/>
+    <w:lsdException w:unhideWhenUsed="0" w:uiPriority="0" w:semiHidden="0" w:name="HTML Variable"/>
+    <w:lsdException w:qFormat="1" w:uiPriority="99" w:semiHidden="0" w:name="Normal Table"/>
+    <w:lsdException w:unhideWhenUsed="0" w:uiPriority="0" w:semiHidden="0" w:name="annotation subject"/>
+    <w:lsdException w:uiPriority="0" w:name="Table Simple 1"/>
+    <w:lsdException w:uiPriority="0" w:name="Table Simple 2"/>
+    <w:lsdException w:uiPriority="0" w:name="Table Simple 3"/>
+    <w:lsdException w:uiPriority="0" w:name="Table Classic 1"/>
+    <w:lsdException w:uiPriority="0" w:name="Table Classic 2"/>
+    <w:lsdException w:uiPriority="0" w:name="Table Classic 3"/>
+    <w:lsdException w:uiPriority="0" w:name="Table Classic 4"/>
+    <w:lsdException w:uiPriority="0" w:name="Table Colorful 1"/>
+    <w:lsdException w:uiPriority="0" w:name="Table Colorful 2"/>
+    <w:lsdException w:uiPriority="0" w:name="Table Colorful 3"/>
+    <w:lsdException w:uiPriority="0" w:name="Table Columns 1"/>
+    <w:lsdException w:uiPriority="0" w:name="Table Columns 2"/>
+    <w:lsdException w:uiPriority="0" w:name="Table Columns 3"/>
+    <w:lsdException w:uiPriority="0" w:name="Table Columns 4"/>
+    <w:lsdException w:uiPriority="0" w:name="Table Columns 5"/>
+    <w:lsdException w:uiPriority="0" w:name="Table Grid 1"/>
+    <w:lsdException w:uiPriority="0" w:name="Table Grid 2"/>
+    <w:lsdException w:uiPriority="0" w:name="Table Grid 3"/>
+    <w:lsdException w:uiPriority="0" w:name="Table Grid 4"/>
+    <w:lsdException w:uiPriority="0" w:name="Table Grid 5"/>
+    <w:lsdException w:uiPriority="0" w:name="Table Grid 6"/>
+    <w:lsdException w:uiPriority="0" w:name="Table Grid 7"/>
+    <w:lsdException w:uiPriority="0" w:name="Table Grid 8"/>
+    <w:lsdException w:uiPriority="0" w:name="Table List 1"/>
+    <w:lsdException w:uiPriority="0" w:name="Table List 2"/>
+    <w:lsdException w:uiPriority="0" w:name="Table List 3"/>
+    <w:lsdException w:uiPriority="0" w:name="Table List 4"/>
+    <w:lsdException w:uiPriority="0" w:name="Table List 5"/>
+    <w:lsdException w:uiPriority="0" w:name="Table List 6"/>
+    <w:lsdException w:uiPriority="0" w:name="Table List 7"/>
+    <w:lsdException w:uiPriority="0" w:name="Table List 8"/>
+    <w:lsdException w:uiPriority="0" w:name="Table 3D effects 1"/>
+    <w:lsdException w:uiPriority="0" w:name="Table 3D effects 2"/>
+    <w:lsdException w:uiPriority="0" w:name="Table 3D effects 3"/>
+    <w:lsdException w:uiPriority="0" w:name="Table Contemporary"/>
+    <w:lsdException w:uiPriority="0" w:name="Table Elegant"/>
+    <w:lsdException w:uiPriority="0" w:name="Table Professional"/>
+    <w:lsdException w:uiPriority="0" w:name="Table Subtle 1"/>
+    <w:lsdException w:uiPriority="0" w:name="Table Subtle 2"/>
+    <w:lsdException w:uiPriority="0" w:name="Table Web 1"/>
+    <w:lsdException w:uiPriority="0" w:name="Table Web 2"/>
+    <w:lsdException w:uiPriority="0" w:name="Table Web 3"/>
+    <w:lsdException w:unhideWhenUsed="0" w:uiPriority="0" w:semiHidden="0" w:name="Balloon Text"/>
+    <w:lsdException w:qFormat="1" w:unhideWhenUsed="0" w:uiPriority="0" w:semiHidden="0" w:name="Table Grid"/>
+    <w:lsdException w:uiPriority="0" w:name="Table Theme"/>
+    <w:lsdException w:unhideWhenUsed="0" w:uiPriority="60" w:semiHidden="0" w:name="Light Shading"/>
+    <w:lsdException w:unhideWhenUsed="0" w:uiPriority="61" w:semiHidden="0" w:name="Light List"/>
+    <w:lsdException w:unhideWhenUsed="0" w:uiPriority="62" w:semiHidden="0" w:name="Light Grid"/>
+    <w:lsdException w:unhideWhenUsed="0" w:uiPriority="63" w:semiHidden="0" w:name="Medium Shading 1"/>
+    <w:lsdException w:unhideWhenUsed="0" w:uiPriority="64" w:semiHidden="0" w:name="Medium Shading 2"/>
+    <w:lsdException w:unhideWhenUsed="0" w:uiPriority="65" w:semiHidden="0" w:name="Medium List 1"/>
+    <w:lsdException w:unhideWhenUsed="0" w:uiPriority="66" w:semiHidden="0" w:name="Medium List 2"/>
+    <w:lsdException w:unhideWhenUsed="0" w:uiPriority="67" w:semiHidden="0" w:name="Medium Grid 1"/>
+    <w:lsdException w:unhideWhenUsed="0" w:uiPriority="68" w:semiHidden="0" w:name="Medium Grid 2"/>
+    <w:lsdException w:unhideWhenUsed="0" w:uiPriority="69" w:semiHidden="0" w:name="Medium Grid 3"/>
+    <w:lsdException w:unhideWhenUsed="0" w:uiPriority="70" w:semiHidden="0" w:name="Dark List"/>
+    <w:lsdException w:unhideWhenUsed="0" w:uiPriority="71" w:semiHidden="0" w:name="Colorful Shading"/>
+    <w:lsdException w:unhideWhenUsed="0" w:uiPriority="72" w:semiHidden="0" w:name="Colorful List"/>
+    <w:lsdException w:unhideWhenUsed="0" w:uiPriority="73" w:semiHidden="0" w:name="Colorful Grid"/>
+    <w:lsdException w:unhideWhenUsed="0" w:uiPriority="60" w:semiHidden="0" w:name="Light Shading Accent 1"/>
+    <w:lsdException w:unhideWhenUsed="0" w:uiPriority="61" w:semiHidden="0" w:name="Light List Accent 1"/>
+    <w:lsdException w:unhideWhenUsed="0" w:uiPriority="62" w:semiHidden="0" w:name="Light Grid Accent 1"/>
+    <w:lsdException w:unhideWhenUsed="0" w:uiPriority="63" w:semiHidden="0" w:name="Medium Shading 1 Accent 1"/>
+    <w:lsdException w:unhideWhenUsed="0" w:uiPriority="64" w:semiHidden="0" w:name="Medium Shading 2 Accent 1"/>
+    <w:lsdException w:unhideWhenUsed="0" w:uiPriority="65" w:semiHidden="0" w:name="Medium List 1 Accent 1"/>
+    <w:lsdException w:unhideWhenUsed="0" w:uiPriority="66" w:semiHidden="0" w:name="Medium List 2 Accent 1"/>
+    <w:lsdException w:unhideWhenUsed="0" w:uiPriority="67" w:semiHidden="0" w:name="Medium Grid 1 Accent 1"/>
+    <w:lsdException w:unhideWhenUsed="0" w:uiPriority="68" w:semiHidden="0" w:name="Medium Grid 2 Accent 1"/>
+    <w:lsdException w:unhideWhenUsed="0" w:uiPriority="69" w:semiHidden="0" w:name="Medium Grid 3 Accent 1"/>
+    <w:lsdException w:unhideWhenUsed="0" w:uiPriority="70" w:semiHidden="0" w:name="Dark List Accent 1"/>
+    <w:lsdException w:unhideWhenUsed="0" w:uiPriority="71" w:semiHidden="0" w:name="Colorful Shading Accent 1"/>
+    <w:lsdException w:unhideWhenUsed="0" w:uiPriority="72" w:semiHidden="0" w:name="Colorful List Accent 1"/>
+    <w:lsdException w:unhideWhenUsed="0" w:uiPriority="73" w:semiHidden="0" w:name="Colorful Grid Accent 1"/>
+    <w:lsdException w:unhideWhenUsed="0" w:uiPriority="60" w:semiHidden="0" w:name="Light Shading Accent 2"/>
+    <w:lsdException w:unhideWhenUsed="0" w:uiPriority="61" w:semiHidden="0" w:name="Light List Accent 2"/>
+    <w:lsdException w:unhideWhenUsed="0" w:uiPriority="62" w:semiHidden="0" w:name="Light Grid Accent 2"/>
+    <w:lsdException w:unhideWhenUsed="0" w:uiPriority="63" w:semiHidden="0" w:name="Medium Shading 1 Accent 2"/>
+    <w:lsdException w:unhideWhenUsed="0" w:uiPriority="64" w:semiHidden="0" w:name="Medium Shading 2 Accent 2"/>
+    <w:lsdException w:unhideWhenUsed="0" w:uiPriority="65" w:semiHidden="0" w:name="Medium List 1 Accent 2"/>
+    <w:lsdException w:unhideWhenUsed="0" w:uiPriority="66" w:semiHidden="0" w:name="Medium List 2 Accent 2"/>
+    <w:lsdException w:unhideWhenUsed="0" w:uiPriority="67" w:semiHidden="0" w:name="Medium Grid 1 Accent 2"/>
+    <w:lsdException w:unhideWhenUsed="0" w:uiPriority="68" w:semiHidden="0" w:name="Medium Grid 2 Accent 2"/>
+    <w:lsdException w:unhideWhenUsed="0" w:uiPriority="69" w:semiHidden="0" w:name="Medium Grid 3 Accent 2"/>
+    <w:lsdException w:unhideWhenUsed="0" w:uiPriority="70" w:semiHidden="0" w:name="Dark List Accent 2"/>
+    <w:lsdException w:unhideWhenUsed="0" w:uiPriority="71" w:semiHidden="0" w:name="Colorful Shading Accent 2"/>
+    <w:lsdException w:unhideWhenUsed="0" w:uiPriority="72" w:semiHidden="0" w:name="Colorful List Accent 2"/>
+    <w:lsdException w:unhideWhenUsed="0" w:uiPriority="73" w:semiHidden="0" w:name="Colorful Grid Accent 2"/>
+    <w:lsdException w:unhideWhenUsed="0" w:uiPriority="60" w:semiHidden="0" w:name="Light Shading Accent 3"/>
+    <w:lsdException w:unhideWhenUsed="0" w:uiPriority="61" w:semiHidden="0" w:name="Light List Accent 3"/>
+    <w:lsdException w:unhideWhenUsed="0" w:uiPriority="62" w:semiHidden="0" w:name="Light Grid Accent 3"/>
+    <w:lsdException w:unhideWhenUsed="0" w:uiPriority="63" w:semiHidden="0" w:name="Medium Shading 1 Accent 3"/>
+    <w:lsdException w:unhideWhenUsed="0" w:uiPriority="64" w:semiHidden="0" w:name="Medium Shading 2 Accent 3"/>
+    <w:lsdException w:unhideWhenUsed="0" w:uiPriority="65" w:semiHidden="0" w:name="Medium List 1 Accent 3"/>
+    <w:lsdException w:unhideWhenUsed="0" w:uiPriority="66" w:semiHidden="0" w:name="Medium List 2 Accent 3"/>
+    <w:lsdException w:unhideWhenUsed="0" w:uiPriority="67" w:semiHidden="0" w:name="Medium Grid 1 Accent 3"/>
+    <w:lsdException w:unhideWhenUsed="0" w:uiPriority="68" w:semiHidden="0" w:name="Medium Grid 2 Accent 3"/>
+    <w:lsdException w:unhideWhenUsed="0" w:uiPriority="69" w:semiHidden="0" w:name="Medium Grid 3 Accent 3"/>
+    <w:lsdException w:unhideWhenUsed="0" w:uiPriority="70" w:semiHidden="0" w:name="Dark List Accent 3"/>
+    <w:lsdException w:unhideWhenUsed="0" w:uiPriority="71" w:semiHidden="0" w:name="Colorful Shading Accent 3"/>
+    <w:lsdException w:unhideWhenUsed="0" w:uiPriority="72" w:semiHidden="0" w:name="Colorful List Accent 3"/>
+    <w:lsdException w:unhideWhenUsed="0" w:uiPriority="73" w:semiHidden="0" w:name="Colorful Grid Accent 3"/>
+    <w:lsdException w:unhideWhenUsed="0" w:uiPriority="60" w:semiHidden="0" w:name="Light Shading Accent 4"/>
+    <w:lsdException w:unhideWhenUsed="0" w:uiPriority="61" w:semiHidden="0" w:name="Light List Accent 4"/>
+    <w:lsdException w:unhideWhenUsed="0" w:uiPriority="62" w:semiHidden="0" w:name="Light Grid Accent 4"/>
+    <w:lsdException w:unhideWhenUsed="0" w:uiPriority="63" w:semiHidden="0" w:name="Medium Shading 1 Accent 4"/>
+    <w:lsdException w:unhideWhenUsed="0" w:uiPriority="64" w:semiHidden="0" w:name="Medium Shading 2 Accent 4"/>
+    <w:lsdException w:unhideWhenUsed="0" w:uiPriority="65" w:semiHidden="0" w:name="Medium List 1 Accent 4"/>
+    <w:lsdException w:unhideWhenUsed="0" w:uiPriority="66" w:semiHidden="0" w:name="Medium List 2 Accent 4"/>
+    <w:lsdException w:unhideWhenUsed="0" w:uiPriority="67" w:semiHidden="0" w:name="Medium Grid 1 Accent 4"/>
+    <w:lsdException w:unhideWhenUsed="0" w:uiPriority="68" w:semiHidden="0" w:name="Medium Grid 2 Accent 4"/>
+    <w:lsdException w:unhideWhenUsed="0" w:uiPriority="69" w:semiHidden="0" w:name="Medium Grid 3 Accent 4"/>
+    <w:lsdException w:unhideWhenUsed="0" w:uiPriority="70" w:semiHidden="0" w:name="Dark List Accent 4"/>
+    <w:lsdException w:unhideWhenUsed="0" w:uiPriority="71" w:semiHidden="0" w:name="Colorful Shading Accent 4"/>
+    <w:lsdException w:unhideWhenUsed="0" w:uiPriority="72" w:semiHidden="0" w:name="Colorful List Accent 4"/>
+    <w:lsdException w:unhideWhenUsed="0" w:uiPriority="73" w:semiHidden="0" w:name="Colorful Grid Accent 4"/>
+    <w:lsdException w:unhideWhenUsed="0" w:uiPriority="60" w:semiHidden="0" w:name="Light Shading Accent 5"/>
+    <w:lsdException w:unhideWhenUsed="0" w:uiPriority="61" w:semiHidden="0" w:name="Light List Accent 5"/>
+    <w:lsdException w:unhideWhenUsed="0" w:uiPriority="62" w:semiHidden="0" w:name="Light Grid Accent 5"/>
+    <w:lsdException w:unhideWhenUsed="0" w:uiPriority="63" w:semiHidden="0" w:name="Medium Shading 1 Accent 5"/>
+    <w:lsdException w:unhideWhenUsed="0" w:uiPriority="64" w:semiHidden="0" w:name="Medium Shading 2 Accent 5"/>
+    <w:lsdException w:unhideWhenUsed="0" w:uiPriority="65" w:semiHidden="0" w:name="Medium List 1 Accent 5"/>
+    <w:lsdException w:unhideWhenUsed="0" w:uiPriority="66" w:semiHidden="0" w:name="Medium List 2 Accent 5"/>
+    <w:lsdException w:unhideWhenUsed="0" w:uiPriority="67" w:semiHidden="0" w:name="Medium Grid 1 Accent 5"/>
+    <w:lsdException w:unhideWhenUsed="0" w:uiPriority="68" w:semiHidden="0" w:name="Medium Grid 2 Accent 5"/>
+    <w:lsdException w:unhideWhenUsed="0" w:uiPriority="69" w:semiHidden="0" w:name="Medium Grid 3 Accent 5"/>
+    <w:lsdException w:unhideWhenUsed="0" w:uiPriority="70" w:semiHidden="0" w:name="Dark List Accent 5"/>
+    <w:lsdException w:unhideWhenUsed="0" w:uiPriority="71" w:semiHidden="0" w:name="Colorful Shading Accent 5"/>
+    <w:lsdException w:unhideWhenUsed="0" w:uiPriority="72" w:semiHidden="0" w:name="Colorful List Accent 5"/>
+    <w:lsdException w:unhideWhenUsed="0" w:uiPriority="73" w:semiHidden="0" w:name="Colorful Grid Accent 5"/>
+    <w:lsdException w:unhideWhenUsed="0" w:uiPriority="60" w:semiHidden="0" w:name="Light Shading Accent 6"/>
+    <w:lsdException w:unhideWhenUsed="0" w:uiPriority="61" w:semiHidden="0" w:name="Light List Accent 6"/>
+    <w:lsdException w:unhideWhenUsed="0" w:uiPriority="62" w:semiHidden="0" w:name="Light Grid Accent 6"/>
+    <w:lsdException w:unhideWhenUsed="0" w:uiPriority="63" w:semiHidden="0" w:name="Medium Shading 1 Accent 6"/>
+    <w:lsdException w:unhideWhenUsed="0" w:uiPriority="64" w:semiHidden="0" w:name="Medium Shading 2 Accent 6"/>
+    <w:lsdException w:unhideWhenUsed="0" w:uiPriority="65" w:semiHidden="0" w:name="Medium List 1 Accent 6"/>
+    <w:lsdException w:unhideWhenUsed="0" w:uiPriority="66" w:semiHidden="0" w:name="Medium List 2 Accent 6"/>
+    <w:lsdException w:unhideWhenUsed="0" w:uiPriority="67" w:semiHidden="0" w:name="Medium Grid 1 Accent 6"/>
+    <w:lsdException w:unhideWhenUsed="0" w:uiPriority="68" w:semiHidden="0" w:name="Medium Grid 2 Accent 6"/>
+    <w:lsdException w:unhideWhenUsed="0" w:uiPriority="69" w:semiHidden="0" w:name="Medium Grid 3 Accent 6"/>
+    <w:lsdException w:unhideWhenUsed="0" w:uiPriority="70" w:semiHidden="0" w:name="Dark List Accent 6"/>
+    <w:lsdException w:unhideWhenUsed="0" w:uiPriority="71" w:semiHidden="0" w:name="Colorful Shading Accent 6"/>
+    <w:lsdException w:unhideWhenUsed="0" w:uiPriority="72" w:semiHidden="0" w:name="Colorful List Accent 6"/>
+    <w:lsdException w:unhideWhenUsed="0" w:uiPriority="73" w:semiHidden="0" w:name="Colorful Grid Accent 6"/>
   </w:latentStyles>
-  <w:style w:type="paragraph" w:default="1" w:styleId="Normal">
+  <w:style w:type="paragraph" w:default="1" w:styleId="1">
     <w:name w:val="Normal"/>
     <w:qFormat/>
+    <w:uiPriority w:val="0"/>
     <w:pPr>
       <w:widowControl w:val="0"/>
       <w:jc w:val="both"/>
     </w:pPr>
     <w:rPr>
-      <w:rFonts w:ascii="Calibri" w:eastAsia="宋体" w:hAnsi="Calibri" w:cs="Times New Roman"/>
+      <w:rFonts w:ascii="Calibri" w:hAnsi="Calibri" w:eastAsia="宋体" w:cs="Times New Roman"/>
       <w:kern w:val="2"/>
       <w:sz w:val="21"/>
       <w:szCs w:val="24"/>
+      <w:lang w:val="en-US" w:eastAsia="zh-CN" w:bidi="ar-SA"/>
     </w:rPr>
   </w:style>
-  <w:style w:type="paragraph" w:styleId="Heading1">
+  <w:style w:type="paragraph" w:styleId="2">
     <w:name w:val="heading 1"/>
-    <w:basedOn w:val="Normal"/>
-    <w:next w:val="Normal"/>
+    <w:basedOn w:val="1"/>
+    <w:next w:val="1"/>
     <w:qFormat/>
+    <w:uiPriority w:val="0"/>
     <w:pPr>
       <w:keepNext/>
       <w:keepLines/>
@@ -4579,19 +4381,19 @@
       <w:sz w:val="44"/>
     </w:rPr>
   </w:style>
-  <w:style w:type="character" w:default="1" w:styleId="DefaultParagraphFont">
+  <w:style w:type="character" w:default="1" w:styleId="5">
     <w:name w:val="Default Paragraph Font"/>
+    <w:unhideWhenUsed/>
+    <w:qFormat/>
     <w:uiPriority w:val="1"/>
-    <w:semiHidden/>
+  </w:style>
+  <w:style w:type="table" w:default="1" w:styleId="6">
+    <w:name w:val="Normal Table"/>
     <w:unhideWhenUsed/>
-  </w:style>
-  <w:style w:type="table" w:default="1" w:styleId="TableNormal">
-    <w:name w:val="Normal Table"/>
+    <w:qFormat/>
     <w:uiPriority w:val="99"/>
-    <w:semiHidden/>
-    <w:unhideWhenUsed/>
     <w:tblPr>
-      <w:tblInd w:w="0" w:type="dxa"/>
+      <w:tblLayout w:type="fixed"/>
       <w:tblCellMar>
         <w:top w:w="0" w:type="dxa"/>
         <w:left w:w="108" w:type="dxa"/>
@@ -4600,39 +4402,32 @@
       </w:tblCellMar>
     </w:tblPr>
   </w:style>
-  <w:style w:type="numbering" w:default="1" w:styleId="NoList">
-    <w:name w:val="No List"/>
-    <w:uiPriority w:val="99"/>
-    <w:semiHidden/>
-    <w:unhideWhenUsed/>
+  <w:style w:type="paragraph" w:styleId="3">
+    <w:name w:val="footer"/>
+    <w:basedOn w:val="1"/>
+    <w:link w:val="9"/>
+    <w:uiPriority w:val="0"/>
+    <w:pPr>
+      <w:tabs>
+        <w:tab w:val="center" w:pos="4153"/>
+        <w:tab w:val="right" w:pos="8306"/>
+      </w:tabs>
+      <w:snapToGrid w:val="0"/>
+      <w:jc w:val="left"/>
+    </w:pPr>
+    <w:rPr>
+      <w:sz w:val="18"/>
+      <w:szCs w:val="18"/>
+    </w:rPr>
   </w:style>
-  <w:style w:type="table" w:styleId="TableGrid">
-    <w:name w:val="Table Grid"/>
-    <w:basedOn w:val="TableNormal"/>
-    <w:qFormat/>
-    <w:pPr>
-      <w:widowControl w:val="0"/>
-      <w:jc w:val="both"/>
-    </w:pPr>
-    <w:tblPr>
-      <w:tblBorders>
-        <w:top w:val="single" w:sz="4" w:space="0" w:color="auto"/>
-        <w:left w:val="single" w:sz="4" w:space="0" w:color="auto"/>
-        <w:bottom w:val="single" w:sz="4" w:space="0" w:color="auto"/>
-        <w:right w:val="single" w:sz="4" w:space="0" w:color="auto"/>
-        <w:insideH w:val="single" w:sz="4" w:space="0" w:color="auto"/>
-        <w:insideV w:val="single" w:sz="4" w:space="0" w:color="auto"/>
-      </w:tblBorders>
-    </w:tblPr>
-  </w:style>
-  <w:style w:type="paragraph" w:styleId="Header">
+  <w:style w:type="paragraph" w:styleId="4">
     <w:name w:val="header"/>
-    <w:basedOn w:val="Normal"/>
-    <w:link w:val="HeaderChar"/>
-    <w:rsid w:val="004C1BA8"/>
+    <w:basedOn w:val="1"/>
+    <w:link w:val="8"/>
+    <w:uiPriority w:val="0"/>
     <w:pPr>
       <w:pBdr>
-        <w:bottom w:val="single" w:sz="6" w:space="1" w:color="auto"/>
+        <w:bottom w:val="single" w:color="auto" w:sz="6" w:space="1"/>
       </w:pBdr>
       <w:tabs>
         <w:tab w:val="center" w:pos="4153"/>
@@ -4646,55 +4441,59 @@
       <w:szCs w:val="18"/>
     </w:rPr>
   </w:style>
-  <w:style w:type="character" w:customStyle="1" w:styleId="HeaderChar">
+  <w:style w:type="table" w:styleId="7">
+    <w:name w:val="Table Grid"/>
+    <w:basedOn w:val="6"/>
+    <w:qFormat/>
+    <w:uiPriority w:val="0"/>
+    <w:pPr>
+      <w:widowControl w:val="0"/>
+      <w:jc w:val="both"/>
+    </w:pPr>
+    <w:tblPr>
+      <w:tblBorders>
+        <w:top w:val="single" w:color="auto" w:sz="4" w:space="0"/>
+        <w:left w:val="single" w:color="auto" w:sz="4" w:space="0"/>
+        <w:bottom w:val="single" w:color="auto" w:sz="4" w:space="0"/>
+        <w:right w:val="single" w:color="auto" w:sz="4" w:space="0"/>
+        <w:insideH w:val="single" w:color="auto" w:sz="4" w:space="0"/>
+        <w:insideV w:val="single" w:color="auto" w:sz="4" w:space="0"/>
+      </w:tblBorders>
+      <w:tblLayout w:type="fixed"/>
+    </w:tblPr>
+  </w:style>
+  <w:style w:type="character" w:customStyle="1" w:styleId="8">
     <w:name w:val="Header Char"/>
-    <w:basedOn w:val="DefaultParagraphFont"/>
-    <w:link w:val="Header"/>
-    <w:rsid w:val="004C1BA8"/>
+    <w:basedOn w:val="5"/>
+    <w:link w:val="4"/>
+    <w:uiPriority w:val="0"/>
     <w:rPr>
-      <w:rFonts w:ascii="Calibri" w:eastAsia="宋体" w:hAnsi="Calibri" w:cs="Times New Roman"/>
+      <w:rFonts w:ascii="Calibri" w:hAnsi="Calibri" w:eastAsia="宋体" w:cs="Times New Roman"/>
       <w:kern w:val="2"/>
       <w:sz w:val="18"/>
       <w:szCs w:val="18"/>
     </w:rPr>
   </w:style>
-  <w:style w:type="paragraph" w:styleId="Footer">
-    <w:name w:val="footer"/>
-    <w:basedOn w:val="Normal"/>
-    <w:link w:val="FooterChar"/>
-    <w:rsid w:val="004C1BA8"/>
-    <w:pPr>
-      <w:tabs>
-        <w:tab w:val="center" w:pos="4153"/>
-        <w:tab w:val="right" w:pos="8306"/>
-      </w:tabs>
-      <w:snapToGrid w:val="0"/>
-      <w:jc w:val="left"/>
-    </w:pPr>
+  <w:style w:type="character" w:customStyle="1" w:styleId="9">
+    <w:name w:val="Footer Char"/>
+    <w:basedOn w:val="5"/>
+    <w:link w:val="3"/>
+    <w:qFormat/>
+    <w:uiPriority w:val="0"/>
     <w:rPr>
-      <w:sz w:val="18"/>
-      <w:szCs w:val="18"/>
-    </w:rPr>
-  </w:style>
-  <w:style w:type="character" w:customStyle="1" w:styleId="FooterChar">
-    <w:name w:val="Footer Char"/>
-    <w:basedOn w:val="DefaultParagraphFont"/>
-    <w:link w:val="Footer"/>
-    <w:rsid w:val="004C1BA8"/>
-    <w:rPr>
-      <w:rFonts w:ascii="Calibri" w:eastAsia="宋体" w:hAnsi="Calibri" w:cs="Times New Roman"/>
+      <w:rFonts w:ascii="Calibri" w:hAnsi="Calibri" w:eastAsia="宋体" w:cs="Times New Roman"/>
       <w:kern w:val="2"/>
       <w:sz w:val="18"/>
       <w:szCs w:val="18"/>
     </w:rPr>
   </w:style>
-  <w:style w:type="paragraph" w:styleId="ListParagraph">
+  <w:style w:type="paragraph" w:customStyle="1" w:styleId="10">
     <w:name w:val="List Paragraph"/>
-    <w:basedOn w:val="Normal"/>
+    <w:basedOn w:val="1"/>
+    <w:qFormat/>
     <w:uiPriority w:val="99"/>
-    <w:rsid w:val="00F70A1E"/>
     <w:pPr>
-      <w:ind w:firstLineChars="200" w:firstLine="420"/>
+      <w:ind w:firstLine="420" w:firstLineChars="200"/>
     </w:pPr>
   </w:style>
 </w:styles>

</xml_diff>